<commit_message>
Update Domínio das Colunas
</commit_message>
<xml_diff>
--- a/Documentos/BD/Domínio das Colunas.docx
+++ b/Documentos/BD/Domínio das Colunas.docx
@@ -2138,9 +2138,9 @@
       </w:tblPr>
       <w:tblGrid>
         <w:gridCol w:w="1010"/>
-        <w:gridCol w:w="1641"/>
-        <w:gridCol w:w="2779"/>
-        <w:gridCol w:w="1927"/>
+        <w:gridCol w:w="1569"/>
+        <w:gridCol w:w="2830"/>
+        <w:gridCol w:w="1948"/>
         <w:gridCol w:w="1137"/>
       </w:tblGrid>
       <w:tr>
@@ -2473,7 +2473,13 @@
               <w:rPr>
                 <w:u w:val="single"/>
               </w:rPr>
-              <w:t>existent_unities</w:t>
+              <w:t>existent_unit</w:t>
+            </w:r>
+            <w:r>
+              <w:rPr>
+                <w:u w:val="single"/>
+              </w:rPr>
+              <w:t>s</w:t>
             </w:r>
             <w:proofErr w:type="spellEnd"/>
           </w:p>
@@ -3243,10 +3249,7 @@
               <w:t>Details</w:t>
             </w:r>
             <w:r>
-              <w:t>_</w:t>
-            </w:r>
-            <w:r>
-              <w:t>useInstructions</w:t>
+              <w:t>_useInstructions</w:t>
             </w:r>
             <w:proofErr w:type="spellEnd"/>
           </w:p>
@@ -3308,10 +3311,7 @@
               <w:t>Details</w:t>
             </w:r>
             <w:r>
-              <w:t>_</w:t>
-            </w:r>
-            <w:r>
-              <w:t>quantityByUnit</w:t>
+              <w:t>_quantityByUnit</w:t>
             </w:r>
             <w:proofErr w:type="spellEnd"/>
           </w:p>
@@ -3374,10 +3374,7 @@
               <w:t>Details</w:t>
             </w:r>
             <w:r>
-              <w:t>_</w:t>
-            </w:r>
-            <w:r>
-              <w:t>unit</w:t>
+              <w:t>_unit</w:t>
             </w:r>
             <w:proofErr w:type="spellEnd"/>
           </w:p>
@@ -3443,10 +3440,7 @@
               <w:t>Details</w:t>
             </w:r>
             <w:r>
-              <w:t>_</w:t>
-            </w:r>
-            <w:r>
-              <w:t>expirationD</w:t>
+              <w:t>_expirationD</w:t>
             </w:r>
             <w:r>
               <w:t>ate</w:t>
@@ -3963,6 +3957,11 @@
       </w:tr>
     </w:tbl>
     <w:p/>
+    <w:p/>
+    <w:p/>
+    <w:p/>
+    <w:p/>
+    <w:p/>
     <w:tbl>
       <w:tblPr>
         <w:tblStyle w:val="TabelacomGrelha"/>
@@ -3989,6 +3988,7 @@
           </w:tcPr>
           <w:p>
             <w:r>
+              <w:lastRenderedPageBreak/>
               <w:t>Entidade</w:t>
             </w:r>
           </w:p>
@@ -4052,7 +4052,16 @@
             <w:tcW w:w="1980" w:type="dxa"/>
             <w:vMerge w:val="restart"/>
           </w:tcPr>
-          <w:p/>
+          <w:p>
+            <w:proofErr w:type="spellStart"/>
+            <w:r>
+              <w:t>User</w:t>
+            </w:r>
+            <w:r>
+              <w:t>Recipe</w:t>
+            </w:r>
+            <w:proofErr w:type="spellEnd"/>
+          </w:p>
         </w:tc>
         <w:tc>
           <w:tcPr>
@@ -4064,25 +4073,50 @@
                 <w:u w:val="single"/>
               </w:rPr>
             </w:pPr>
+            <w:proofErr w:type="spellStart"/>
+            <w:r>
+              <w:rPr>
+                <w:u w:val="single"/>
+              </w:rPr>
+              <w:t>house_id</w:t>
+            </w:r>
+            <w:proofErr w:type="spellEnd"/>
           </w:p>
         </w:tc>
         <w:tc>
           <w:tcPr>
             <w:tcW w:w="1600" w:type="dxa"/>
           </w:tcPr>
-          <w:p/>
+          <w:p>
+            <w:r>
+              <w:t>Número i</w:t>
+            </w:r>
+            <w:r>
+              <w:t>nteiro</w:t>
+            </w:r>
+          </w:p>
         </w:tc>
         <w:tc>
           <w:tcPr>
             <w:tcW w:w="1518" w:type="dxa"/>
           </w:tcPr>
-          <w:p/>
+          <w:p>
+            <w:proofErr w:type="spellStart"/>
+            <w:r>
+              <w:t>bigint</w:t>
+            </w:r>
+            <w:proofErr w:type="spellEnd"/>
+          </w:p>
         </w:tc>
         <w:tc>
           <w:tcPr>
             <w:tcW w:w="1276" w:type="dxa"/>
           </w:tcPr>
-          <w:p/>
+          <w:p>
+            <w:r>
+              <w:t>&gt; 0</w:t>
+            </w:r>
+          </w:p>
         </w:tc>
       </w:tr>
       <w:tr>
@@ -4104,22 +4138,59 @@
           <w:p>
             <w:pPr>
               <w:rPr>
-                <w:u w:val="dash"/>
+                <w:u w:val="single"/>
               </w:rPr>
             </w:pPr>
+            <w:proofErr w:type="spellStart"/>
+            <w:r>
+              <w:rPr>
+                <w:u w:val="single"/>
+              </w:rPr>
+              <w:t>user_email</w:t>
+            </w:r>
+            <w:proofErr w:type="spellEnd"/>
           </w:p>
         </w:tc>
         <w:tc>
           <w:tcPr>
             <w:tcW w:w="1600" w:type="dxa"/>
           </w:tcPr>
-          <w:p/>
+          <w:p>
+            <w:r>
+              <w:t>C</w:t>
+            </w:r>
+            <w:r>
+              <w:t>adeia de caracteres de comprimento variável</w:t>
+            </w:r>
+          </w:p>
         </w:tc>
         <w:tc>
           <w:tcPr>
             <w:tcW w:w="1518" w:type="dxa"/>
           </w:tcPr>
-          <w:p/>
+          <w:p>
+            <w:proofErr w:type="spellStart"/>
+            <w:r>
+              <w:t>character</w:t>
+            </w:r>
+            <w:proofErr w:type="spellEnd"/>
+            <w:r>
+              <w:t xml:space="preserve"> </w:t>
+            </w:r>
+            <w:proofErr w:type="spellStart"/>
+            <w:proofErr w:type="gramStart"/>
+            <w:r>
+              <w:t>varying</w:t>
+            </w:r>
+            <w:proofErr w:type="spellEnd"/>
+            <w:r>
+              <w:t>(</w:t>
+            </w:r>
+            <w:proofErr w:type="gramEnd"/>
+            <w:r>
+              <w:t>)</w:t>
+            </w:r>
+          </w:p>
         </w:tc>
         <w:tc>
           <w:tcPr>
@@ -4144,25 +4215,209 @@
           <w:tcPr>
             <w:tcW w:w="2410" w:type="dxa"/>
           </w:tcPr>
-          <w:p/>
+          <w:p>
+            <w:pPr>
+              <w:rPr>
+                <w:u w:val="single"/>
+              </w:rPr>
+            </w:pPr>
+            <w:proofErr w:type="spellStart"/>
+            <w:r>
+              <w:rPr>
+                <w:u w:val="single"/>
+              </w:rPr>
+              <w:t>recipe_id</w:t>
+            </w:r>
+            <w:proofErr w:type="spellEnd"/>
+          </w:p>
         </w:tc>
         <w:tc>
           <w:tcPr>
             <w:tcW w:w="1600" w:type="dxa"/>
           </w:tcPr>
-          <w:p/>
+          <w:p>
+            <w:r>
+              <w:t>Número i</w:t>
+            </w:r>
+            <w:r>
+              <w:t>nteiro</w:t>
+            </w:r>
+          </w:p>
         </w:tc>
         <w:tc>
           <w:tcPr>
             <w:tcW w:w="1518" w:type="dxa"/>
           </w:tcPr>
-          <w:p/>
+          <w:p>
+            <w:proofErr w:type="spellStart"/>
+            <w:r>
+              <w:t>integer</w:t>
+            </w:r>
+            <w:proofErr w:type="spellEnd"/>
+          </w:p>
         </w:tc>
         <w:tc>
           <w:tcPr>
             <w:tcW w:w="1276" w:type="dxa"/>
           </w:tcPr>
-          <w:p/>
+          <w:p>
+            <w:r>
+              <w:t>&gt; 0</w:t>
+            </w:r>
+          </w:p>
+        </w:tc>
+      </w:tr>
+    </w:tbl>
+    <w:p/>
+    <w:p/>
+    <w:tbl>
+      <w:tblPr>
+        <w:tblStyle w:val="TabelacomGrelha"/>
+        <w:tblW w:w="8784" w:type="dxa"/>
+        <w:jc w:val="center"/>
+        <w:tblLayout w:type="fixed"/>
+        <w:tblLook w:val="04A0" w:firstRow="1" w:lastRow="0" w:firstColumn="1" w:lastColumn="0" w:noHBand="0" w:noVBand="1"/>
+      </w:tblPr>
+      <w:tblGrid>
+        <w:gridCol w:w="1980"/>
+        <w:gridCol w:w="2410"/>
+        <w:gridCol w:w="1600"/>
+        <w:gridCol w:w="1518"/>
+        <w:gridCol w:w="1276"/>
+      </w:tblGrid>
+      <w:tr>
+        <w:trPr>
+          <w:trHeight w:val="522"/>
+          <w:jc w:val="center"/>
+        </w:trPr>
+        <w:tc>
+          <w:tcPr>
+            <w:tcW w:w="1980" w:type="dxa"/>
+          </w:tcPr>
+          <w:p>
+            <w:r>
+              <w:t>Entidade</w:t>
+            </w:r>
+          </w:p>
+        </w:tc>
+        <w:tc>
+          <w:tcPr>
+            <w:tcW w:w="2410" w:type="dxa"/>
+          </w:tcPr>
+          <w:p>
+            <w:r>
+              <w:t>Atributo</w:t>
+            </w:r>
+          </w:p>
+        </w:tc>
+        <w:tc>
+          <w:tcPr>
+            <w:tcW w:w="1600" w:type="dxa"/>
+          </w:tcPr>
+          <w:p>
+            <w:r>
+              <w:t>Domínio</w:t>
+            </w:r>
+          </w:p>
+        </w:tc>
+        <w:tc>
+          <w:tcPr>
+            <w:tcW w:w="1518" w:type="dxa"/>
+          </w:tcPr>
+          <w:p>
+            <w:r>
+              <w:t>Tipo Variável (</w:t>
+            </w:r>
+            <w:proofErr w:type="spellStart"/>
+            <w:r>
+              <w:t>PostgreSQL</w:t>
+            </w:r>
+            <w:proofErr w:type="spellEnd"/>
+            <w:r>
+              <w:t>)</w:t>
+            </w:r>
+          </w:p>
+        </w:tc>
+        <w:tc>
+          <w:tcPr>
+            <w:tcW w:w="1276" w:type="dxa"/>
+          </w:tcPr>
+          <w:p>
+            <w:r>
+              <w:t>Restrições</w:t>
+            </w:r>
+          </w:p>
+        </w:tc>
+      </w:tr>
+      <w:tr>
+        <w:trPr>
+          <w:trHeight w:val="261"/>
+          <w:jc w:val="center"/>
+        </w:trPr>
+        <w:tc>
+          <w:tcPr>
+            <w:tcW w:w="1980" w:type="dxa"/>
+            <w:vMerge w:val="restart"/>
+          </w:tcPr>
+          <w:p>
+            <w:proofErr w:type="spellStart"/>
+            <w:r>
+              <w:t>UserList</w:t>
+            </w:r>
+            <w:proofErr w:type="spellEnd"/>
+          </w:p>
+        </w:tc>
+        <w:tc>
+          <w:tcPr>
+            <w:tcW w:w="2410" w:type="dxa"/>
+          </w:tcPr>
+          <w:p>
+            <w:pPr>
+              <w:rPr>
+                <w:u w:val="single"/>
+              </w:rPr>
+            </w:pPr>
+            <w:proofErr w:type="spellStart"/>
+            <w:r>
+              <w:rPr>
+                <w:u w:val="single"/>
+              </w:rPr>
+              <w:t>house_id</w:t>
+            </w:r>
+            <w:proofErr w:type="spellEnd"/>
+          </w:p>
+        </w:tc>
+        <w:tc>
+          <w:tcPr>
+            <w:tcW w:w="1600" w:type="dxa"/>
+          </w:tcPr>
+          <w:p>
+            <w:r>
+              <w:t>Número Inteiro</w:t>
+            </w:r>
+          </w:p>
+        </w:tc>
+        <w:tc>
+          <w:tcPr>
+            <w:tcW w:w="1518" w:type="dxa"/>
+          </w:tcPr>
+          <w:p>
+            <w:proofErr w:type="spellStart"/>
+            <w:r>
+              <w:t>bigint</w:t>
+            </w:r>
+            <w:proofErr w:type="spellEnd"/>
+          </w:p>
+        </w:tc>
+        <w:tc>
+          <w:tcPr>
+            <w:tcW w:w="1276" w:type="dxa"/>
+          </w:tcPr>
+          <w:p>
+            <w:r>
+              <w:t>&gt; 0</w:t>
+            </w:r>
+          </w:p>
         </w:tc>
       </w:tr>
       <w:tr>
@@ -4181,19 +4436,62 @@
           <w:tcPr>
             <w:tcW w:w="2410" w:type="dxa"/>
           </w:tcPr>
-          <w:p/>
+          <w:p>
+            <w:pPr>
+              <w:rPr>
+                <w:u w:val="single"/>
+              </w:rPr>
+            </w:pPr>
+            <w:proofErr w:type="spellStart"/>
+            <w:r>
+              <w:rPr>
+                <w:u w:val="single"/>
+              </w:rPr>
+              <w:t>user_email</w:t>
+            </w:r>
+            <w:proofErr w:type="spellEnd"/>
+          </w:p>
         </w:tc>
         <w:tc>
           <w:tcPr>
             <w:tcW w:w="1600" w:type="dxa"/>
           </w:tcPr>
-          <w:p/>
+          <w:p>
+            <w:r>
+              <w:t>C</w:t>
+            </w:r>
+            <w:r>
+              <w:t>adeia de caracteres de comprimento variável</w:t>
+            </w:r>
+          </w:p>
         </w:tc>
         <w:tc>
           <w:tcPr>
             <w:tcW w:w="1518" w:type="dxa"/>
           </w:tcPr>
-          <w:p/>
+          <w:p>
+            <w:proofErr w:type="spellStart"/>
+            <w:r>
+              <w:t>character</w:t>
+            </w:r>
+            <w:proofErr w:type="spellEnd"/>
+            <w:r>
+              <w:t xml:space="preserve"> </w:t>
+            </w:r>
+            <w:proofErr w:type="spellStart"/>
+            <w:proofErr w:type="gramStart"/>
+            <w:r>
+              <w:t>varying</w:t>
+            </w:r>
+            <w:proofErr w:type="spellEnd"/>
+            <w:r>
+              <w:t>(</w:t>
+            </w:r>
+            <w:proofErr w:type="gramEnd"/>
+            <w:r>
+              <w:t>)</w:t>
+            </w:r>
+          </w:p>
         </w:tc>
         <w:tc>
           <w:tcPr>
@@ -4218,25 +4516,205 @@
           <w:tcPr>
             <w:tcW w:w="2410" w:type="dxa"/>
           </w:tcPr>
-          <w:p/>
+          <w:p>
+            <w:pPr>
+              <w:rPr>
+                <w:u w:val="single"/>
+              </w:rPr>
+            </w:pPr>
+            <w:proofErr w:type="spellStart"/>
+            <w:r>
+              <w:rPr>
+                <w:u w:val="single"/>
+              </w:rPr>
+              <w:t>list_id</w:t>
+            </w:r>
+            <w:proofErr w:type="spellEnd"/>
+          </w:p>
         </w:tc>
         <w:tc>
           <w:tcPr>
             <w:tcW w:w="1600" w:type="dxa"/>
           </w:tcPr>
-          <w:p/>
+          <w:p>
+            <w:r>
+              <w:t>Número inteiro</w:t>
+            </w:r>
+          </w:p>
         </w:tc>
         <w:tc>
           <w:tcPr>
             <w:tcW w:w="1518" w:type="dxa"/>
           </w:tcPr>
-          <w:p/>
+          <w:p>
+            <w:proofErr w:type="spellStart"/>
+            <w:r>
+              <w:t>integer</w:t>
+            </w:r>
+            <w:proofErr w:type="spellEnd"/>
+          </w:p>
         </w:tc>
         <w:tc>
           <w:tcPr>
             <w:tcW w:w="1276" w:type="dxa"/>
           </w:tcPr>
-          <w:p/>
+          <w:p>
+            <w:r>
+              <w:t>&gt; 0</w:t>
+            </w:r>
+          </w:p>
+        </w:tc>
+      </w:tr>
+    </w:tbl>
+    <w:p/>
+    <w:tbl>
+      <w:tblPr>
+        <w:tblStyle w:val="TabelacomGrelha"/>
+        <w:tblW w:w="8784" w:type="dxa"/>
+        <w:jc w:val="center"/>
+        <w:tblLayout w:type="fixed"/>
+        <w:tblLook w:val="04A0" w:firstRow="1" w:lastRow="0" w:firstColumn="1" w:lastColumn="0" w:noHBand="0" w:noVBand="1"/>
+      </w:tblPr>
+      <w:tblGrid>
+        <w:gridCol w:w="1980"/>
+        <w:gridCol w:w="2410"/>
+        <w:gridCol w:w="1600"/>
+        <w:gridCol w:w="1518"/>
+        <w:gridCol w:w="1276"/>
+      </w:tblGrid>
+      <w:tr>
+        <w:trPr>
+          <w:trHeight w:val="522"/>
+          <w:jc w:val="center"/>
+        </w:trPr>
+        <w:tc>
+          <w:tcPr>
+            <w:tcW w:w="1980" w:type="dxa"/>
+          </w:tcPr>
+          <w:p>
+            <w:r>
+              <w:t>Entidade</w:t>
+            </w:r>
+          </w:p>
+        </w:tc>
+        <w:tc>
+          <w:tcPr>
+            <w:tcW w:w="2410" w:type="dxa"/>
+          </w:tcPr>
+          <w:p>
+            <w:r>
+              <w:t>Atributo</w:t>
+            </w:r>
+          </w:p>
+        </w:tc>
+        <w:tc>
+          <w:tcPr>
+            <w:tcW w:w="1600" w:type="dxa"/>
+          </w:tcPr>
+          <w:p>
+            <w:r>
+              <w:t>Domínio</w:t>
+            </w:r>
+          </w:p>
+        </w:tc>
+        <w:tc>
+          <w:tcPr>
+            <w:tcW w:w="1518" w:type="dxa"/>
+          </w:tcPr>
+          <w:p>
+            <w:r>
+              <w:t>Tipo Variável (</w:t>
+            </w:r>
+            <w:proofErr w:type="spellStart"/>
+            <w:r>
+              <w:t>PostgreSQL</w:t>
+            </w:r>
+            <w:proofErr w:type="spellEnd"/>
+            <w:r>
+              <w:t>)</w:t>
+            </w:r>
+          </w:p>
+        </w:tc>
+        <w:tc>
+          <w:tcPr>
+            <w:tcW w:w="1276" w:type="dxa"/>
+          </w:tcPr>
+          <w:p>
+            <w:r>
+              <w:t>Restrições</w:t>
+            </w:r>
+          </w:p>
+        </w:tc>
+      </w:tr>
+      <w:tr>
+        <w:trPr>
+          <w:trHeight w:val="261"/>
+          <w:jc w:val="center"/>
+        </w:trPr>
+        <w:tc>
+          <w:tcPr>
+            <w:tcW w:w="1980" w:type="dxa"/>
+            <w:vMerge w:val="restart"/>
+          </w:tcPr>
+          <w:p>
+            <w:proofErr w:type="spellStart"/>
+            <w:r>
+              <w:t>UserAllergie</w:t>
+            </w:r>
+            <w:proofErr w:type="spellEnd"/>
+          </w:p>
+        </w:tc>
+        <w:tc>
+          <w:tcPr>
+            <w:tcW w:w="2410" w:type="dxa"/>
+          </w:tcPr>
+          <w:p>
+            <w:pPr>
+              <w:rPr>
+                <w:u w:val="single"/>
+              </w:rPr>
+            </w:pPr>
+            <w:proofErr w:type="spellStart"/>
+            <w:r>
+              <w:rPr>
+                <w:u w:val="single"/>
+              </w:rPr>
+              <w:t>house_id</w:t>
+            </w:r>
+            <w:proofErr w:type="spellEnd"/>
+          </w:p>
+        </w:tc>
+        <w:tc>
+          <w:tcPr>
+            <w:tcW w:w="1600" w:type="dxa"/>
+          </w:tcPr>
+          <w:p>
+            <w:r>
+              <w:t>Número Inteiro</w:t>
+            </w:r>
+          </w:p>
+        </w:tc>
+        <w:tc>
+          <w:tcPr>
+            <w:tcW w:w="1518" w:type="dxa"/>
+          </w:tcPr>
+          <w:p>
+            <w:proofErr w:type="spellStart"/>
+            <w:r>
+              <w:t>bigint</w:t>
+            </w:r>
+            <w:proofErr w:type="spellEnd"/>
+          </w:p>
+        </w:tc>
+        <w:tc>
+          <w:tcPr>
+            <w:tcW w:w="1276" w:type="dxa"/>
+          </w:tcPr>
+          <w:p>
+            <w:r>
+              <w:t>&gt; 0</w:t>
+            </w:r>
+          </w:p>
         </w:tc>
       </w:tr>
       <w:tr>
@@ -4256,21 +4734,61 @@
             <w:tcW w:w="2410" w:type="dxa"/>
           </w:tcPr>
           <w:p>
-            <w:bookmarkStart w:id="0" w:name="_GoBack"/>
-            <w:bookmarkEnd w:id="0"/>
+            <w:pPr>
+              <w:rPr>
+                <w:u w:val="single"/>
+              </w:rPr>
+            </w:pPr>
+            <w:proofErr w:type="spellStart"/>
+            <w:r>
+              <w:rPr>
+                <w:u w:val="single"/>
+              </w:rPr>
+              <w:t>user_email</w:t>
+            </w:r>
+            <w:proofErr w:type="spellEnd"/>
           </w:p>
         </w:tc>
         <w:tc>
           <w:tcPr>
             <w:tcW w:w="1600" w:type="dxa"/>
           </w:tcPr>
-          <w:p/>
+          <w:p>
+            <w:r>
+              <w:t>C</w:t>
+            </w:r>
+            <w:r>
+              <w:t>adeia de caracteres de comprimento variável</w:t>
+            </w:r>
+          </w:p>
         </w:tc>
         <w:tc>
           <w:tcPr>
             <w:tcW w:w="1518" w:type="dxa"/>
           </w:tcPr>
-          <w:p/>
+          <w:p>
+            <w:proofErr w:type="spellStart"/>
+            <w:r>
+              <w:t>character</w:t>
+            </w:r>
+            <w:proofErr w:type="spellEnd"/>
+            <w:r>
+              <w:t xml:space="preserve"> </w:t>
+            </w:r>
+            <w:proofErr w:type="spellStart"/>
+            <w:proofErr w:type="gramStart"/>
+            <w:r>
+              <w:t>varying</w:t>
+            </w:r>
+            <w:proofErr w:type="spellEnd"/>
+            <w:r>
+              <w:t>(</w:t>
+            </w:r>
+            <w:proofErr w:type="gramEnd"/>
+            <w:r>
+              <w:t>)</w:t>
+            </w:r>
+          </w:p>
         </w:tc>
         <w:tc>
           <w:tcPr>
@@ -4279,7 +4797,835 @@
           <w:p/>
         </w:tc>
       </w:tr>
+      <w:tr>
+        <w:trPr>
+          <w:trHeight w:val="261"/>
+          <w:jc w:val="center"/>
+        </w:trPr>
+        <w:tc>
+          <w:tcPr>
+            <w:tcW w:w="1980" w:type="dxa"/>
+            <w:vMerge/>
+          </w:tcPr>
+          <w:p/>
+        </w:tc>
+        <w:tc>
+          <w:tcPr>
+            <w:tcW w:w="2410" w:type="dxa"/>
+          </w:tcPr>
+          <w:p>
+            <w:pPr>
+              <w:rPr>
+                <w:u w:val="single"/>
+              </w:rPr>
+            </w:pPr>
+            <w:proofErr w:type="spellStart"/>
+            <w:r>
+              <w:rPr>
+                <w:u w:val="single"/>
+              </w:rPr>
+              <w:t>allergies_</w:t>
+            </w:r>
+            <w:r>
+              <w:rPr>
+                <w:u w:val="single"/>
+              </w:rPr>
+              <w:t>allergen</w:t>
+            </w:r>
+            <w:proofErr w:type="spellEnd"/>
+          </w:p>
+        </w:tc>
+        <w:tc>
+          <w:tcPr>
+            <w:tcW w:w="1600" w:type="dxa"/>
+          </w:tcPr>
+          <w:p>
+            <w:r>
+              <w:t>C</w:t>
+            </w:r>
+            <w:r>
+              <w:t>adeia de caracteres de comprimento variáve</w:t>
+            </w:r>
+            <w:r>
+              <w:t>l</w:t>
+            </w:r>
+          </w:p>
+        </w:tc>
+        <w:tc>
+          <w:tcPr>
+            <w:tcW w:w="1518" w:type="dxa"/>
+          </w:tcPr>
+          <w:p>
+            <w:proofErr w:type="spellStart"/>
+            <w:r>
+              <w:t>text</w:t>
+            </w:r>
+            <w:proofErr w:type="spellEnd"/>
+          </w:p>
+        </w:tc>
+        <w:tc>
+          <w:tcPr>
+            <w:tcW w:w="1276" w:type="dxa"/>
+          </w:tcPr>
+          <w:p/>
+        </w:tc>
+      </w:tr>
     </w:tbl>
+    <w:p/>
+    <w:p/>
+    <w:tbl>
+      <w:tblPr>
+        <w:tblStyle w:val="TabelacomGrelha"/>
+        <w:tblW w:w="8784" w:type="dxa"/>
+        <w:jc w:val="center"/>
+        <w:tblLayout w:type="fixed"/>
+        <w:tblLook w:val="04A0" w:firstRow="1" w:lastRow="0" w:firstColumn="1" w:lastColumn="0" w:noHBand="0" w:noVBand="1"/>
+      </w:tblPr>
+      <w:tblGrid>
+        <w:gridCol w:w="1980"/>
+        <w:gridCol w:w="2410"/>
+        <w:gridCol w:w="1600"/>
+        <w:gridCol w:w="1518"/>
+        <w:gridCol w:w="1276"/>
+      </w:tblGrid>
+      <w:tr>
+        <w:trPr>
+          <w:trHeight w:val="522"/>
+          <w:jc w:val="center"/>
+        </w:trPr>
+        <w:tc>
+          <w:tcPr>
+            <w:tcW w:w="1980" w:type="dxa"/>
+          </w:tcPr>
+          <w:p>
+            <w:r>
+              <w:t>Entidade</w:t>
+            </w:r>
+          </w:p>
+        </w:tc>
+        <w:tc>
+          <w:tcPr>
+            <w:tcW w:w="2410" w:type="dxa"/>
+          </w:tcPr>
+          <w:p>
+            <w:r>
+              <w:t>Atributo</w:t>
+            </w:r>
+          </w:p>
+        </w:tc>
+        <w:tc>
+          <w:tcPr>
+            <w:tcW w:w="1600" w:type="dxa"/>
+          </w:tcPr>
+          <w:p>
+            <w:r>
+              <w:t>Domínio</w:t>
+            </w:r>
+          </w:p>
+        </w:tc>
+        <w:tc>
+          <w:tcPr>
+            <w:tcW w:w="1518" w:type="dxa"/>
+          </w:tcPr>
+          <w:p>
+            <w:r>
+              <w:t>Tipo Variável (</w:t>
+            </w:r>
+            <w:proofErr w:type="spellStart"/>
+            <w:r>
+              <w:t>PostgreSQL</w:t>
+            </w:r>
+            <w:proofErr w:type="spellEnd"/>
+            <w:r>
+              <w:t>)</w:t>
+            </w:r>
+          </w:p>
+        </w:tc>
+        <w:tc>
+          <w:tcPr>
+            <w:tcW w:w="1276" w:type="dxa"/>
+          </w:tcPr>
+          <w:p>
+            <w:r>
+              <w:t>Restrições</w:t>
+            </w:r>
+          </w:p>
+        </w:tc>
+      </w:tr>
+      <w:tr>
+        <w:trPr>
+          <w:trHeight w:val="261"/>
+          <w:jc w:val="center"/>
+        </w:trPr>
+        <w:tc>
+          <w:tcPr>
+            <w:tcW w:w="1980" w:type="dxa"/>
+            <w:vMerge w:val="restart"/>
+          </w:tcPr>
+          <w:p>
+            <w:proofErr w:type="spellStart"/>
+            <w:r>
+              <w:t>ListProduct</w:t>
+            </w:r>
+            <w:proofErr w:type="spellEnd"/>
+          </w:p>
+        </w:tc>
+        <w:tc>
+          <w:tcPr>
+            <w:tcW w:w="2410" w:type="dxa"/>
+          </w:tcPr>
+          <w:p>
+            <w:pPr>
+              <w:rPr>
+                <w:u w:val="single"/>
+              </w:rPr>
+            </w:pPr>
+            <w:proofErr w:type="spellStart"/>
+            <w:r>
+              <w:rPr>
+                <w:u w:val="single"/>
+              </w:rPr>
+              <w:t>list_id</w:t>
+            </w:r>
+            <w:proofErr w:type="spellEnd"/>
+          </w:p>
+        </w:tc>
+        <w:tc>
+          <w:tcPr>
+            <w:tcW w:w="1600" w:type="dxa"/>
+          </w:tcPr>
+          <w:p>
+            <w:r>
+              <w:t>Número inteiro</w:t>
+            </w:r>
+          </w:p>
+        </w:tc>
+        <w:tc>
+          <w:tcPr>
+            <w:tcW w:w="1518" w:type="dxa"/>
+          </w:tcPr>
+          <w:p>
+            <w:proofErr w:type="spellStart"/>
+            <w:r>
+              <w:t>integer</w:t>
+            </w:r>
+            <w:proofErr w:type="spellEnd"/>
+          </w:p>
+        </w:tc>
+        <w:tc>
+          <w:tcPr>
+            <w:tcW w:w="1276" w:type="dxa"/>
+          </w:tcPr>
+          <w:p>
+            <w:r>
+              <w:t>&gt; 0</w:t>
+            </w:r>
+          </w:p>
+        </w:tc>
+      </w:tr>
+      <w:tr>
+        <w:trPr>
+          <w:trHeight w:val="261"/>
+          <w:jc w:val="center"/>
+        </w:trPr>
+        <w:tc>
+          <w:tcPr>
+            <w:tcW w:w="1980" w:type="dxa"/>
+            <w:vMerge/>
+          </w:tcPr>
+          <w:p/>
+        </w:tc>
+        <w:tc>
+          <w:tcPr>
+            <w:tcW w:w="2410" w:type="dxa"/>
+          </w:tcPr>
+          <w:p>
+            <w:pPr>
+              <w:rPr>
+                <w:u w:val="single"/>
+              </w:rPr>
+            </w:pPr>
+            <w:proofErr w:type="spellStart"/>
+            <w:r>
+              <w:rPr>
+                <w:u w:val="single"/>
+              </w:rPr>
+              <w:t>p</w:t>
+            </w:r>
+            <w:r>
+              <w:rPr>
+                <w:u w:val="single"/>
+              </w:rPr>
+              <w:t>roduct</w:t>
+            </w:r>
+            <w:r>
+              <w:rPr>
+                <w:u w:val="single"/>
+              </w:rPr>
+              <w:t>_id</w:t>
+            </w:r>
+            <w:proofErr w:type="spellEnd"/>
+          </w:p>
+        </w:tc>
+        <w:tc>
+          <w:tcPr>
+            <w:tcW w:w="1600" w:type="dxa"/>
+          </w:tcPr>
+          <w:p>
+            <w:r>
+              <w:t>Número inteiro</w:t>
+            </w:r>
+          </w:p>
+        </w:tc>
+        <w:tc>
+          <w:tcPr>
+            <w:tcW w:w="1518" w:type="dxa"/>
+          </w:tcPr>
+          <w:p>
+            <w:r>
+              <w:t>serial</w:t>
+            </w:r>
+          </w:p>
+        </w:tc>
+        <w:tc>
+          <w:tcPr>
+            <w:tcW w:w="1276" w:type="dxa"/>
+          </w:tcPr>
+          <w:p>
+            <w:r>
+              <w:t>&gt; 0</w:t>
+            </w:r>
+          </w:p>
+        </w:tc>
+      </w:tr>
+      <w:tr>
+        <w:trPr>
+          <w:trHeight w:val="261"/>
+          <w:jc w:val="center"/>
+        </w:trPr>
+        <w:tc>
+          <w:tcPr>
+            <w:tcW w:w="1980" w:type="dxa"/>
+            <w:vMerge/>
+          </w:tcPr>
+          <w:p/>
+        </w:tc>
+        <w:tc>
+          <w:tcPr>
+            <w:tcW w:w="2410" w:type="dxa"/>
+          </w:tcPr>
+          <w:p>
+            <w:proofErr w:type="spellStart"/>
+            <w:r>
+              <w:t>listProduct_brand</w:t>
+            </w:r>
+            <w:proofErr w:type="spellEnd"/>
+          </w:p>
+        </w:tc>
+        <w:tc>
+          <w:tcPr>
+            <w:tcW w:w="1600" w:type="dxa"/>
+          </w:tcPr>
+          <w:p>
+            <w:r>
+              <w:t>C</w:t>
+            </w:r>
+            <w:r>
+              <w:t>adeia de caracteres de comprimento variável</w:t>
+            </w:r>
+          </w:p>
+        </w:tc>
+        <w:tc>
+          <w:tcPr>
+            <w:tcW w:w="1518" w:type="dxa"/>
+          </w:tcPr>
+          <w:p>
+            <w:proofErr w:type="spellStart"/>
+            <w:r>
+              <w:t>character</w:t>
+            </w:r>
+            <w:proofErr w:type="spellEnd"/>
+            <w:r>
+              <w:t xml:space="preserve"> </w:t>
+            </w:r>
+            <w:proofErr w:type="spellStart"/>
+            <w:proofErr w:type="gramStart"/>
+            <w:r>
+              <w:t>varying</w:t>
+            </w:r>
+            <w:proofErr w:type="spellEnd"/>
+            <w:r>
+              <w:t>(</w:t>
+            </w:r>
+            <w:proofErr w:type="gramEnd"/>
+            <w:r>
+              <w:t>35)</w:t>
+            </w:r>
+          </w:p>
+        </w:tc>
+        <w:tc>
+          <w:tcPr>
+            <w:tcW w:w="1276" w:type="dxa"/>
+          </w:tcPr>
+          <w:p/>
+        </w:tc>
+      </w:tr>
+      <w:tr>
+        <w:trPr>
+          <w:trHeight w:val="261"/>
+          <w:jc w:val="center"/>
+        </w:trPr>
+        <w:tc>
+          <w:tcPr>
+            <w:tcW w:w="1980" w:type="dxa"/>
+            <w:vMerge/>
+          </w:tcPr>
+          <w:p/>
+        </w:tc>
+        <w:tc>
+          <w:tcPr>
+            <w:tcW w:w="2410" w:type="dxa"/>
+          </w:tcPr>
+          <w:p>
+            <w:proofErr w:type="spellStart"/>
+            <w:r>
+              <w:t>l</w:t>
+            </w:r>
+            <w:r>
+              <w:t>istProduct_units</w:t>
+            </w:r>
+            <w:proofErr w:type="spellEnd"/>
+          </w:p>
+        </w:tc>
+        <w:tc>
+          <w:tcPr>
+            <w:tcW w:w="1600" w:type="dxa"/>
+          </w:tcPr>
+          <w:p>
+            <w:r>
+              <w:t>Número inteiro</w:t>
+            </w:r>
+          </w:p>
+        </w:tc>
+        <w:tc>
+          <w:tcPr>
+            <w:tcW w:w="1518" w:type="dxa"/>
+          </w:tcPr>
+          <w:p>
+            <w:proofErr w:type="spellStart"/>
+            <w:r>
+              <w:t>smallint</w:t>
+            </w:r>
+            <w:proofErr w:type="spellEnd"/>
+          </w:p>
+        </w:tc>
+        <w:tc>
+          <w:tcPr>
+            <w:tcW w:w="1276" w:type="dxa"/>
+          </w:tcPr>
+          <w:p>
+            <w:r>
+              <w:t>&gt;</w:t>
+            </w:r>
+            <w:r>
+              <w:t xml:space="preserve"> </w:t>
+            </w:r>
+            <w:r>
+              <w:t>0</w:t>
+            </w:r>
+          </w:p>
+        </w:tc>
+      </w:tr>
+    </w:tbl>
+    <w:p/>
+    <w:p/>
+    <w:p>
+      <w:bookmarkStart w:id="0" w:name="_GoBack"/>
+      <w:bookmarkEnd w:id="0"/>
+    </w:p>
+    <w:tbl>
+      <w:tblPr>
+        <w:tblStyle w:val="TabelacomGrelha"/>
+        <w:tblW w:w="8784" w:type="dxa"/>
+        <w:jc w:val="center"/>
+        <w:tblLayout w:type="fixed"/>
+        <w:tblLook w:val="04A0" w:firstRow="1" w:lastRow="0" w:firstColumn="1" w:lastColumn="0" w:noHBand="0" w:noVBand="1"/>
+      </w:tblPr>
+      <w:tblGrid>
+        <w:gridCol w:w="1980"/>
+        <w:gridCol w:w="2410"/>
+        <w:gridCol w:w="1600"/>
+        <w:gridCol w:w="1518"/>
+        <w:gridCol w:w="1276"/>
+      </w:tblGrid>
+      <w:tr>
+        <w:trPr>
+          <w:trHeight w:val="522"/>
+          <w:jc w:val="center"/>
+        </w:trPr>
+        <w:tc>
+          <w:tcPr>
+            <w:tcW w:w="1980" w:type="dxa"/>
+          </w:tcPr>
+          <w:p>
+            <w:r>
+              <w:lastRenderedPageBreak/>
+              <w:t>Entidade</w:t>
+            </w:r>
+          </w:p>
+        </w:tc>
+        <w:tc>
+          <w:tcPr>
+            <w:tcW w:w="2410" w:type="dxa"/>
+          </w:tcPr>
+          <w:p>
+            <w:r>
+              <w:t>Atributo</w:t>
+            </w:r>
+          </w:p>
+        </w:tc>
+        <w:tc>
+          <w:tcPr>
+            <w:tcW w:w="1600" w:type="dxa"/>
+          </w:tcPr>
+          <w:p>
+            <w:r>
+              <w:t>Domínio</w:t>
+            </w:r>
+          </w:p>
+        </w:tc>
+        <w:tc>
+          <w:tcPr>
+            <w:tcW w:w="1518" w:type="dxa"/>
+          </w:tcPr>
+          <w:p>
+            <w:r>
+              <w:t>Tipo Variável (</w:t>
+            </w:r>
+            <w:proofErr w:type="spellStart"/>
+            <w:r>
+              <w:t>PostgreSQL</w:t>
+            </w:r>
+            <w:proofErr w:type="spellEnd"/>
+            <w:r>
+              <w:t>)</w:t>
+            </w:r>
+          </w:p>
+        </w:tc>
+        <w:tc>
+          <w:tcPr>
+            <w:tcW w:w="1276" w:type="dxa"/>
+          </w:tcPr>
+          <w:p>
+            <w:r>
+              <w:t>Restrições</w:t>
+            </w:r>
+          </w:p>
+        </w:tc>
+      </w:tr>
+      <w:tr>
+        <w:trPr>
+          <w:trHeight w:val="261"/>
+          <w:jc w:val="center"/>
+        </w:trPr>
+        <w:tc>
+          <w:tcPr>
+            <w:tcW w:w="1980" w:type="dxa"/>
+            <w:vMerge w:val="restart"/>
+          </w:tcPr>
+          <w:p>
+            <w:proofErr w:type="spellStart"/>
+            <w:r>
+              <w:t>ExistenceAllergens</w:t>
+            </w:r>
+            <w:proofErr w:type="spellEnd"/>
+          </w:p>
+        </w:tc>
+        <w:tc>
+          <w:tcPr>
+            <w:tcW w:w="2410" w:type="dxa"/>
+          </w:tcPr>
+          <w:p>
+            <w:pPr>
+              <w:rPr>
+                <w:u w:val="single"/>
+              </w:rPr>
+            </w:pPr>
+            <w:proofErr w:type="spellStart"/>
+            <w:r>
+              <w:rPr>
+                <w:u w:val="single"/>
+              </w:rPr>
+              <w:t>p</w:t>
+            </w:r>
+            <w:r>
+              <w:rPr>
+                <w:u w:val="single"/>
+              </w:rPr>
+              <w:t>roduct</w:t>
+            </w:r>
+            <w:r>
+              <w:rPr>
+                <w:u w:val="single"/>
+              </w:rPr>
+              <w:t>_id</w:t>
+            </w:r>
+            <w:proofErr w:type="spellEnd"/>
+          </w:p>
+        </w:tc>
+        <w:tc>
+          <w:tcPr>
+            <w:tcW w:w="1600" w:type="dxa"/>
+          </w:tcPr>
+          <w:p>
+            <w:r>
+              <w:t>Número inteiro</w:t>
+            </w:r>
+          </w:p>
+        </w:tc>
+        <w:tc>
+          <w:tcPr>
+            <w:tcW w:w="1518" w:type="dxa"/>
+          </w:tcPr>
+          <w:p>
+            <w:r>
+              <w:t>serial</w:t>
+            </w:r>
+          </w:p>
+        </w:tc>
+        <w:tc>
+          <w:tcPr>
+            <w:tcW w:w="1276" w:type="dxa"/>
+          </w:tcPr>
+          <w:p>
+            <w:r>
+              <w:t>&gt; 0</w:t>
+            </w:r>
+          </w:p>
+        </w:tc>
+      </w:tr>
+      <w:tr>
+        <w:trPr>
+          <w:trHeight w:val="261"/>
+          <w:jc w:val="center"/>
+        </w:trPr>
+        <w:tc>
+          <w:tcPr>
+            <w:tcW w:w="1980" w:type="dxa"/>
+            <w:vMerge/>
+          </w:tcPr>
+          <w:p/>
+        </w:tc>
+        <w:tc>
+          <w:tcPr>
+            <w:tcW w:w="2410" w:type="dxa"/>
+          </w:tcPr>
+          <w:p>
+            <w:pPr>
+              <w:rPr>
+                <w:u w:val="single"/>
+              </w:rPr>
+            </w:pPr>
+            <w:proofErr w:type="spellStart"/>
+            <w:r>
+              <w:rPr>
+                <w:u w:val="single"/>
+              </w:rPr>
+              <w:t>existence</w:t>
+            </w:r>
+            <w:r>
+              <w:rPr>
+                <w:u w:val="single"/>
+              </w:rPr>
+              <w:t>_brand</w:t>
+            </w:r>
+            <w:proofErr w:type="spellEnd"/>
+          </w:p>
+        </w:tc>
+        <w:tc>
+          <w:tcPr>
+            <w:tcW w:w="1600" w:type="dxa"/>
+          </w:tcPr>
+          <w:p>
+            <w:r>
+              <w:t>C</w:t>
+            </w:r>
+            <w:r>
+              <w:t>adeia de caracteres de comprimento variável</w:t>
+            </w:r>
+          </w:p>
+        </w:tc>
+        <w:tc>
+          <w:tcPr>
+            <w:tcW w:w="1518" w:type="dxa"/>
+          </w:tcPr>
+          <w:p>
+            <w:proofErr w:type="spellStart"/>
+            <w:r>
+              <w:t>character</w:t>
+            </w:r>
+            <w:proofErr w:type="spellEnd"/>
+            <w:r>
+              <w:t xml:space="preserve"> </w:t>
+            </w:r>
+            <w:proofErr w:type="spellStart"/>
+            <w:proofErr w:type="gramStart"/>
+            <w:r>
+              <w:t>varying</w:t>
+            </w:r>
+            <w:proofErr w:type="spellEnd"/>
+            <w:r>
+              <w:t>(</w:t>
+            </w:r>
+            <w:proofErr w:type="gramEnd"/>
+            <w:r>
+              <w:t>35)</w:t>
+            </w:r>
+          </w:p>
+        </w:tc>
+        <w:tc>
+          <w:tcPr>
+            <w:tcW w:w="1276" w:type="dxa"/>
+          </w:tcPr>
+          <w:p/>
+        </w:tc>
+      </w:tr>
+      <w:tr>
+        <w:trPr>
+          <w:trHeight w:val="261"/>
+          <w:jc w:val="center"/>
+        </w:trPr>
+        <w:tc>
+          <w:tcPr>
+            <w:tcW w:w="1980" w:type="dxa"/>
+            <w:vMerge/>
+          </w:tcPr>
+          <w:p/>
+        </w:tc>
+        <w:tc>
+          <w:tcPr>
+            <w:tcW w:w="2410" w:type="dxa"/>
+          </w:tcPr>
+          <w:p>
+            <w:pPr>
+              <w:rPr>
+                <w:u w:val="single"/>
+              </w:rPr>
+            </w:pPr>
+            <w:proofErr w:type="spellStart"/>
+            <w:r>
+              <w:rPr>
+                <w:u w:val="single"/>
+              </w:rPr>
+              <w:t>storage_id</w:t>
+            </w:r>
+            <w:proofErr w:type="spellEnd"/>
+          </w:p>
+        </w:tc>
+        <w:tc>
+          <w:tcPr>
+            <w:tcW w:w="1600" w:type="dxa"/>
+          </w:tcPr>
+          <w:p>
+            <w:r>
+              <w:t>Número inteiro</w:t>
+            </w:r>
+          </w:p>
+        </w:tc>
+        <w:tc>
+          <w:tcPr>
+            <w:tcW w:w="1518" w:type="dxa"/>
+          </w:tcPr>
+          <w:p>
+            <w:proofErr w:type="spellStart"/>
+            <w:r>
+              <w:t>smallint</w:t>
+            </w:r>
+            <w:proofErr w:type="spellEnd"/>
+          </w:p>
+        </w:tc>
+        <w:tc>
+          <w:tcPr>
+            <w:tcW w:w="1276" w:type="dxa"/>
+          </w:tcPr>
+          <w:p/>
+        </w:tc>
+      </w:tr>
+      <w:tr>
+        <w:trPr>
+          <w:trHeight w:val="261"/>
+          <w:jc w:val="center"/>
+        </w:trPr>
+        <w:tc>
+          <w:tcPr>
+            <w:tcW w:w="1980" w:type="dxa"/>
+            <w:vMerge/>
+          </w:tcPr>
+          <w:p/>
+        </w:tc>
+        <w:tc>
+          <w:tcPr>
+            <w:tcW w:w="2410" w:type="dxa"/>
+          </w:tcPr>
+          <w:p>
+            <w:pPr>
+              <w:rPr>
+                <w:u w:val="single"/>
+              </w:rPr>
+            </w:pPr>
+            <w:proofErr w:type="spellStart"/>
+            <w:r>
+              <w:rPr>
+                <w:u w:val="single"/>
+              </w:rPr>
+              <w:t>allergies_</w:t>
+            </w:r>
+            <w:r>
+              <w:rPr>
+                <w:u w:val="single"/>
+              </w:rPr>
+              <w:t>allergen</w:t>
+            </w:r>
+            <w:proofErr w:type="spellEnd"/>
+          </w:p>
+        </w:tc>
+        <w:tc>
+          <w:tcPr>
+            <w:tcW w:w="1600" w:type="dxa"/>
+          </w:tcPr>
+          <w:p>
+            <w:r>
+              <w:t>C</w:t>
+            </w:r>
+            <w:r>
+              <w:t>adeia de caracteres de comprimento variáve</w:t>
+            </w:r>
+            <w:r>
+              <w:t>l</w:t>
+            </w:r>
+          </w:p>
+        </w:tc>
+        <w:tc>
+          <w:tcPr>
+            <w:tcW w:w="1518" w:type="dxa"/>
+          </w:tcPr>
+          <w:p>
+            <w:proofErr w:type="spellStart"/>
+            <w:r>
+              <w:t>text</w:t>
+            </w:r>
+            <w:proofErr w:type="spellEnd"/>
+          </w:p>
+        </w:tc>
+        <w:tc>
+          <w:tcPr>
+            <w:tcW w:w="1276" w:type="dxa"/>
+          </w:tcPr>
+          <w:p/>
+        </w:tc>
+      </w:tr>
+    </w:tbl>
+    <w:p/>
     <w:p/>
     <w:sectPr>
       <w:pgSz w:w="11906" w:h="16838"/>

</xml_diff>

<commit_message>
Update Domínio das Colunas - add flag private UserRecipe, UserList
</commit_message>
<xml_diff>
--- a/Documentos/BD/Domínio das Colunas.docx
+++ b/Documentos/BD/Domínio das Colunas.docx
@@ -261,10 +261,7 @@
               <w:t xml:space="preserve"> carateres</w:t>
             </w:r>
             <w:r>
-              <w:t xml:space="preserve"> </w:t>
-            </w:r>
-            <w:r>
-              <w:t xml:space="preserve">(letras, números, pontos, </w:t>
+              <w:t xml:space="preserve"> (letras, números, pontos, </w:t>
             </w:r>
             <w:proofErr w:type="spellStart"/>
             <w:r>
@@ -581,164 +578,146 @@
           </w:tcPr>
           <w:p>
             <w:r>
-              <w:t>até</w:t>
-            </w:r>
-            <w:r>
-              <w:t xml:space="preserve"> 254</w:t>
-            </w:r>
-            <w:r>
-              <w:t xml:space="preserve"> carateres</w:t>
-            </w:r>
+              <w:t xml:space="preserve">até 254 carateres (letras, números, pontos, </w:t>
+            </w:r>
+            <w:proofErr w:type="spellStart"/>
+            <w:r>
+              <w:t>underscores</w:t>
+            </w:r>
+            <w:proofErr w:type="spellEnd"/>
+            <w:r>
+              <w:t xml:space="preserve">, arroba) </w:t>
+            </w:r>
+          </w:p>
+        </w:tc>
+        <w:tc>
+          <w:tcPr>
+            <w:tcW w:w="1433" w:type="dxa"/>
+          </w:tcPr>
+          <w:p>
+            <w:r>
+              <w:t>sim</w:t>
+            </w:r>
+          </w:p>
+        </w:tc>
+      </w:tr>
+      <w:tr>
+        <w:trPr>
+          <w:trHeight w:val="251"/>
+          <w:jc w:val="center"/>
+        </w:trPr>
+        <w:tc>
+          <w:tcPr>
+            <w:tcW w:w="0" w:type="auto"/>
+            <w:vMerge/>
+          </w:tcPr>
+          <w:p/>
+        </w:tc>
+        <w:tc>
+          <w:tcPr>
+            <w:tcW w:w="0" w:type="auto"/>
+          </w:tcPr>
+          <w:p>
+            <w:proofErr w:type="spellStart"/>
+            <w:r>
+              <w:t>user_age</w:t>
+            </w:r>
+            <w:proofErr w:type="spellEnd"/>
+          </w:p>
+        </w:tc>
+        <w:tc>
+          <w:tcPr>
+            <w:tcW w:w="0" w:type="auto"/>
+          </w:tcPr>
+          <w:p>
+            <w:r>
+              <w:t>Número Inteiro</w:t>
+            </w:r>
+          </w:p>
+        </w:tc>
+        <w:tc>
+          <w:tcPr>
+            <w:tcW w:w="0" w:type="auto"/>
+          </w:tcPr>
+          <w:p>
+            <w:proofErr w:type="spellStart"/>
+            <w:r>
+              <w:t>smallint</w:t>
+            </w:r>
+            <w:proofErr w:type="spellEnd"/>
+          </w:p>
+        </w:tc>
+        <w:tc>
+          <w:tcPr>
+            <w:tcW w:w="0" w:type="auto"/>
+          </w:tcPr>
+          <w:p>
+            <w:r>
+              <w:t>&gt; 0</w:t>
+            </w:r>
+          </w:p>
+        </w:tc>
+        <w:tc>
+          <w:tcPr>
+            <w:tcW w:w="1433" w:type="dxa"/>
+          </w:tcPr>
+          <w:p>
+            <w:r>
+              <w:t>sim</w:t>
+            </w:r>
+          </w:p>
+        </w:tc>
+      </w:tr>
+      <w:tr>
+        <w:trPr>
+          <w:trHeight w:val="251"/>
+          <w:jc w:val="center"/>
+        </w:trPr>
+        <w:tc>
+          <w:tcPr>
+            <w:tcW w:w="0" w:type="auto"/>
+            <w:vMerge/>
+          </w:tcPr>
+          <w:p/>
+        </w:tc>
+        <w:tc>
+          <w:tcPr>
+            <w:tcW w:w="0" w:type="auto"/>
+          </w:tcPr>
+          <w:p>
+            <w:proofErr w:type="spellStart"/>
+            <w:r>
+              <w:t>user_name</w:t>
+            </w:r>
+            <w:proofErr w:type="spellEnd"/>
+          </w:p>
+        </w:tc>
+        <w:tc>
+          <w:tcPr>
+            <w:tcW w:w="0" w:type="auto"/>
+          </w:tcPr>
+          <w:p>
+            <w:r>
+              <w:t>C</w:t>
+            </w:r>
+            <w:r>
+              <w:t>adeia de caracteres de comprimento variável</w:t>
+            </w:r>
+          </w:p>
+        </w:tc>
+        <w:tc>
+          <w:tcPr>
+            <w:tcW w:w="0" w:type="auto"/>
+          </w:tcPr>
+          <w:p>
+            <w:proofErr w:type="spellStart"/>
+            <w:r>
+              <w:t>character</w:t>
+            </w:r>
+            <w:proofErr w:type="spellEnd"/>
             <w:r>
               <w:t xml:space="preserve"> </w:t>
             </w:r>
-            <w:r>
-              <w:t xml:space="preserve">(letras, números, pontos, </w:t>
-            </w:r>
-            <w:proofErr w:type="spellStart"/>
-            <w:r>
-              <w:t>underscores</w:t>
-            </w:r>
-            <w:proofErr w:type="spellEnd"/>
-            <w:r>
-              <w:t>, arroba</w:t>
-            </w:r>
-            <w:r>
-              <w:t>)</w:t>
-            </w:r>
-            <w:r>
-              <w:t xml:space="preserve"> </w:t>
-            </w:r>
-          </w:p>
-        </w:tc>
-        <w:tc>
-          <w:tcPr>
-            <w:tcW w:w="1433" w:type="dxa"/>
-          </w:tcPr>
-          <w:p>
-            <w:r>
-              <w:t>sim</w:t>
-            </w:r>
-          </w:p>
-        </w:tc>
-      </w:tr>
-      <w:tr>
-        <w:trPr>
-          <w:trHeight w:val="251"/>
-          <w:jc w:val="center"/>
-        </w:trPr>
-        <w:tc>
-          <w:tcPr>
-            <w:tcW w:w="0" w:type="auto"/>
-            <w:vMerge/>
-          </w:tcPr>
-          <w:p/>
-        </w:tc>
-        <w:tc>
-          <w:tcPr>
-            <w:tcW w:w="0" w:type="auto"/>
-          </w:tcPr>
-          <w:p>
-            <w:proofErr w:type="spellStart"/>
-            <w:r>
-              <w:t>user_age</w:t>
-            </w:r>
-            <w:proofErr w:type="spellEnd"/>
-          </w:p>
-        </w:tc>
-        <w:tc>
-          <w:tcPr>
-            <w:tcW w:w="0" w:type="auto"/>
-          </w:tcPr>
-          <w:p>
-            <w:r>
-              <w:t>Número Inteiro</w:t>
-            </w:r>
-          </w:p>
-        </w:tc>
-        <w:tc>
-          <w:tcPr>
-            <w:tcW w:w="0" w:type="auto"/>
-          </w:tcPr>
-          <w:p>
-            <w:proofErr w:type="spellStart"/>
-            <w:r>
-              <w:t>smallint</w:t>
-            </w:r>
-            <w:proofErr w:type="spellEnd"/>
-          </w:p>
-        </w:tc>
-        <w:tc>
-          <w:tcPr>
-            <w:tcW w:w="0" w:type="auto"/>
-          </w:tcPr>
-          <w:p>
-            <w:r>
-              <w:t>&gt; 0</w:t>
-            </w:r>
-          </w:p>
-        </w:tc>
-        <w:tc>
-          <w:tcPr>
-            <w:tcW w:w="1433" w:type="dxa"/>
-          </w:tcPr>
-          <w:p>
-            <w:r>
-              <w:t>sim</w:t>
-            </w:r>
-          </w:p>
-        </w:tc>
-      </w:tr>
-      <w:tr>
-        <w:trPr>
-          <w:trHeight w:val="251"/>
-          <w:jc w:val="center"/>
-        </w:trPr>
-        <w:tc>
-          <w:tcPr>
-            <w:tcW w:w="0" w:type="auto"/>
-            <w:vMerge/>
-          </w:tcPr>
-          <w:p/>
-        </w:tc>
-        <w:tc>
-          <w:tcPr>
-            <w:tcW w:w="0" w:type="auto"/>
-          </w:tcPr>
-          <w:p>
-            <w:proofErr w:type="spellStart"/>
-            <w:r>
-              <w:t>user_name</w:t>
-            </w:r>
-            <w:proofErr w:type="spellEnd"/>
-          </w:p>
-        </w:tc>
-        <w:tc>
-          <w:tcPr>
-            <w:tcW w:w="0" w:type="auto"/>
-          </w:tcPr>
-          <w:p>
-            <w:r>
-              <w:t>C</w:t>
-            </w:r>
-            <w:r>
-              <w:t>adeia de caracteres de comprimento variável</w:t>
-            </w:r>
-          </w:p>
-        </w:tc>
-        <w:tc>
-          <w:tcPr>
-            <w:tcW w:w="0" w:type="auto"/>
-          </w:tcPr>
-          <w:p>
-            <w:proofErr w:type="spellStart"/>
-            <w:r>
-              <w:t>character</w:t>
-            </w:r>
-            <w:proofErr w:type="spellEnd"/>
-            <w:r>
-              <w:t xml:space="preserve"> </w:t>
-            </w:r>
             <w:proofErr w:type="spellStart"/>
             <w:proofErr w:type="gramStart"/>
             <w:r>
@@ -760,10 +739,7 @@
           </w:tcPr>
           <w:p>
             <w:r>
-              <w:t>até 30 carateres</w:t>
-            </w:r>
-            <w:r>
-              <w:t xml:space="preserve"> (letras)</w:t>
+              <w:t>até 30 carateres (letras)</w:t>
             </w:r>
           </w:p>
         </w:tc>
@@ -1315,10 +1291,7 @@
           </w:tcPr>
           <w:p>
             <w:r>
-              <w:t xml:space="preserve">até 35 carateres </w:t>
-            </w:r>
-            <w:r>
-              <w:t xml:space="preserve">(letras, números, pontos, </w:t>
+              <w:t xml:space="preserve">até 35 carateres (letras, números, pontos, </w:t>
             </w:r>
             <w:proofErr w:type="spellStart"/>
             <w:r>
@@ -2080,13 +2053,7 @@
           </w:tcPr>
           <w:p>
             <w:r>
-              <w:t>até 35 carateres</w:t>
-            </w:r>
-            <w:r>
-              <w:t xml:space="preserve"> </w:t>
-            </w:r>
-            <w:r>
-              <w:t xml:space="preserve">(letras, números, pontos, </w:t>
+              <w:t xml:space="preserve">até 35 carateres (letras, números, pontos, </w:t>
             </w:r>
             <w:proofErr w:type="spellStart"/>
             <w:r>
@@ -2368,10 +2335,7 @@
           </w:tcPr>
           <w:p>
             <w:r>
-              <w:t>até 35 carateres</w:t>
-            </w:r>
-            <w:r>
-              <w:t xml:space="preserve"> (letras)</w:t>
+              <w:t>até 35 carateres (letras)</w:t>
             </w:r>
           </w:p>
         </w:tc>
@@ -2457,10 +2421,7 @@
           </w:tcPr>
           <w:p>
             <w:r>
-              <w:t>até 35 carateres</w:t>
-            </w:r>
-            <w:r>
-              <w:t xml:space="preserve"> (letras)</w:t>
+              <w:t>até 35 carateres (letras)</w:t>
             </w:r>
           </w:p>
         </w:tc>
@@ -4088,13 +4049,7 @@
           </w:tcPr>
           <w:p>
             <w:r>
-              <w:t>até 3</w:t>
-            </w:r>
-            <w:r>
-              <w:t>5</w:t>
-            </w:r>
-            <w:r>
-              <w:t xml:space="preserve"> carateres</w:t>
+              <w:t>até 35 carateres</w:t>
             </w:r>
           </w:p>
         </w:tc>
@@ -4522,8 +4477,6 @@
               </w:rPr>
               <w:t>]</w:t>
             </w:r>
-            <w:bookmarkStart w:id="0" w:name="_GoBack"/>
-            <w:bookmarkEnd w:id="0"/>
           </w:p>
         </w:tc>
         <w:tc>
@@ -5773,10 +5726,7 @@
             </w:r>
             <w:proofErr w:type="gramEnd"/>
             <w:r>
-              <w:t>30</w:t>
-            </w:r>
-            <w:r>
-              <w:t>)</w:t>
+              <w:t>30)</w:t>
             </w:r>
           </w:p>
         </w:tc>
@@ -5879,6 +5829,73 @@
           </w:tcPr>
           <w:p>
             <w:r>
+              <w:t>sim</w:t>
+            </w:r>
+          </w:p>
+        </w:tc>
+      </w:tr>
+      <w:tr>
+        <w:trPr>
+          <w:trHeight w:val="261"/>
+          <w:jc w:val="center"/>
+        </w:trPr>
+        <w:tc>
+          <w:tcPr>
+            <w:tcW w:w="1980" w:type="dxa"/>
+            <w:vMerge/>
+          </w:tcPr>
+          <w:p/>
+        </w:tc>
+        <w:tc>
+          <w:tcPr>
+            <w:tcW w:w="2410" w:type="dxa"/>
+          </w:tcPr>
+          <w:p>
+            <w:proofErr w:type="spellStart"/>
+            <w:r>
+              <w:rPr>
+                <w:highlight w:val="yellow"/>
+              </w:rPr>
+              <w:t>recipe_private</w:t>
+            </w:r>
+            <w:proofErr w:type="spellEnd"/>
+          </w:p>
+        </w:tc>
+        <w:tc>
+          <w:tcPr>
+            <w:tcW w:w="1600" w:type="dxa"/>
+          </w:tcPr>
+          <w:p>
+            <w:r>
+              <w:t>Booleano</w:t>
+            </w:r>
+          </w:p>
+        </w:tc>
+        <w:tc>
+          <w:tcPr>
+            <w:tcW w:w="1518" w:type="dxa"/>
+          </w:tcPr>
+          <w:p>
+            <w:r>
+              <w:t>bit</w:t>
+            </w:r>
+          </w:p>
+        </w:tc>
+        <w:tc>
+          <w:tcPr>
+            <w:tcW w:w="1276" w:type="dxa"/>
+          </w:tcPr>
+          <w:p/>
+        </w:tc>
+        <w:tc>
+          <w:tcPr>
+            <w:tcW w:w="1276" w:type="dxa"/>
+          </w:tcPr>
+          <w:p>
+            <w:r>
+              <w:rPr>
+                <w:highlight w:val="yellow"/>
+              </w:rPr>
               <w:t>sim</w:t>
             </w:r>
           </w:p>
@@ -5987,6 +6004,7 @@
             <w:vMerge w:val="restart"/>
           </w:tcPr>
           <w:p>
+            <w:bookmarkStart w:id="0" w:name="_GoBack" w:colFirst="0" w:colLast="0"/>
             <w:proofErr w:type="spellStart"/>
             <w:r>
               <w:t>UserList</w:t>
@@ -6057,6 +6075,7 @@
           </w:p>
         </w:tc>
       </w:tr>
+      <w:bookmarkEnd w:id="0"/>
       <w:tr>
         <w:trPr>
           <w:trHeight w:val="261"/>
@@ -6126,10 +6145,7 @@
             </w:r>
             <w:proofErr w:type="gramEnd"/>
             <w:r>
-              <w:t>30</w:t>
-            </w:r>
-            <w:r>
-              <w:t>)</w:t>
+              <w:t>30)</w:t>
             </w:r>
           </w:p>
         </w:tc>
@@ -6232,6 +6248,75 @@
           </w:tcPr>
           <w:p>
             <w:r>
+              <w:t>sim</w:t>
+            </w:r>
+          </w:p>
+        </w:tc>
+      </w:tr>
+      <w:tr>
+        <w:trPr>
+          <w:trHeight w:val="261"/>
+          <w:jc w:val="center"/>
+        </w:trPr>
+        <w:tc>
+          <w:tcPr>
+            <w:tcW w:w="1980" w:type="dxa"/>
+            <w:vMerge/>
+          </w:tcPr>
+          <w:p/>
+        </w:tc>
+        <w:tc>
+          <w:tcPr>
+            <w:tcW w:w="2410" w:type="dxa"/>
+          </w:tcPr>
+          <w:p>
+            <w:proofErr w:type="spellStart"/>
+            <w:r>
+              <w:rPr>
+                <w:highlight w:val="yellow"/>
+              </w:rPr>
+              <w:t>list_private</w:t>
+            </w:r>
+            <w:proofErr w:type="spellEnd"/>
+          </w:p>
+        </w:tc>
+        <w:tc>
+          <w:tcPr>
+            <w:tcW w:w="1600" w:type="dxa"/>
+          </w:tcPr>
+          <w:p>
+            <w:proofErr w:type="spellStart"/>
+            <w:r>
+              <w:t>Boolean</w:t>
+            </w:r>
+            <w:proofErr w:type="spellEnd"/>
+          </w:p>
+        </w:tc>
+        <w:tc>
+          <w:tcPr>
+            <w:tcW w:w="1518" w:type="dxa"/>
+          </w:tcPr>
+          <w:p>
+            <w:r>
+              <w:t>bit</w:t>
+            </w:r>
+          </w:p>
+        </w:tc>
+        <w:tc>
+          <w:tcPr>
+            <w:tcW w:w="1276" w:type="dxa"/>
+          </w:tcPr>
+          <w:p/>
+        </w:tc>
+        <w:tc>
+          <w:tcPr>
+            <w:tcW w:w="1276" w:type="dxa"/>
+          </w:tcPr>
+          <w:p>
+            <w:r>
+              <w:rPr>
+                <w:highlight w:val="yellow"/>
+              </w:rPr>
               <w:t>sim</w:t>
             </w:r>
           </w:p>
@@ -8006,6 +8091,7 @@
   <w:style w:type="character" w:default="1" w:styleId="Tipodeletrapredefinidodopargrafo">
     <w:name w:val="Default Paragraph Font"/>
     <w:uiPriority w:val="1"/>
+    <w:semiHidden/>
     <w:unhideWhenUsed/>
   </w:style>
   <w:style w:type="table" w:default="1" w:styleId="Tabelanormal">

</xml_diff>

<commit_message>
Alterações EA, Modelo Relacional e Tabelas de Dominio
</commit_message>
<xml_diff>
--- a/Documentos/BD/Domínio das Colunas.docx
+++ b/Documentos/BD/Domínio das Colunas.docx
@@ -4,7 +4,7 @@
   <w:body>
     <w:tbl>
       <w:tblPr>
-        <w:tblStyle w:val="TabelacomGrelha"/>
+        <w:tblStyle w:val="Tabelacomgrade"/>
         <w:tblW w:w="9209" w:type="dxa"/>
         <w:jc w:val="center"/>
         <w:tblLook w:val="04A0" w:firstRow="1" w:lastRow="0" w:firstColumn="1" w:lastColumn="0" w:noHBand="0" w:noVBand="1"/>
@@ -58,15 +58,7 @@
           </w:tcPr>
           <w:p>
             <w:r>
-              <w:t>Tipo Variável (</w:t>
-            </w:r>
-            <w:proofErr w:type="spellStart"/>
-            <w:r>
-              <w:t>PostgreSQL</w:t>
-            </w:r>
-            <w:proofErr w:type="spellEnd"/>
-            <w:r>
-              <w:t>)</w:t>
+              <w:t>Tipo Variável (PostgreSQL)</w:t>
             </w:r>
           </w:p>
         </w:tc>
@@ -102,11 +94,9 @@
             <w:vMerge w:val="restart"/>
           </w:tcPr>
           <w:p>
-            <w:proofErr w:type="spellStart"/>
             <w:r>
               <w:t>House</w:t>
             </w:r>
-            <w:proofErr w:type="spellEnd"/>
           </w:p>
         </w:tc>
         <w:tc>
@@ -119,7 +109,6 @@
                 <w:u w:val="single"/>
               </w:rPr>
             </w:pPr>
-            <w:proofErr w:type="spellStart"/>
             <w:r>
               <w:rPr>
                 <w:u w:val="single"/>
@@ -132,7 +121,6 @@
               </w:rPr>
               <w:t>id</w:t>
             </w:r>
-            <w:proofErr w:type="spellEnd"/>
           </w:p>
         </w:tc>
         <w:tc>
@@ -150,11 +138,9 @@
             <w:tcW w:w="0" w:type="auto"/>
           </w:tcPr>
           <w:p>
-            <w:proofErr w:type="spellStart"/>
             <w:r>
               <w:t>bigserial</w:t>
             </w:r>
-            <w:proofErr w:type="spellEnd"/>
           </w:p>
         </w:tc>
         <w:tc>
@@ -198,11 +184,9 @@
             <w:tcW w:w="0" w:type="auto"/>
           </w:tcPr>
           <w:p>
-            <w:proofErr w:type="spellStart"/>
             <w:r>
               <w:t>house_name</w:t>
             </w:r>
-            <w:proofErr w:type="spellEnd"/>
           </w:p>
         </w:tc>
         <w:tc>
@@ -223,26 +207,8 @@
             <w:tcW w:w="0" w:type="auto"/>
           </w:tcPr>
           <w:p>
-            <w:proofErr w:type="spellStart"/>
-            <w:r>
-              <w:t>character</w:t>
-            </w:r>
-            <w:proofErr w:type="spellEnd"/>
-            <w:r>
-              <w:t xml:space="preserve"> </w:t>
-            </w:r>
-            <w:proofErr w:type="spellStart"/>
-            <w:proofErr w:type="gramStart"/>
-            <w:r>
-              <w:t>varying</w:t>
-            </w:r>
-            <w:proofErr w:type="spellEnd"/>
-            <w:r>
-              <w:t>(</w:t>
-            </w:r>
-            <w:proofErr w:type="gramEnd"/>
-            <w:r>
-              <w:t>35)</w:t>
+            <w:r>
+              <w:t>character varying(35)</w:t>
             </w:r>
           </w:p>
         </w:tc>
@@ -261,15 +227,7 @@
               <w:t xml:space="preserve"> carateres</w:t>
             </w:r>
             <w:r>
-              <w:t xml:space="preserve"> (letras, números, pontos, </w:t>
-            </w:r>
-            <w:proofErr w:type="spellStart"/>
-            <w:r>
-              <w:t>underscores</w:t>
-            </w:r>
-            <w:proofErr w:type="spellEnd"/>
-            <w:r>
-              <w:t>)</w:t>
+              <w:t xml:space="preserve"> (letras, números, pontos, underscores)</w:t>
             </w:r>
           </w:p>
         </w:tc>
@@ -292,7 +250,7 @@
     </w:p>
     <w:tbl>
       <w:tblPr>
-        <w:tblStyle w:val="TabelacomGrelha"/>
+        <w:tblStyle w:val="Tabelacomgrade"/>
         <w:tblW w:w="9067" w:type="dxa"/>
         <w:jc w:val="center"/>
         <w:tblLook w:val="04A0" w:firstRow="1" w:lastRow="0" w:firstColumn="1" w:lastColumn="0" w:noHBand="0" w:noVBand="1"/>
@@ -346,13 +304,89 @@
           </w:tcPr>
           <w:p>
             <w:r>
-              <w:t>Tipo Variável (</w:t>
-            </w:r>
-            <w:proofErr w:type="spellStart"/>
-            <w:r>
-              <w:t>PostgreSQL</w:t>
-            </w:r>
-            <w:proofErr w:type="spellEnd"/>
+              <w:t>Tipo Variável (PostgreSQL)</w:t>
+            </w:r>
+          </w:p>
+        </w:tc>
+        <w:tc>
+          <w:tcPr>
+            <w:tcW w:w="0" w:type="auto"/>
+          </w:tcPr>
+          <w:p>
+            <w:r>
+              <w:t>Restrições</w:t>
+            </w:r>
+          </w:p>
+        </w:tc>
+        <w:tc>
+          <w:tcPr>
+            <w:tcW w:w="1433" w:type="dxa"/>
+          </w:tcPr>
+          <w:p>
+            <w:r>
+              <w:t>Obrigatório</w:t>
+            </w:r>
+          </w:p>
+        </w:tc>
+      </w:tr>
+      <w:tr>
+        <w:trPr>
+          <w:trHeight w:val="251"/>
+          <w:jc w:val="center"/>
+        </w:trPr>
+        <w:tc>
+          <w:tcPr>
+            <w:tcW w:w="0" w:type="auto"/>
+            <w:vMerge w:val="restart"/>
+          </w:tcPr>
+          <w:p>
+            <w:r>
+              <w:t>User</w:t>
+            </w:r>
+          </w:p>
+        </w:tc>
+        <w:tc>
+          <w:tcPr>
+            <w:tcW w:w="0" w:type="auto"/>
+          </w:tcPr>
+          <w:p>
+            <w:pPr>
+              <w:rPr>
+                <w:u w:val="single"/>
+              </w:rPr>
+            </w:pPr>
+            <w:r>
+              <w:rPr>
+                <w:u w:val="single"/>
+              </w:rPr>
+              <w:t>user_username</w:t>
+            </w:r>
+          </w:p>
+        </w:tc>
+        <w:tc>
+          <w:tcPr>
+            <w:tcW w:w="0" w:type="auto"/>
+          </w:tcPr>
+          <w:p>
+            <w:r>
+              <w:t>C</w:t>
+            </w:r>
+            <w:r>
+              <w:t>adeia de caracteres de comprimento variável</w:t>
+            </w:r>
+          </w:p>
+        </w:tc>
+        <w:tc>
+          <w:tcPr>
+            <w:tcW w:w="0" w:type="auto"/>
+          </w:tcPr>
+          <w:p>
+            <w:r>
+              <w:t>character varying(</w:t>
+            </w:r>
+            <w:r>
+              <w:t>30</w:t>
+            </w:r>
             <w:r>
               <w:t>)</w:t>
             </w:r>
@@ -364,7 +398,16 @@
           </w:tcPr>
           <w:p>
             <w:r>
-              <w:t>Restrições</w:t>
+              <w:t>até</w:t>
+            </w:r>
+            <w:r>
+              <w:t xml:space="preserve"> 30</w:t>
+            </w:r>
+            <w:r>
+              <w:t xml:space="preserve"> carateres</w:t>
+            </w:r>
+            <w:r>
+              <w:t xml:space="preserve"> (letras, números, pontos, underscores)</w:t>
             </w:r>
           </w:p>
         </w:tc>
@@ -374,7 +417,7 @@
           </w:tcPr>
           <w:p>
             <w:r>
-              <w:t>Obrigatório</w:t>
+              <w:t>sim</w:t>
             </w:r>
           </w:p>
         </w:tc>
@@ -387,15 +430,9 @@
         <w:tc>
           <w:tcPr>
             <w:tcW w:w="0" w:type="auto"/>
-            <w:vMerge w:val="restart"/>
-          </w:tcPr>
-          <w:p>
-            <w:proofErr w:type="spellStart"/>
-            <w:r>
-              <w:t>User</w:t>
-            </w:r>
-            <w:proofErr w:type="spellEnd"/>
-          </w:p>
+            <w:vMerge/>
+          </w:tcPr>
+          <w:p/>
         </w:tc>
         <w:tc>
           <w:tcPr>
@@ -404,17 +441,15 @@
           <w:p>
             <w:pPr>
               <w:rPr>
-                <w:u w:val="single"/>
+                <w:u w:val="dash"/>
               </w:rPr>
             </w:pPr>
-            <w:proofErr w:type="spellStart"/>
-            <w:r>
-              <w:rPr>
-                <w:u w:val="single"/>
-              </w:rPr>
-              <w:t>user_username</w:t>
-            </w:r>
-            <w:proofErr w:type="spellEnd"/>
+            <w:r>
+              <w:rPr>
+                <w:u w:val="dash"/>
+              </w:rPr>
+              <w:t>user_email</w:t>
+            </w:r>
           </w:p>
         </w:tc>
         <w:tc>
@@ -435,56 +470,18 @@
             <w:tcW w:w="0" w:type="auto"/>
           </w:tcPr>
           <w:p>
-            <w:proofErr w:type="spellStart"/>
-            <w:r>
-              <w:t>character</w:t>
-            </w:r>
-            <w:proofErr w:type="spellEnd"/>
-            <w:r>
-              <w:t xml:space="preserve"> </w:t>
-            </w:r>
-            <w:proofErr w:type="spellStart"/>
-            <w:proofErr w:type="gramStart"/>
-            <w:r>
-              <w:t>varying</w:t>
-            </w:r>
-            <w:proofErr w:type="spellEnd"/>
-            <w:r>
-              <w:t>(</w:t>
-            </w:r>
-            <w:proofErr w:type="gramEnd"/>
-            <w:r>
-              <w:t>30</w:t>
-            </w:r>
-            <w:r>
-              <w:t>)</w:t>
-            </w:r>
-          </w:p>
-        </w:tc>
-        <w:tc>
-          <w:tcPr>
-            <w:tcW w:w="0" w:type="auto"/>
-          </w:tcPr>
-          <w:p>
-            <w:r>
-              <w:t>até</w:t>
-            </w:r>
-            <w:r>
-              <w:t xml:space="preserve"> 30</w:t>
-            </w:r>
-            <w:r>
-              <w:t xml:space="preserve"> carateres</w:t>
-            </w:r>
-            <w:r>
-              <w:t xml:space="preserve"> (letras, números, pontos, </w:t>
-            </w:r>
-            <w:proofErr w:type="spellStart"/>
-            <w:r>
-              <w:t>underscores</w:t>
-            </w:r>
-            <w:proofErr w:type="spellEnd"/>
-            <w:r>
-              <w:t>)</w:t>
+            <w:r>
+              <w:t>character varying(254)</w:t>
+            </w:r>
+          </w:p>
+        </w:tc>
+        <w:tc>
+          <w:tcPr>
+            <w:tcW w:w="0" w:type="auto"/>
+          </w:tcPr>
+          <w:p>
+            <w:r>
+              <w:t xml:space="preserve">até 254 carateres (letras, números, pontos, underscores, arroba) </w:t>
             </w:r>
           </w:p>
         </w:tc>
@@ -516,255 +513,147 @@
             <w:tcW w:w="0" w:type="auto"/>
           </w:tcPr>
           <w:p>
+            <w:r>
+              <w:t>user_age</w:t>
+            </w:r>
+          </w:p>
+        </w:tc>
+        <w:tc>
+          <w:tcPr>
+            <w:tcW w:w="0" w:type="auto"/>
+          </w:tcPr>
+          <w:p>
+            <w:r>
+              <w:t>Número Inteiro</w:t>
+            </w:r>
+          </w:p>
+        </w:tc>
+        <w:tc>
+          <w:tcPr>
+            <w:tcW w:w="0" w:type="auto"/>
+          </w:tcPr>
+          <w:p>
+            <w:r>
+              <w:t>smallint</w:t>
+            </w:r>
+          </w:p>
+        </w:tc>
+        <w:tc>
+          <w:tcPr>
+            <w:tcW w:w="0" w:type="auto"/>
+          </w:tcPr>
+          <w:p>
+            <w:r>
+              <w:t>&gt; 0</w:t>
+            </w:r>
+          </w:p>
+        </w:tc>
+        <w:tc>
+          <w:tcPr>
+            <w:tcW w:w="1433" w:type="dxa"/>
+          </w:tcPr>
+          <w:p>
+            <w:r>
+              <w:t>sim</w:t>
+            </w:r>
+          </w:p>
+        </w:tc>
+      </w:tr>
+      <w:tr>
+        <w:trPr>
+          <w:trHeight w:val="251"/>
+          <w:jc w:val="center"/>
+        </w:trPr>
+        <w:tc>
+          <w:tcPr>
+            <w:tcW w:w="0" w:type="auto"/>
+            <w:vMerge/>
+          </w:tcPr>
+          <w:p/>
+        </w:tc>
+        <w:tc>
+          <w:tcPr>
+            <w:tcW w:w="0" w:type="auto"/>
+          </w:tcPr>
+          <w:p>
+            <w:r>
+              <w:t>user_name</w:t>
+            </w:r>
+          </w:p>
+        </w:tc>
+        <w:tc>
+          <w:tcPr>
+            <w:tcW w:w="0" w:type="auto"/>
+          </w:tcPr>
+          <w:p>
+            <w:r>
+              <w:t>C</w:t>
+            </w:r>
+            <w:r>
+              <w:t>adeia de caracteres de comprimento variável</w:t>
+            </w:r>
+          </w:p>
+        </w:tc>
+        <w:tc>
+          <w:tcPr>
+            <w:tcW w:w="0" w:type="auto"/>
+          </w:tcPr>
+          <w:p>
+            <w:r>
+              <w:t>character varying(70)</w:t>
+            </w:r>
+          </w:p>
+        </w:tc>
+        <w:tc>
+          <w:tcPr>
+            <w:tcW w:w="0" w:type="auto"/>
+          </w:tcPr>
+          <w:p>
+            <w:r>
+              <w:t>até 30 carateres (letras)</w:t>
+            </w:r>
+          </w:p>
+        </w:tc>
+        <w:tc>
+          <w:tcPr>
+            <w:tcW w:w="1433" w:type="dxa"/>
+          </w:tcPr>
+          <w:p>
+            <w:r>
+              <w:t>sim</w:t>
+            </w:r>
+          </w:p>
+        </w:tc>
+      </w:tr>
+      <w:tr>
+        <w:trPr>
+          <w:trHeight w:val="251"/>
+          <w:jc w:val="center"/>
+        </w:trPr>
+        <w:tc>
+          <w:tcPr>
+            <w:tcW w:w="0" w:type="auto"/>
+            <w:vMerge/>
+          </w:tcPr>
+          <w:p/>
+        </w:tc>
+        <w:tc>
+          <w:tcPr>
+            <w:tcW w:w="0" w:type="auto"/>
+          </w:tcPr>
+          <w:p>
             <w:pPr>
               <w:rPr>
-                <w:u w:val="dash"/>
+                <w:highlight w:val="yellow"/>
               </w:rPr>
             </w:pPr>
-            <w:proofErr w:type="spellStart"/>
-            <w:r>
-              <w:rPr>
-                <w:u w:val="dash"/>
-              </w:rPr>
-              <w:t>user_email</w:t>
-            </w:r>
-            <w:proofErr w:type="spellEnd"/>
-          </w:p>
-        </w:tc>
-        <w:tc>
-          <w:tcPr>
-            <w:tcW w:w="0" w:type="auto"/>
-          </w:tcPr>
-          <w:p>
-            <w:r>
-              <w:t>C</w:t>
-            </w:r>
-            <w:r>
-              <w:t>adeia de caracteres de comprimento variável</w:t>
-            </w:r>
-          </w:p>
-        </w:tc>
-        <w:tc>
-          <w:tcPr>
-            <w:tcW w:w="0" w:type="auto"/>
-          </w:tcPr>
-          <w:p>
-            <w:proofErr w:type="spellStart"/>
-            <w:r>
-              <w:t>character</w:t>
-            </w:r>
-            <w:proofErr w:type="spellEnd"/>
-            <w:r>
-              <w:t xml:space="preserve"> </w:t>
-            </w:r>
-            <w:proofErr w:type="spellStart"/>
-            <w:proofErr w:type="gramStart"/>
-            <w:r>
-              <w:t>varying</w:t>
-            </w:r>
-            <w:proofErr w:type="spellEnd"/>
-            <w:r>
-              <w:t>(</w:t>
-            </w:r>
-            <w:proofErr w:type="gramEnd"/>
-            <w:r>
-              <w:t>254)</w:t>
-            </w:r>
-          </w:p>
-        </w:tc>
-        <w:tc>
-          <w:tcPr>
-            <w:tcW w:w="0" w:type="auto"/>
-          </w:tcPr>
-          <w:p>
-            <w:r>
-              <w:t xml:space="preserve">até 254 carateres (letras, números, pontos, </w:t>
-            </w:r>
-            <w:proofErr w:type="spellStart"/>
-            <w:r>
-              <w:t>underscores</w:t>
-            </w:r>
-            <w:proofErr w:type="spellEnd"/>
-            <w:r>
-              <w:t xml:space="preserve">, arroba) </w:t>
-            </w:r>
-          </w:p>
-        </w:tc>
-        <w:tc>
-          <w:tcPr>
-            <w:tcW w:w="1433" w:type="dxa"/>
-          </w:tcPr>
-          <w:p>
-            <w:r>
-              <w:t>sim</w:t>
-            </w:r>
-          </w:p>
-        </w:tc>
-      </w:tr>
-      <w:tr>
-        <w:trPr>
-          <w:trHeight w:val="251"/>
-          <w:jc w:val="center"/>
-        </w:trPr>
-        <w:tc>
-          <w:tcPr>
-            <w:tcW w:w="0" w:type="auto"/>
-            <w:vMerge/>
-          </w:tcPr>
-          <w:p/>
-        </w:tc>
-        <w:tc>
-          <w:tcPr>
-            <w:tcW w:w="0" w:type="auto"/>
-          </w:tcPr>
-          <w:p>
-            <w:proofErr w:type="spellStart"/>
-            <w:r>
-              <w:t>user_age</w:t>
-            </w:r>
-            <w:proofErr w:type="spellEnd"/>
-          </w:p>
-        </w:tc>
-        <w:tc>
-          <w:tcPr>
-            <w:tcW w:w="0" w:type="auto"/>
-          </w:tcPr>
-          <w:p>
-            <w:r>
-              <w:t>Número Inteiro</w:t>
-            </w:r>
-          </w:p>
-        </w:tc>
-        <w:tc>
-          <w:tcPr>
-            <w:tcW w:w="0" w:type="auto"/>
-          </w:tcPr>
-          <w:p>
-            <w:proofErr w:type="spellStart"/>
-            <w:r>
-              <w:t>smallint</w:t>
-            </w:r>
-            <w:proofErr w:type="spellEnd"/>
-          </w:p>
-        </w:tc>
-        <w:tc>
-          <w:tcPr>
-            <w:tcW w:w="0" w:type="auto"/>
-          </w:tcPr>
-          <w:p>
-            <w:r>
-              <w:t>&gt; 0</w:t>
-            </w:r>
-          </w:p>
-        </w:tc>
-        <w:tc>
-          <w:tcPr>
-            <w:tcW w:w="1433" w:type="dxa"/>
-          </w:tcPr>
-          <w:p>
-            <w:r>
-              <w:t>sim</w:t>
-            </w:r>
-          </w:p>
-        </w:tc>
-      </w:tr>
-      <w:tr>
-        <w:trPr>
-          <w:trHeight w:val="251"/>
-          <w:jc w:val="center"/>
-        </w:trPr>
-        <w:tc>
-          <w:tcPr>
-            <w:tcW w:w="0" w:type="auto"/>
-            <w:vMerge/>
-          </w:tcPr>
-          <w:p/>
-        </w:tc>
-        <w:tc>
-          <w:tcPr>
-            <w:tcW w:w="0" w:type="auto"/>
-          </w:tcPr>
-          <w:p>
-            <w:proofErr w:type="spellStart"/>
-            <w:r>
-              <w:t>user_name</w:t>
-            </w:r>
-            <w:proofErr w:type="spellEnd"/>
-          </w:p>
-        </w:tc>
-        <w:tc>
-          <w:tcPr>
-            <w:tcW w:w="0" w:type="auto"/>
-          </w:tcPr>
-          <w:p>
-            <w:r>
-              <w:t>C</w:t>
-            </w:r>
-            <w:r>
-              <w:t>adeia de caracteres de comprimento variável</w:t>
-            </w:r>
-          </w:p>
-        </w:tc>
-        <w:tc>
-          <w:tcPr>
-            <w:tcW w:w="0" w:type="auto"/>
-          </w:tcPr>
-          <w:p>
-            <w:proofErr w:type="spellStart"/>
-            <w:r>
-              <w:t>character</w:t>
-            </w:r>
-            <w:proofErr w:type="spellEnd"/>
-            <w:r>
-              <w:t xml:space="preserve"> </w:t>
-            </w:r>
-            <w:proofErr w:type="spellStart"/>
-            <w:proofErr w:type="gramStart"/>
-            <w:r>
-              <w:t>varying</w:t>
-            </w:r>
-            <w:proofErr w:type="spellEnd"/>
-            <w:r>
-              <w:t>(</w:t>
-            </w:r>
-            <w:proofErr w:type="gramEnd"/>
-            <w:r>
-              <w:t>70)</w:t>
-            </w:r>
-          </w:p>
-        </w:tc>
-        <w:tc>
-          <w:tcPr>
-            <w:tcW w:w="0" w:type="auto"/>
-          </w:tcPr>
-          <w:p>
-            <w:r>
-              <w:t>até 30 carateres (letras)</w:t>
-            </w:r>
-          </w:p>
-        </w:tc>
-        <w:tc>
-          <w:tcPr>
-            <w:tcW w:w="1433" w:type="dxa"/>
-          </w:tcPr>
-          <w:p>
-            <w:r>
-              <w:t>sim</w:t>
-            </w:r>
-          </w:p>
-        </w:tc>
-      </w:tr>
-      <w:tr>
-        <w:trPr>
-          <w:trHeight w:val="251"/>
-          <w:jc w:val="center"/>
-        </w:trPr>
-        <w:tc>
-          <w:tcPr>
-            <w:tcW w:w="0" w:type="auto"/>
-            <w:vMerge/>
-          </w:tcPr>
-          <w:p/>
+            <w:r>
+              <w:rPr>
+                <w:highlight w:val="yellow"/>
+              </w:rPr>
+              <w:t>user_password</w:t>
+            </w:r>
+          </w:p>
         </w:tc>
         <w:tc>
           <w:tcPr>
@@ -776,14 +665,12 @@
                 <w:highlight w:val="yellow"/>
               </w:rPr>
             </w:pPr>
-            <w:proofErr w:type="spellStart"/>
             <w:r>
               <w:rPr>
                 <w:highlight w:val="yellow"/>
               </w:rPr>
-              <w:t>user_password</w:t>
-            </w:r>
-            <w:proofErr w:type="spellEnd"/>
+              <w:t>Cadeia de caracteres de comprimento variável</w:t>
+            </w:r>
           </w:p>
         </w:tc>
         <w:tc>
@@ -800,7 +687,7 @@
               <w:rPr>
                 <w:highlight w:val="yellow"/>
               </w:rPr>
-              <w:t>?</w:t>
+              <w:t>character varying(30)</w:t>
             </w:r>
           </w:p>
         </w:tc>
@@ -818,14 +705,9 @@
               <w:rPr>
                 <w:highlight w:val="yellow"/>
               </w:rPr>
-              <w:t>?</w:t>
-            </w:r>
-          </w:p>
-        </w:tc>
-        <w:tc>
-          <w:tcPr>
-            <w:tcW w:w="0" w:type="auto"/>
-          </w:tcPr>
+              <w:t>Até 30 carateres</w:t>
+            </w:r>
+          </w:p>
           <w:p>
             <w:pPr>
               <w:rPr>
@@ -836,7 +718,7 @@
               <w:rPr>
                 <w:highlight w:val="yellow"/>
               </w:rPr>
-              <w:t>?</w:t>
+              <w:t>(letras, números, pontos, underscores)</w:t>
             </w:r>
           </w:p>
         </w:tc>
@@ -863,7 +745,7 @@
     <w:p/>
     <w:tbl>
       <w:tblPr>
-        <w:tblStyle w:val="TabelacomGrelha"/>
+        <w:tblStyle w:val="Tabelacomgrade"/>
         <w:tblW w:w="8926" w:type="dxa"/>
         <w:jc w:val="center"/>
         <w:tblLook w:val="04A0" w:firstRow="1" w:lastRow="0" w:firstColumn="1" w:lastColumn="0" w:noHBand="0" w:noVBand="1"/>
@@ -917,15 +799,7 @@
           </w:tcPr>
           <w:p>
             <w:r>
-              <w:t>Tipo Variável (</w:t>
-            </w:r>
-            <w:proofErr w:type="spellStart"/>
-            <w:r>
-              <w:t>PostgreSQL</w:t>
-            </w:r>
-            <w:proofErr w:type="spellEnd"/>
-            <w:r>
-              <w:t>)</w:t>
+              <w:t>Tipo Variável (PostgreSQL)</w:t>
             </w:r>
           </w:p>
         </w:tc>
@@ -960,14 +834,12 @@
             <w:tcW w:w="0" w:type="auto"/>
           </w:tcPr>
           <w:p>
-            <w:proofErr w:type="spellStart"/>
             <w:r>
               <w:t>A</w:t>
             </w:r>
             <w:r>
               <w:t>llergies</w:t>
             </w:r>
-            <w:proofErr w:type="spellEnd"/>
           </w:p>
         </w:tc>
         <w:tc>
@@ -980,7 +852,7 @@
                 <w:u w:val="single"/>
               </w:rPr>
             </w:pPr>
-            <w:proofErr w:type="spellStart"/>
+            <w:bookmarkStart w:id="0" w:name="_Hlk507945232"/>
             <w:r>
               <w:rPr>
                 <w:u w:val="single"/>
@@ -993,7 +865,7 @@
               </w:rPr>
               <w:t>allergen</w:t>
             </w:r>
-            <w:proofErr w:type="spellEnd"/>
+            <w:bookmarkEnd w:id="0"/>
           </w:p>
         </w:tc>
         <w:tc>
@@ -1017,11 +889,9 @@
             <w:tcW w:w="0" w:type="auto"/>
           </w:tcPr>
           <w:p>
-            <w:proofErr w:type="spellStart"/>
             <w:r>
               <w:t>text</w:t>
             </w:r>
-            <w:proofErr w:type="spellEnd"/>
           </w:p>
         </w:tc>
         <w:tc>
@@ -1050,7 +920,7 @@
     </w:p>
     <w:tbl>
       <w:tblPr>
-        <w:tblStyle w:val="TabelacomGrelha"/>
+        <w:tblStyle w:val="Tabelacomgrade"/>
         <w:tblW w:w="9209" w:type="dxa"/>
         <w:jc w:val="center"/>
         <w:tblLook w:val="04A0" w:firstRow="1" w:lastRow="0" w:firstColumn="1" w:lastColumn="0" w:noHBand="0" w:noVBand="1"/>
@@ -1105,15 +975,7 @@
           </w:tcPr>
           <w:p>
             <w:r>
-              <w:t>Tipo Variável (</w:t>
-            </w:r>
-            <w:proofErr w:type="spellStart"/>
-            <w:r>
-              <w:t>PostgreSQL</w:t>
-            </w:r>
-            <w:proofErr w:type="spellEnd"/>
-            <w:r>
-              <w:t>)</w:t>
+              <w:t>Tipo Variável (PostgreSQL)</w:t>
             </w:r>
           </w:p>
         </w:tc>
@@ -1149,14 +1011,12 @@
             <w:vMerge w:val="restart"/>
           </w:tcPr>
           <w:p>
-            <w:proofErr w:type="spellStart"/>
             <w:r>
               <w:t>R</w:t>
             </w:r>
             <w:r>
               <w:t>ecipe</w:t>
             </w:r>
-            <w:proofErr w:type="spellEnd"/>
           </w:p>
         </w:tc>
         <w:tc>
@@ -1169,14 +1029,14 @@
                 <w:u w:val="single"/>
               </w:rPr>
             </w:pPr>
-            <w:proofErr w:type="spellStart"/>
+            <w:bookmarkStart w:id="1" w:name="_Hlk507945480"/>
             <w:r>
               <w:rPr>
                 <w:u w:val="single"/>
               </w:rPr>
               <w:t>recipe_id</w:t>
             </w:r>
-            <w:proofErr w:type="spellEnd"/>
+            <w:bookmarkEnd w:id="1"/>
           </w:p>
         </w:tc>
         <w:tc>
@@ -1237,11 +1097,11 @@
             <w:tcW w:w="0" w:type="auto"/>
           </w:tcPr>
           <w:p>
-            <w:proofErr w:type="spellStart"/>
+            <w:bookmarkStart w:id="2" w:name="_Hlk507945486"/>
             <w:r>
               <w:t>recipe_name</w:t>
             </w:r>
-            <w:proofErr w:type="spellEnd"/>
+            <w:bookmarkEnd w:id="2"/>
           </w:p>
         </w:tc>
         <w:tc>
@@ -1262,44 +1122,18 @@
             <w:tcW w:w="0" w:type="auto"/>
           </w:tcPr>
           <w:p>
-            <w:proofErr w:type="spellStart"/>
-            <w:r>
-              <w:t>character</w:t>
-            </w:r>
-            <w:proofErr w:type="spellEnd"/>
-            <w:r>
-              <w:t xml:space="preserve"> </w:t>
-            </w:r>
-            <w:proofErr w:type="spellStart"/>
-            <w:proofErr w:type="gramStart"/>
-            <w:r>
-              <w:t>varying</w:t>
-            </w:r>
-            <w:proofErr w:type="spellEnd"/>
-            <w:r>
-              <w:t>(</w:t>
-            </w:r>
-            <w:proofErr w:type="gramEnd"/>
-            <w:r>
-              <w:t>35)</w:t>
-            </w:r>
-          </w:p>
-        </w:tc>
-        <w:tc>
-          <w:tcPr>
-            <w:tcW w:w="0" w:type="auto"/>
-          </w:tcPr>
-          <w:p>
-            <w:r>
-              <w:t xml:space="preserve">até 35 carateres (letras, números, pontos, </w:t>
-            </w:r>
-            <w:proofErr w:type="spellStart"/>
-            <w:r>
-              <w:t>underscores</w:t>
-            </w:r>
-            <w:proofErr w:type="spellEnd"/>
-            <w:r>
-              <w:t>)</w:t>
+            <w:r>
+              <w:t>character varying(35)</w:t>
+            </w:r>
+          </w:p>
+        </w:tc>
+        <w:tc>
+          <w:tcPr>
+            <w:tcW w:w="0" w:type="auto"/>
+          </w:tcPr>
+          <w:p>
+            <w:r>
+              <w:t>até 35 carateres (letras, números, pontos, underscores)</w:t>
             </w:r>
           </w:p>
         </w:tc>
@@ -1331,11 +1165,11 @@
             <w:tcW w:w="0" w:type="auto"/>
           </w:tcPr>
           <w:p>
-            <w:proofErr w:type="spellStart"/>
+            <w:bookmarkStart w:id="3" w:name="_Hlk507945498"/>
             <w:r>
               <w:t>recipe_instructions</w:t>
             </w:r>
-            <w:proofErr w:type="spellEnd"/>
+            <w:bookmarkEnd w:id="3"/>
           </w:p>
         </w:tc>
         <w:tc>
@@ -1356,11 +1190,9 @@
             <w:tcW w:w="0" w:type="auto"/>
           </w:tcPr>
           <w:p>
-            <w:proofErr w:type="spellStart"/>
             <w:r>
               <w:t>text</w:t>
             </w:r>
-            <w:proofErr w:type="spellEnd"/>
           </w:p>
         </w:tc>
         <w:tc>
@@ -1397,11 +1229,11 @@
             <w:tcW w:w="0" w:type="auto"/>
           </w:tcPr>
           <w:p>
-            <w:proofErr w:type="spellStart"/>
+            <w:bookmarkStart w:id="4" w:name="_Hlk507945510"/>
             <w:r>
               <w:t>recipe_difficulty</w:t>
             </w:r>
-            <w:proofErr w:type="spellEnd"/>
+            <w:bookmarkEnd w:id="4"/>
           </w:p>
         </w:tc>
         <w:tc>
@@ -1422,73 +1254,21 @@
             <w:tcW w:w="0" w:type="auto"/>
           </w:tcPr>
           <w:p>
-            <w:proofErr w:type="spellStart"/>
-            <w:r>
-              <w:t>character</w:t>
-            </w:r>
-            <w:proofErr w:type="spellEnd"/>
-            <w:r>
-              <w:t xml:space="preserve"> </w:t>
-            </w:r>
-            <w:proofErr w:type="spellStart"/>
-            <w:proofErr w:type="gramStart"/>
-            <w:r>
-              <w:t>varying</w:t>
-            </w:r>
-            <w:proofErr w:type="spellEnd"/>
-            <w:r>
-              <w:t>(</w:t>
-            </w:r>
-            <w:proofErr w:type="gramEnd"/>
-            <w:r>
-              <w:t>9)</w:t>
-            </w:r>
-          </w:p>
-        </w:tc>
-        <w:tc>
-          <w:tcPr>
-            <w:tcW w:w="0" w:type="auto"/>
-          </w:tcPr>
-          <w:p>
-            <w:proofErr w:type="spellStart"/>
-            <w:r>
-              <w:t>recipe_</w:t>
-            </w:r>
-            <w:proofErr w:type="gramStart"/>
-            <w:r>
-              <w:t>difficulty</w:t>
-            </w:r>
-            <w:proofErr w:type="spellEnd"/>
-            <w:r>
-              <w:t xml:space="preserve">  in</w:t>
-            </w:r>
-            <w:proofErr w:type="gramEnd"/>
-            <w:r>
-              <w:t xml:space="preserve"> [‘</w:t>
-            </w:r>
-            <w:proofErr w:type="spellStart"/>
-            <w:r>
-              <w:t>easy</w:t>
-            </w:r>
-            <w:proofErr w:type="spellEnd"/>
-            <w:r>
-              <w:t>’, ‘</w:t>
-            </w:r>
-            <w:proofErr w:type="spellStart"/>
-            <w:r>
-              <w:t>average</w:t>
-            </w:r>
-            <w:proofErr w:type="spellEnd"/>
-            <w:r>
-              <w:t>’, ‘</w:t>
-            </w:r>
-            <w:proofErr w:type="spellStart"/>
-            <w:r>
-              <w:t>difficult</w:t>
-            </w:r>
-            <w:proofErr w:type="spellEnd"/>
-            <w:r>
-              <w:t>’]</w:t>
+            <w:r>
+              <w:t>character varying(9)</w:t>
+            </w:r>
+          </w:p>
+        </w:tc>
+        <w:tc>
+          <w:tcPr>
+            <w:tcW w:w="0" w:type="auto"/>
+          </w:tcPr>
+          <w:p>
+            <w:r>
+              <w:t>recipe_difficulty</w:t>
+            </w:r>
+            <w:r>
+              <w:t xml:space="preserve">  in [‘easy’, ‘average’, ‘difficult’]</w:t>
             </w:r>
           </w:p>
         </w:tc>
@@ -1513,6 +1293,72 @@
             <w:tcW w:w="0" w:type="auto"/>
             <w:vMerge/>
           </w:tcPr>
+          <w:p>
+            <w:bookmarkStart w:id="5" w:name="_Hlk507945676"/>
+          </w:p>
+        </w:tc>
+        <w:tc>
+          <w:tcPr>
+            <w:tcW w:w="0" w:type="auto"/>
+          </w:tcPr>
+          <w:p>
+            <w:r>
+              <w:t>recipe_time</w:t>
+            </w:r>
+          </w:p>
+        </w:tc>
+        <w:tc>
+          <w:tcPr>
+            <w:tcW w:w="0" w:type="auto"/>
+          </w:tcPr>
+          <w:p>
+            <w:r>
+              <w:t>Número Inteiro</w:t>
+            </w:r>
+          </w:p>
+        </w:tc>
+        <w:tc>
+          <w:tcPr>
+            <w:tcW w:w="0" w:type="auto"/>
+          </w:tcPr>
+          <w:p>
+            <w:r>
+              <w:t>smallint</w:t>
+            </w:r>
+          </w:p>
+        </w:tc>
+        <w:tc>
+          <w:tcPr>
+            <w:tcW w:w="0" w:type="auto"/>
+          </w:tcPr>
+          <w:p>
+            <w:r>
+              <w:t>&gt; 0</w:t>
+            </w:r>
+          </w:p>
+        </w:tc>
+        <w:tc>
+          <w:tcPr>
+            <w:tcW w:w="1493" w:type="dxa"/>
+          </w:tcPr>
+          <w:p>
+            <w:r>
+              <w:t>não</w:t>
+            </w:r>
+          </w:p>
+        </w:tc>
+      </w:tr>
+      <w:bookmarkEnd w:id="5"/>
+      <w:tr>
+        <w:trPr>
+          <w:trHeight w:val="261"/>
+          <w:jc w:val="center"/>
+        </w:trPr>
+        <w:tc>
+          <w:tcPr>
+            <w:tcW w:w="0" w:type="auto"/>
+            <w:vMerge/>
+          </w:tcPr>
           <w:p/>
         </w:tc>
         <w:tc>
@@ -1520,11 +1366,11 @@
             <w:tcW w:w="0" w:type="auto"/>
           </w:tcPr>
           <w:p>
-            <w:proofErr w:type="spellStart"/>
-            <w:r>
-              <w:t>recipe_time</w:t>
-            </w:r>
-            <w:proofErr w:type="spellEnd"/>
+            <w:bookmarkStart w:id="6" w:name="_Hlk507945693"/>
+            <w:r>
+              <w:t>recipe_servings</w:t>
+            </w:r>
+            <w:bookmarkEnd w:id="6"/>
           </w:p>
         </w:tc>
         <w:tc>
@@ -1542,11 +1388,9 @@
             <w:tcW w:w="0" w:type="auto"/>
           </w:tcPr>
           <w:p>
-            <w:proofErr w:type="spellStart"/>
             <w:r>
               <w:t>smallint</w:t>
             </w:r>
-            <w:proofErr w:type="spellEnd"/>
           </w:p>
         </w:tc>
         <w:tc>
@@ -1587,42 +1431,43 @@
             <w:tcW w:w="0" w:type="auto"/>
           </w:tcPr>
           <w:p>
-            <w:proofErr w:type="spellStart"/>
-            <w:r>
-              <w:t>recipe_servings</w:t>
-            </w:r>
-            <w:proofErr w:type="spellEnd"/>
-          </w:p>
-        </w:tc>
-        <w:tc>
-          <w:tcPr>
-            <w:tcW w:w="0" w:type="auto"/>
-          </w:tcPr>
-          <w:p>
-            <w:r>
-              <w:t>Número Inteiro</w:t>
-            </w:r>
-          </w:p>
-        </w:tc>
-        <w:tc>
-          <w:tcPr>
-            <w:tcW w:w="0" w:type="auto"/>
-          </w:tcPr>
-          <w:p>
-            <w:proofErr w:type="spellStart"/>
-            <w:r>
-              <w:t>smallint</w:t>
-            </w:r>
-            <w:proofErr w:type="spellEnd"/>
-          </w:p>
-        </w:tc>
-        <w:tc>
-          <w:tcPr>
-            <w:tcW w:w="0" w:type="auto"/>
-          </w:tcPr>
-          <w:p>
-            <w:r>
-              <w:t>&gt; 0</w:t>
+            <w:bookmarkStart w:id="7" w:name="_Hlk507945703"/>
+            <w:r>
+              <w:t>recipe_cuisine</w:t>
+            </w:r>
+            <w:bookmarkEnd w:id="7"/>
+          </w:p>
+        </w:tc>
+        <w:tc>
+          <w:tcPr>
+            <w:tcW w:w="0" w:type="auto"/>
+          </w:tcPr>
+          <w:p>
+            <w:r>
+              <w:t>C</w:t>
+            </w:r>
+            <w:r>
+              <w:t>adeia de caracteres de comprimento variável</w:t>
+            </w:r>
+          </w:p>
+        </w:tc>
+        <w:tc>
+          <w:tcPr>
+            <w:tcW w:w="0" w:type="auto"/>
+          </w:tcPr>
+          <w:p>
+            <w:r>
+              <w:t>character varying(35)</w:t>
+            </w:r>
+          </w:p>
+        </w:tc>
+        <w:tc>
+          <w:tcPr>
+            <w:tcW w:w="0" w:type="auto"/>
+          </w:tcPr>
+          <w:p>
+            <w:r>
+              <w:t>até 35 carateres</w:t>
             </w:r>
           </w:p>
         </w:tc>
@@ -1654,11 +1499,11 @@
             <w:tcW w:w="0" w:type="auto"/>
           </w:tcPr>
           <w:p>
-            <w:proofErr w:type="spellStart"/>
-            <w:r>
-              <w:t>recipe_cuisine</w:t>
-            </w:r>
-            <w:proofErr w:type="spellEnd"/>
+            <w:bookmarkStart w:id="8" w:name="_Hlk507945714"/>
+            <w:r>
+              <w:t>recipe_dishType</w:t>
+            </w:r>
+            <w:bookmarkEnd w:id="8"/>
           </w:p>
         </w:tc>
         <w:tc>
@@ -1679,112 +1524,8 @@
             <w:tcW w:w="0" w:type="auto"/>
           </w:tcPr>
           <w:p>
-            <w:proofErr w:type="spellStart"/>
-            <w:r>
-              <w:t>character</w:t>
-            </w:r>
-            <w:proofErr w:type="spellEnd"/>
-            <w:r>
-              <w:t xml:space="preserve"> </w:t>
-            </w:r>
-            <w:proofErr w:type="spellStart"/>
-            <w:proofErr w:type="gramStart"/>
-            <w:r>
-              <w:t>varying</w:t>
-            </w:r>
-            <w:proofErr w:type="spellEnd"/>
-            <w:r>
-              <w:t>(</w:t>
-            </w:r>
-            <w:proofErr w:type="gramEnd"/>
-            <w:r>
-              <w:t>35)</w:t>
-            </w:r>
-          </w:p>
-        </w:tc>
-        <w:tc>
-          <w:tcPr>
-            <w:tcW w:w="0" w:type="auto"/>
-          </w:tcPr>
-          <w:p>
-            <w:r>
-              <w:t>até 35 carateres</w:t>
-            </w:r>
-          </w:p>
-        </w:tc>
-        <w:tc>
-          <w:tcPr>
-            <w:tcW w:w="1493" w:type="dxa"/>
-          </w:tcPr>
-          <w:p>
-            <w:r>
-              <w:t>não</w:t>
-            </w:r>
-          </w:p>
-        </w:tc>
-      </w:tr>
-      <w:tr>
-        <w:trPr>
-          <w:trHeight w:val="261"/>
-          <w:jc w:val="center"/>
-        </w:trPr>
-        <w:tc>
-          <w:tcPr>
-            <w:tcW w:w="0" w:type="auto"/>
-            <w:vMerge/>
-          </w:tcPr>
-          <w:p/>
-        </w:tc>
-        <w:tc>
-          <w:tcPr>
-            <w:tcW w:w="0" w:type="auto"/>
-          </w:tcPr>
-          <w:p>
-            <w:proofErr w:type="spellStart"/>
-            <w:r>
-              <w:t>recipe_dishType</w:t>
-            </w:r>
-            <w:proofErr w:type="spellEnd"/>
-          </w:p>
-        </w:tc>
-        <w:tc>
-          <w:tcPr>
-            <w:tcW w:w="0" w:type="auto"/>
-          </w:tcPr>
-          <w:p>
-            <w:r>
-              <w:t>C</w:t>
-            </w:r>
-            <w:r>
-              <w:t>adeia de caracteres de comprimento variável</w:t>
-            </w:r>
-          </w:p>
-        </w:tc>
-        <w:tc>
-          <w:tcPr>
-            <w:tcW w:w="0" w:type="auto"/>
-          </w:tcPr>
-          <w:p>
-            <w:proofErr w:type="spellStart"/>
-            <w:r>
-              <w:t>character</w:t>
-            </w:r>
-            <w:proofErr w:type="spellEnd"/>
-            <w:r>
-              <w:t xml:space="preserve"> </w:t>
-            </w:r>
-            <w:proofErr w:type="spellStart"/>
-            <w:proofErr w:type="gramStart"/>
-            <w:r>
-              <w:t>varying</w:t>
-            </w:r>
-            <w:proofErr w:type="spellEnd"/>
-            <w:r>
-              <w:t>(</w:t>
-            </w:r>
-            <w:proofErr w:type="gramEnd"/>
-            <w:r>
-              <w:t>35)</w:t>
+            <w:r>
+              <w:t>character varying(35)</w:t>
             </w:r>
           </w:p>
         </w:tc>
@@ -1813,7 +1554,7 @@
     <w:p/>
     <w:tbl>
       <w:tblPr>
-        <w:tblStyle w:val="TabelacomGrelha"/>
+        <w:tblStyle w:val="Tabelacomgrade"/>
         <w:tblW w:w="0" w:type="auto"/>
         <w:jc w:val="center"/>
         <w:tblLook w:val="04A0" w:firstRow="1" w:lastRow="0" w:firstColumn="1" w:lastColumn="0" w:noHBand="0" w:noVBand="1"/>
@@ -1867,15 +1608,7 @@
           </w:tcPr>
           <w:p>
             <w:r>
-              <w:t>Tipo Variável (</w:t>
-            </w:r>
-            <w:proofErr w:type="spellStart"/>
-            <w:r>
-              <w:t>PostgreSQL</w:t>
-            </w:r>
-            <w:proofErr w:type="spellEnd"/>
-            <w:r>
-              <w:t>)</w:t>
+              <w:t>Tipo Variável (PostgreSQL)</w:t>
             </w:r>
           </w:p>
         </w:tc>
@@ -1911,11 +1644,9 @@
             <w:vMerge w:val="restart"/>
           </w:tcPr>
           <w:p>
-            <w:proofErr w:type="spellStart"/>
             <w:r>
               <w:t>List</w:t>
             </w:r>
-            <w:proofErr w:type="spellEnd"/>
           </w:p>
         </w:tc>
         <w:tc>
@@ -1928,14 +1659,14 @@
                 <w:u w:val="single"/>
               </w:rPr>
             </w:pPr>
-            <w:proofErr w:type="spellStart"/>
+            <w:bookmarkStart w:id="9" w:name="_Hlk507945756"/>
             <w:r>
               <w:rPr>
                 <w:u w:val="single"/>
               </w:rPr>
               <w:t>list_id</w:t>
             </w:r>
-            <w:proofErr w:type="spellEnd"/>
+            <w:bookmarkEnd w:id="9"/>
           </w:p>
         </w:tc>
         <w:tc>
@@ -1996,14 +1727,14 @@
             <w:tcW w:w="0" w:type="auto"/>
           </w:tcPr>
           <w:p>
-            <w:proofErr w:type="spellStart"/>
+            <w:bookmarkStart w:id="10" w:name="_Hlk507945764"/>
             <w:r>
               <w:t>list_</w:t>
             </w:r>
             <w:r>
               <w:t>name</w:t>
             </w:r>
-            <w:proofErr w:type="spellEnd"/>
+            <w:bookmarkEnd w:id="10"/>
           </w:p>
         </w:tc>
         <w:tc>
@@ -2024,44 +1755,18 @@
             <w:tcW w:w="0" w:type="auto"/>
           </w:tcPr>
           <w:p>
-            <w:proofErr w:type="spellStart"/>
-            <w:r>
-              <w:t>character</w:t>
-            </w:r>
-            <w:proofErr w:type="spellEnd"/>
-            <w:r>
-              <w:t xml:space="preserve"> </w:t>
-            </w:r>
-            <w:proofErr w:type="spellStart"/>
-            <w:proofErr w:type="gramStart"/>
-            <w:r>
-              <w:t>varying</w:t>
-            </w:r>
-            <w:proofErr w:type="spellEnd"/>
-            <w:r>
-              <w:t>(</w:t>
-            </w:r>
-            <w:proofErr w:type="gramEnd"/>
-            <w:r>
-              <w:t>35)</w:t>
-            </w:r>
-          </w:p>
-        </w:tc>
-        <w:tc>
-          <w:tcPr>
-            <w:tcW w:w="0" w:type="auto"/>
-          </w:tcPr>
-          <w:p>
-            <w:r>
-              <w:t xml:space="preserve">até 35 carateres (letras, números, pontos, </w:t>
-            </w:r>
-            <w:proofErr w:type="spellStart"/>
-            <w:r>
-              <w:t>underscores</w:t>
-            </w:r>
-            <w:proofErr w:type="spellEnd"/>
-            <w:r>
-              <w:t>)</w:t>
+            <w:r>
+              <w:t>character varying(35)</w:t>
+            </w:r>
+          </w:p>
+        </w:tc>
+        <w:tc>
+          <w:tcPr>
+            <w:tcW w:w="0" w:type="auto"/>
+          </w:tcPr>
+          <w:p>
+            <w:r>
+              <w:t>até 35 carateres (letras, números, pontos, underscores)</w:t>
             </w:r>
           </w:p>
         </w:tc>
@@ -2085,7 +1790,7 @@
     </w:p>
     <w:tbl>
       <w:tblPr>
-        <w:tblStyle w:val="TabelacomGrelha"/>
+        <w:tblStyle w:val="Tabelacomgrade"/>
         <w:tblW w:w="0" w:type="auto"/>
         <w:jc w:val="center"/>
         <w:tblLook w:val="04A0" w:firstRow="1" w:lastRow="0" w:firstColumn="1" w:lastColumn="0" w:noHBand="0" w:noVBand="1"/>
@@ -2140,15 +1845,7 @@
           </w:tcPr>
           <w:p>
             <w:r>
-              <w:t>Tipo Variável (</w:t>
-            </w:r>
-            <w:proofErr w:type="spellStart"/>
-            <w:r>
-              <w:t>PostgreSQL</w:t>
-            </w:r>
-            <w:proofErr w:type="spellEnd"/>
-            <w:r>
-              <w:t>)</w:t>
+              <w:t>Tipo Variável (PostgreSQL)</w:t>
             </w:r>
           </w:p>
         </w:tc>
@@ -2184,11 +1881,11 @@
             <w:vMerge w:val="restart"/>
           </w:tcPr>
           <w:p>
-            <w:proofErr w:type="spellStart"/>
+            <w:bookmarkStart w:id="11" w:name="_Hlk507945772"/>
             <w:r>
               <w:t>Product</w:t>
             </w:r>
-            <w:proofErr w:type="spellEnd"/>
+            <w:bookmarkEnd w:id="11"/>
           </w:p>
         </w:tc>
         <w:tc>
@@ -2201,7 +1898,7 @@
                 <w:u w:val="single"/>
               </w:rPr>
             </w:pPr>
-            <w:proofErr w:type="spellStart"/>
+            <w:bookmarkStart w:id="12" w:name="_Hlk507945783"/>
             <w:r>
               <w:rPr>
                 <w:u w:val="single"/>
@@ -2220,7 +1917,7 @@
               </w:rPr>
               <w:t>_id</w:t>
             </w:r>
-            <w:proofErr w:type="spellEnd"/>
+            <w:bookmarkEnd w:id="12"/>
           </w:p>
         </w:tc>
         <w:tc>
@@ -2281,11 +1978,11 @@
             <w:tcW w:w="0" w:type="auto"/>
           </w:tcPr>
           <w:p>
-            <w:proofErr w:type="spellStart"/>
+            <w:bookmarkStart w:id="13" w:name="_Hlk507945811"/>
             <w:r>
               <w:t>product_family</w:t>
             </w:r>
-            <w:proofErr w:type="spellEnd"/>
+            <w:bookmarkEnd w:id="13"/>
           </w:p>
         </w:tc>
         <w:tc>
@@ -2306,26 +2003,8 @@
             <w:tcW w:w="0" w:type="auto"/>
           </w:tcPr>
           <w:p>
-            <w:proofErr w:type="spellStart"/>
-            <w:r>
-              <w:t>character</w:t>
-            </w:r>
-            <w:proofErr w:type="spellEnd"/>
-            <w:r>
-              <w:t xml:space="preserve"> </w:t>
-            </w:r>
-            <w:proofErr w:type="spellStart"/>
-            <w:proofErr w:type="gramStart"/>
-            <w:r>
-              <w:t>varying</w:t>
-            </w:r>
-            <w:proofErr w:type="spellEnd"/>
-            <w:r>
-              <w:t>(</w:t>
-            </w:r>
-            <w:proofErr w:type="gramEnd"/>
-            <w:r>
-              <w:t>35)</w:t>
+            <w:r>
+              <w:t>character varying(35)</w:t>
             </w:r>
           </w:p>
         </w:tc>
@@ -2367,11 +2046,11 @@
             <w:tcW w:w="0" w:type="auto"/>
           </w:tcPr>
           <w:p>
-            <w:proofErr w:type="spellStart"/>
+            <w:bookmarkStart w:id="14" w:name="_Hlk507945803"/>
             <w:r>
               <w:t>product_name</w:t>
             </w:r>
-            <w:proofErr w:type="spellEnd"/>
+            <w:bookmarkEnd w:id="14"/>
           </w:p>
         </w:tc>
         <w:tc>
@@ -2392,26 +2071,8 @@
             <w:tcW w:w="0" w:type="auto"/>
           </w:tcPr>
           <w:p>
-            <w:proofErr w:type="spellStart"/>
-            <w:r>
-              <w:t>character</w:t>
-            </w:r>
-            <w:proofErr w:type="spellEnd"/>
-            <w:r>
-              <w:t xml:space="preserve"> </w:t>
-            </w:r>
-            <w:proofErr w:type="spellStart"/>
-            <w:proofErr w:type="gramStart"/>
-            <w:r>
-              <w:t>varying</w:t>
-            </w:r>
-            <w:proofErr w:type="spellEnd"/>
-            <w:r>
-              <w:t>(</w:t>
-            </w:r>
-            <w:proofErr w:type="gramEnd"/>
-            <w:r>
-              <w:t>35)</w:t>
+            <w:r>
+              <w:t>character varying(35)</w:t>
             </w:r>
           </w:p>
         </w:tc>
@@ -2453,23 +2114,21 @@
             <w:tcW w:w="0" w:type="auto"/>
           </w:tcPr>
           <w:p>
-            <w:proofErr w:type="spellStart"/>
+            <w:bookmarkStart w:id="15" w:name="_Hlk507945819"/>
             <w:r>
               <w:t>product_type</w:t>
             </w:r>
-            <w:proofErr w:type="spellEnd"/>
-          </w:p>
-        </w:tc>
-        <w:tc>
-          <w:tcPr>
-            <w:tcW w:w="0" w:type="auto"/>
-          </w:tcPr>
-          <w:p>
-            <w:proofErr w:type="spellStart"/>
+            <w:bookmarkEnd w:id="15"/>
+          </w:p>
+        </w:tc>
+        <w:tc>
+          <w:tcPr>
+            <w:tcW w:w="0" w:type="auto"/>
+          </w:tcPr>
+          <w:p>
             <w:r>
               <w:t>Boolean</w:t>
             </w:r>
-            <w:proofErr w:type="spellEnd"/>
           </w:p>
         </w:tc>
         <w:tc>
@@ -2503,7 +2162,7 @@
     <w:p/>
     <w:tbl>
       <w:tblPr>
-        <w:tblStyle w:val="TabelacomGrelha"/>
+        <w:tblStyle w:val="Tabelacomgrade"/>
         <w:tblW w:w="0" w:type="auto"/>
         <w:jc w:val="center"/>
         <w:tblLook w:val="04A0" w:firstRow="1" w:lastRow="0" w:firstColumn="1" w:lastColumn="0" w:noHBand="0" w:noVBand="1"/>
@@ -2557,15 +2216,7 @@
           </w:tcPr>
           <w:p>
             <w:r>
-              <w:t>Tipo Variável (</w:t>
-            </w:r>
-            <w:proofErr w:type="spellStart"/>
-            <w:r>
-              <w:t>PostgreSQL</w:t>
-            </w:r>
-            <w:proofErr w:type="spellEnd"/>
-            <w:r>
-              <w:t>)</w:t>
+              <w:t>Tipo Variável (PostgreSQL)</w:t>
             </w:r>
           </w:p>
         </w:tc>
@@ -2601,9 +2252,12 @@
             <w:vMerge w:val="restart"/>
           </w:tcPr>
           <w:p>
+            <w:bookmarkStart w:id="16" w:name="_Hlk507945835"/>
+            <w:bookmarkStart w:id="17" w:name="_Hlk507945846"/>
             <w:r>
               <w:t>Stock</w:t>
             </w:r>
+            <w:bookmarkEnd w:id="16"/>
           </w:p>
         </w:tc>
         <w:tc>
@@ -2616,7 +2270,6 @@
                 <w:u w:val="single"/>
               </w:rPr>
             </w:pPr>
-            <w:proofErr w:type="spellStart"/>
             <w:r>
               <w:rPr>
                 <w:u w:val="single"/>
@@ -2635,7 +2288,6 @@
               </w:rPr>
               <w:t>_id</w:t>
             </w:r>
-            <w:proofErr w:type="spellEnd"/>
           </w:p>
         </w:tc>
         <w:tc>
@@ -2653,11 +2305,9 @@
             <w:tcW w:w="0" w:type="auto"/>
           </w:tcPr>
           <w:p>
-            <w:proofErr w:type="spellStart"/>
             <w:r>
               <w:t>integer</w:t>
             </w:r>
-            <w:proofErr w:type="spellEnd"/>
           </w:p>
         </w:tc>
         <w:tc>
@@ -2681,6 +2331,7 @@
           </w:p>
         </w:tc>
       </w:tr>
+      <w:bookmarkEnd w:id="17"/>
       <w:tr>
         <w:trPr>
           <w:trHeight w:val="261"/>
@@ -2703,7 +2354,7 @@
                 <w:u w:val="dash"/>
               </w:rPr>
             </w:pPr>
-            <w:proofErr w:type="spellStart"/>
+            <w:bookmarkStart w:id="18" w:name="_Hlk507945855"/>
             <w:r>
               <w:rPr>
                 <w:u w:val="dash"/>
@@ -2716,7 +2367,7 @@
               </w:rPr>
               <w:t>_brand</w:t>
             </w:r>
-            <w:proofErr w:type="spellEnd"/>
+            <w:bookmarkEnd w:id="18"/>
           </w:p>
         </w:tc>
         <w:tc>
@@ -2737,26 +2388,8 @@
             <w:tcW w:w="0" w:type="auto"/>
           </w:tcPr>
           <w:p>
-            <w:proofErr w:type="spellStart"/>
-            <w:r>
-              <w:t>character</w:t>
-            </w:r>
-            <w:proofErr w:type="spellEnd"/>
-            <w:r>
-              <w:t xml:space="preserve"> </w:t>
-            </w:r>
-            <w:proofErr w:type="spellStart"/>
-            <w:proofErr w:type="gramStart"/>
-            <w:r>
-              <w:t>varying</w:t>
-            </w:r>
-            <w:proofErr w:type="spellEnd"/>
-            <w:r>
-              <w:t>(</w:t>
-            </w:r>
-            <w:proofErr w:type="gramEnd"/>
-            <w:r>
-              <w:t>35)</w:t>
+            <w:r>
+              <w:t>character varying(35)</w:t>
             </w:r>
           </w:p>
         </w:tc>
@@ -2803,14 +2436,14 @@
                 <w:u w:val="single"/>
               </w:rPr>
             </w:pPr>
-            <w:proofErr w:type="spellStart"/>
+            <w:bookmarkStart w:id="19" w:name="_Hlk507945880"/>
             <w:r>
               <w:rPr>
                 <w:u w:val="single"/>
               </w:rPr>
               <w:t>stock_units</w:t>
             </w:r>
-            <w:proofErr w:type="spellEnd"/>
+            <w:bookmarkEnd w:id="19"/>
           </w:p>
         </w:tc>
         <w:tc>
@@ -2828,11 +2461,9 @@
             <w:tcW w:w="0" w:type="auto"/>
           </w:tcPr>
           <w:p>
-            <w:proofErr w:type="spellStart"/>
             <w:r>
               <w:t>smallint</w:t>
             </w:r>
-            <w:proofErr w:type="spellEnd"/>
           </w:p>
         </w:tc>
         <w:tc>
@@ -2860,7 +2491,7 @@
     <w:p/>
     <w:tbl>
       <w:tblPr>
-        <w:tblStyle w:val="TabelacomGrelha"/>
+        <w:tblStyle w:val="Tabelacomgrade"/>
         <w:tblW w:w="0" w:type="auto"/>
         <w:jc w:val="center"/>
         <w:tblLook w:val="04A0" w:firstRow="1" w:lastRow="0" w:firstColumn="1" w:lastColumn="0" w:noHBand="0" w:noVBand="1"/>
@@ -2914,15 +2545,7 @@
           </w:tcPr>
           <w:p>
             <w:r>
-              <w:t>Tipo Variável (</w:t>
-            </w:r>
-            <w:proofErr w:type="spellStart"/>
-            <w:r>
-              <w:t>PostgreSQL</w:t>
-            </w:r>
-            <w:proofErr w:type="spellEnd"/>
-            <w:r>
-              <w:t>)</w:t>
+              <w:t>Tipo Variável (PostgreSQL)</w:t>
             </w:r>
           </w:p>
         </w:tc>
@@ -2958,11 +2581,11 @@
             <w:vMerge w:val="restart"/>
           </w:tcPr>
           <w:p>
-            <w:proofErr w:type="spellStart"/>
+            <w:bookmarkStart w:id="20" w:name="_Hlk507945911"/>
             <w:r>
               <w:t>Ingredient</w:t>
             </w:r>
-            <w:proofErr w:type="spellEnd"/>
+            <w:bookmarkEnd w:id="20"/>
           </w:p>
         </w:tc>
         <w:tc>
@@ -2975,14 +2598,14 @@
                 <w:u w:val="single"/>
               </w:rPr>
             </w:pPr>
-            <w:proofErr w:type="spellStart"/>
+            <w:bookmarkStart w:id="21" w:name="_Hlk507945929"/>
             <w:r>
               <w:rPr>
                 <w:u w:val="single"/>
               </w:rPr>
               <w:t>recipe_id</w:t>
             </w:r>
-            <w:proofErr w:type="spellEnd"/>
+            <w:bookmarkEnd w:id="21"/>
           </w:p>
         </w:tc>
         <w:tc>
@@ -3000,11 +2623,9 @@
             <w:tcW w:w="0" w:type="auto"/>
           </w:tcPr>
           <w:p>
-            <w:proofErr w:type="spellStart"/>
             <w:r>
               <w:t>integer</w:t>
             </w:r>
-            <w:proofErr w:type="spellEnd"/>
           </w:p>
         </w:tc>
         <w:tc>
@@ -3038,6 +2659,80 @@
             <w:tcW w:w="0" w:type="auto"/>
             <w:vMerge/>
           </w:tcPr>
+          <w:p>
+            <w:bookmarkStart w:id="22" w:name="_Hlk507945940"/>
+          </w:p>
+        </w:tc>
+        <w:tc>
+          <w:tcPr>
+            <w:tcW w:w="0" w:type="auto"/>
+          </w:tcPr>
+          <w:p>
+            <w:pPr>
+              <w:rPr>
+                <w:u w:val="single"/>
+              </w:rPr>
+            </w:pPr>
+            <w:r>
+              <w:rPr>
+                <w:u w:val="single"/>
+              </w:rPr>
+              <w:t>product_id</w:t>
+            </w:r>
+          </w:p>
+        </w:tc>
+        <w:tc>
+          <w:tcPr>
+            <w:tcW w:w="0" w:type="auto"/>
+          </w:tcPr>
+          <w:p>
+            <w:r>
+              <w:t>Número inteiro</w:t>
+            </w:r>
+          </w:p>
+        </w:tc>
+        <w:tc>
+          <w:tcPr>
+            <w:tcW w:w="0" w:type="auto"/>
+          </w:tcPr>
+          <w:p>
+            <w:r>
+              <w:t>integer</w:t>
+            </w:r>
+          </w:p>
+        </w:tc>
+        <w:tc>
+          <w:tcPr>
+            <w:tcW w:w="0" w:type="auto"/>
+          </w:tcPr>
+          <w:p>
+            <w:r>
+              <w:t>&gt; 0</w:t>
+            </w:r>
+          </w:p>
+        </w:tc>
+        <w:tc>
+          <w:tcPr>
+            <w:tcW w:w="0" w:type="auto"/>
+          </w:tcPr>
+          <w:p>
+            <w:r>
+              <w:t>sim</w:t>
+            </w:r>
+          </w:p>
+        </w:tc>
+      </w:tr>
+      <w:bookmarkEnd w:id="22"/>
+      <w:tr>
+        <w:trPr>
+          <w:trHeight w:val="261"/>
+          <w:jc w:val="center"/>
+        </w:trPr>
+        <w:tc>
+          <w:tcPr>
+            <w:tcW w:w="0" w:type="auto"/>
+            <w:vMerge/>
+          </w:tcPr>
           <w:p/>
         </w:tc>
         <w:tc>
@@ -3045,19 +2740,14 @@
             <w:tcW w:w="0" w:type="auto"/>
           </w:tcPr>
           <w:p>
-            <w:pPr>
-              <w:rPr>
-                <w:u w:val="single"/>
-              </w:rPr>
-            </w:pPr>
-            <w:proofErr w:type="spellStart"/>
-            <w:r>
-              <w:rPr>
-                <w:u w:val="single"/>
-              </w:rPr>
-              <w:t>product_id</w:t>
-            </w:r>
-            <w:proofErr w:type="spellEnd"/>
+            <w:bookmarkStart w:id="23" w:name="_Hlk507945956"/>
+            <w:r>
+              <w:t>ingredient</w:t>
+            </w:r>
+            <w:r>
+              <w:t>_quantity</w:t>
+            </w:r>
+            <w:bookmarkEnd w:id="23"/>
           </w:p>
         </w:tc>
         <w:tc>
@@ -3075,81 +2765,9 @@
             <w:tcW w:w="0" w:type="auto"/>
           </w:tcPr>
           <w:p>
-            <w:proofErr w:type="spellStart"/>
             <w:r>
               <w:t>integer</w:t>
             </w:r>
-            <w:proofErr w:type="spellEnd"/>
-          </w:p>
-        </w:tc>
-        <w:tc>
-          <w:tcPr>
-            <w:tcW w:w="0" w:type="auto"/>
-          </w:tcPr>
-          <w:p>
-            <w:r>
-              <w:t>&gt; 0</w:t>
-            </w:r>
-          </w:p>
-        </w:tc>
-        <w:tc>
-          <w:tcPr>
-            <w:tcW w:w="0" w:type="auto"/>
-          </w:tcPr>
-          <w:p>
-            <w:r>
-              <w:t>sim</w:t>
-            </w:r>
-          </w:p>
-        </w:tc>
-      </w:tr>
-      <w:tr>
-        <w:trPr>
-          <w:trHeight w:val="261"/>
-          <w:jc w:val="center"/>
-        </w:trPr>
-        <w:tc>
-          <w:tcPr>
-            <w:tcW w:w="0" w:type="auto"/>
-            <w:vMerge/>
-          </w:tcPr>
-          <w:p/>
-        </w:tc>
-        <w:tc>
-          <w:tcPr>
-            <w:tcW w:w="0" w:type="auto"/>
-          </w:tcPr>
-          <w:p>
-            <w:proofErr w:type="spellStart"/>
-            <w:r>
-              <w:t>ingredient</w:t>
-            </w:r>
-            <w:r>
-              <w:t>_quantity</w:t>
-            </w:r>
-            <w:proofErr w:type="spellEnd"/>
-          </w:p>
-        </w:tc>
-        <w:tc>
-          <w:tcPr>
-            <w:tcW w:w="0" w:type="auto"/>
-          </w:tcPr>
-          <w:p>
-            <w:r>
-              <w:t>Número inteiro</w:t>
-            </w:r>
-          </w:p>
-        </w:tc>
-        <w:tc>
-          <w:tcPr>
-            <w:tcW w:w="0" w:type="auto"/>
-          </w:tcPr>
-          <w:p>
-            <w:proofErr w:type="spellStart"/>
-            <w:r>
-              <w:t>integer</w:t>
-            </w:r>
-            <w:proofErr w:type="spellEnd"/>
           </w:p>
         </w:tc>
         <w:tc>
@@ -3177,7 +2795,7 @@
     <w:p/>
     <w:tbl>
       <w:tblPr>
-        <w:tblStyle w:val="TabelacomGrelha"/>
+        <w:tblStyle w:val="Tabelacomgrade"/>
         <w:tblW w:w="0" w:type="auto"/>
         <w:jc w:val="center"/>
         <w:tblLook w:val="04A0" w:firstRow="1" w:lastRow="0" w:firstColumn="1" w:lastColumn="0" w:noHBand="0" w:noVBand="1"/>
@@ -3185,9 +2803,9 @@
       <w:tblGrid>
         <w:gridCol w:w="1010"/>
         <w:gridCol w:w="2138"/>
-        <w:gridCol w:w="1533"/>
-        <w:gridCol w:w="1411"/>
-        <w:gridCol w:w="1155"/>
+        <w:gridCol w:w="1559"/>
+        <w:gridCol w:w="1403"/>
+        <w:gridCol w:w="1137"/>
         <w:gridCol w:w="1247"/>
       </w:tblGrid>
       <w:tr>
@@ -3231,15 +2849,7 @@
           </w:tcPr>
           <w:p>
             <w:r>
-              <w:t>Tipo Variável (</w:t>
-            </w:r>
-            <w:proofErr w:type="spellStart"/>
-            <w:r>
-              <w:t>PostgreSQL</w:t>
-            </w:r>
-            <w:proofErr w:type="spellEnd"/>
-            <w:r>
-              <w:t>)</w:t>
+              <w:t>Tipo Variável (PostgreSQL)</w:t>
             </w:r>
           </w:p>
         </w:tc>
@@ -3275,11 +2885,9 @@
             <w:vMerge w:val="restart"/>
           </w:tcPr>
           <w:p>
-            <w:proofErr w:type="spellStart"/>
             <w:r>
               <w:t>Storage</w:t>
             </w:r>
-            <w:proofErr w:type="spellEnd"/>
           </w:p>
         </w:tc>
         <w:tc>
@@ -3292,14 +2900,85 @@
                 <w:u w:val="single"/>
               </w:rPr>
             </w:pPr>
-            <w:proofErr w:type="spellStart"/>
+            <w:r>
+              <w:rPr>
+                <w:u w:val="single"/>
+              </w:rPr>
+              <w:t>house_id</w:t>
+            </w:r>
+          </w:p>
+        </w:tc>
+        <w:tc>
+          <w:tcPr>
+            <w:tcW w:w="1559" w:type="dxa"/>
+          </w:tcPr>
+          <w:p>
+            <w:r>
+              <w:t>Número Inteiro</w:t>
+            </w:r>
+          </w:p>
+        </w:tc>
+        <w:tc>
+          <w:tcPr>
+            <w:tcW w:w="1403" w:type="dxa"/>
+          </w:tcPr>
+          <w:p>
+            <w:r>
+              <w:t>bigint</w:t>
+            </w:r>
+          </w:p>
+        </w:tc>
+        <w:tc>
+          <w:tcPr>
+            <w:tcW w:w="0" w:type="auto"/>
+          </w:tcPr>
+          <w:p>
+            <w:r>
+              <w:t>&gt; 0</w:t>
+            </w:r>
+          </w:p>
+        </w:tc>
+        <w:tc>
+          <w:tcPr>
+            <w:tcW w:w="0" w:type="auto"/>
+          </w:tcPr>
+          <w:p>
+            <w:r>
+              <w:t>sim</w:t>
+            </w:r>
+          </w:p>
+        </w:tc>
+      </w:tr>
+      <w:tr>
+        <w:trPr>
+          <w:trHeight w:val="261"/>
+          <w:jc w:val="center"/>
+        </w:trPr>
+        <w:tc>
+          <w:tcPr>
+            <w:tcW w:w="0" w:type="auto"/>
+            <w:vMerge/>
+          </w:tcPr>
+          <w:p/>
+        </w:tc>
+        <w:tc>
+          <w:tcPr>
+            <w:tcW w:w="0" w:type="auto"/>
+          </w:tcPr>
+          <w:p>
+            <w:pPr>
+              <w:rPr>
+                <w:u w:val="single"/>
+              </w:rPr>
+            </w:pPr>
+            <w:bookmarkStart w:id="24" w:name="_Hlk507946010"/>
             <w:r>
               <w:rPr>
                 <w:u w:val="single"/>
               </w:rPr>
               <w:t>storage_id</w:t>
             </w:r>
-            <w:proofErr w:type="spellEnd"/>
+            <w:bookmarkEnd w:id="24"/>
           </w:p>
         </w:tc>
         <w:tc>
@@ -3317,11 +2996,9 @@
             <w:tcW w:w="0" w:type="auto"/>
           </w:tcPr>
           <w:p>
-            <w:proofErr w:type="spellStart"/>
             <w:r>
               <w:t>smallserial</w:t>
             </w:r>
-            <w:proofErr w:type="spellEnd"/>
           </w:p>
         </w:tc>
         <w:tc>
@@ -3362,11 +3039,11 @@
             <w:tcW w:w="0" w:type="auto"/>
           </w:tcPr>
           <w:p>
-            <w:proofErr w:type="spellStart"/>
+            <w:bookmarkStart w:id="25" w:name="_Hlk507946027"/>
             <w:r>
               <w:t>storage_name</w:t>
             </w:r>
-            <w:proofErr w:type="spellEnd"/>
+            <w:bookmarkEnd w:id="25"/>
           </w:p>
         </w:tc>
         <w:tc>
@@ -3387,26 +3064,8 @@
             <w:tcW w:w="0" w:type="auto"/>
           </w:tcPr>
           <w:p>
-            <w:proofErr w:type="spellStart"/>
-            <w:r>
-              <w:t>character</w:t>
-            </w:r>
-            <w:proofErr w:type="spellEnd"/>
-            <w:r>
-              <w:t xml:space="preserve"> </w:t>
-            </w:r>
-            <w:proofErr w:type="spellStart"/>
-            <w:proofErr w:type="gramStart"/>
-            <w:r>
-              <w:t>varying</w:t>
-            </w:r>
-            <w:proofErr w:type="spellEnd"/>
-            <w:r>
-              <w:t>(</w:t>
-            </w:r>
-            <w:proofErr w:type="gramEnd"/>
-            <w:r>
-              <w:t>35)</w:t>
+            <w:r>
+              <w:t>character varying(35)</w:t>
             </w:r>
           </w:p>
         </w:tc>
@@ -3448,38 +3107,31 @@
             <w:tcW w:w="0" w:type="auto"/>
           </w:tcPr>
           <w:p>
-            <w:proofErr w:type="spellStart"/>
+            <w:bookmarkStart w:id="26" w:name="_Hlk507946036"/>
             <w:r>
               <w:t>storage_temperature</w:t>
             </w:r>
-            <w:proofErr w:type="spellEnd"/>
-          </w:p>
-        </w:tc>
-        <w:tc>
-          <w:tcPr>
-            <w:tcW w:w="0" w:type="auto"/>
-          </w:tcPr>
-          <w:p>
-            <w:r>
-              <w:t xml:space="preserve">Intervalo de números </w:t>
-            </w:r>
-            <w:proofErr w:type="spellStart"/>
-            <w:r>
-              <w:t>décimais</w:t>
-            </w:r>
-            <w:proofErr w:type="spellEnd"/>
-          </w:p>
-        </w:tc>
-        <w:tc>
-          <w:tcPr>
-            <w:tcW w:w="0" w:type="auto"/>
-          </w:tcPr>
-          <w:p>
-            <w:proofErr w:type="spellStart"/>
+            <w:bookmarkEnd w:id="26"/>
+          </w:p>
+        </w:tc>
+        <w:tc>
+          <w:tcPr>
+            <w:tcW w:w="0" w:type="auto"/>
+          </w:tcPr>
+          <w:p>
+            <w:r>
+              <w:t>Intervalo de números décimais</w:t>
+            </w:r>
+          </w:p>
+        </w:tc>
+        <w:tc>
+          <w:tcPr>
+            <w:tcW w:w="0" w:type="auto"/>
+          </w:tcPr>
+          <w:p>
             <w:r>
               <w:t>numrange</w:t>
             </w:r>
-            <w:proofErr w:type="spellEnd"/>
           </w:p>
         </w:tc>
         <w:tc>
@@ -3508,7 +3160,7 @@
     </w:p>
     <w:tbl>
       <w:tblPr>
-        <w:tblStyle w:val="TabelacomGrelha"/>
+        <w:tblStyle w:val="Tabelacomgrade"/>
         <w:tblW w:w="0" w:type="auto"/>
         <w:jc w:val="center"/>
         <w:tblLook w:val="04A0" w:firstRow="1" w:lastRow="0" w:firstColumn="1" w:lastColumn="0" w:noHBand="0" w:noVBand="1"/>
@@ -3563,15 +3215,7 @@
           </w:tcPr>
           <w:p>
             <w:r>
-              <w:t>Tipo Variável (</w:t>
-            </w:r>
-            <w:proofErr w:type="spellStart"/>
-            <w:r>
-              <w:t>PostgreSQL</w:t>
-            </w:r>
-            <w:proofErr w:type="spellEnd"/>
-            <w:r>
-              <w:t>)</w:t>
+              <w:t>Tipo Variável (PostgreSQL)</w:t>
             </w:r>
           </w:p>
         </w:tc>
@@ -3607,11 +3251,9 @@
             <w:vMerge w:val="restart"/>
           </w:tcPr>
           <w:p>
-            <w:proofErr w:type="spellStart"/>
             <w:r>
               <w:t>UserHouse</w:t>
             </w:r>
-            <w:proofErr w:type="spellEnd"/>
           </w:p>
         </w:tc>
         <w:tc>
@@ -3624,14 +3266,14 @@
                 <w:u w:val="single"/>
               </w:rPr>
             </w:pPr>
-            <w:proofErr w:type="spellStart"/>
+            <w:bookmarkStart w:id="27" w:name="_Hlk507946075"/>
             <w:r>
               <w:rPr>
                 <w:u w:val="single"/>
               </w:rPr>
               <w:t>house_id</w:t>
             </w:r>
-            <w:proofErr w:type="spellEnd"/>
+            <w:bookmarkEnd w:id="27"/>
           </w:p>
         </w:tc>
         <w:tc>
@@ -3649,11 +3291,9 @@
             <w:tcW w:w="0" w:type="auto"/>
           </w:tcPr>
           <w:p>
-            <w:proofErr w:type="spellStart"/>
             <w:r>
               <w:t>bigint</w:t>
             </w:r>
-            <w:proofErr w:type="spellEnd"/>
           </w:p>
         </w:tc>
         <w:tc>
@@ -3699,14 +3339,14 @@
                 <w:u w:val="single"/>
               </w:rPr>
             </w:pPr>
-            <w:proofErr w:type="spellStart"/>
+            <w:bookmarkStart w:id="28" w:name="_Hlk507946086"/>
             <w:r>
               <w:rPr>
                 <w:u w:val="single"/>
               </w:rPr>
               <w:t>user_username</w:t>
             </w:r>
-            <w:proofErr w:type="spellEnd"/>
+            <w:bookmarkEnd w:id="28"/>
           </w:p>
         </w:tc>
         <w:tc>
@@ -3727,44 +3367,18 @@
             <w:tcW w:w="0" w:type="auto"/>
           </w:tcPr>
           <w:p>
-            <w:proofErr w:type="spellStart"/>
-            <w:r>
-              <w:t>character</w:t>
-            </w:r>
-            <w:proofErr w:type="spellEnd"/>
-            <w:r>
-              <w:t xml:space="preserve"> </w:t>
-            </w:r>
-            <w:proofErr w:type="spellStart"/>
-            <w:proofErr w:type="gramStart"/>
-            <w:r>
-              <w:t>varying</w:t>
-            </w:r>
-            <w:proofErr w:type="spellEnd"/>
-            <w:r>
-              <w:t>(</w:t>
-            </w:r>
-            <w:proofErr w:type="gramEnd"/>
-            <w:r>
-              <w:t>30)</w:t>
-            </w:r>
-          </w:p>
-        </w:tc>
-        <w:tc>
-          <w:tcPr>
-            <w:tcW w:w="0" w:type="auto"/>
-          </w:tcPr>
-          <w:p>
-            <w:r>
-              <w:t xml:space="preserve">até 30 carateres (letras, números, pontos, </w:t>
-            </w:r>
-            <w:proofErr w:type="spellStart"/>
-            <w:r>
-              <w:t>underscores</w:t>
-            </w:r>
-            <w:proofErr w:type="spellEnd"/>
-            <w:r>
-              <w:t>)</w:t>
+            <w:r>
+              <w:t>character varying(30)</w:t>
+            </w:r>
+          </w:p>
+        </w:tc>
+        <w:tc>
+          <w:tcPr>
+            <w:tcW w:w="0" w:type="auto"/>
+          </w:tcPr>
+          <w:p>
+            <w:r>
+              <w:t>até 30 carateres (letras, números, pontos, underscores)</w:t>
             </w:r>
           </w:p>
         </w:tc>
@@ -3783,7 +3397,7 @@
     <w:p/>
     <w:tbl>
       <w:tblPr>
-        <w:tblStyle w:val="TabelacomGrelha"/>
+        <w:tblStyle w:val="Tabelacomgrade"/>
         <w:tblW w:w="10768" w:type="dxa"/>
         <w:jc w:val="center"/>
         <w:tblLayout w:type="fixed"/>
@@ -3838,15 +3452,7 @@
           </w:tcPr>
           <w:p>
             <w:r>
-              <w:t>Tipo Variável (</w:t>
-            </w:r>
-            <w:proofErr w:type="spellStart"/>
-            <w:r>
-              <w:t>PostgreSQL</w:t>
-            </w:r>
-            <w:proofErr w:type="spellEnd"/>
-            <w:r>
-              <w:t>)</w:t>
+              <w:t>Tipo Variável (PostgreSQL)</w:t>
             </w:r>
           </w:p>
         </w:tc>
@@ -3882,11 +3488,11 @@
             <w:vMerge w:val="restart"/>
           </w:tcPr>
           <w:p>
-            <w:proofErr w:type="spellStart"/>
+            <w:bookmarkStart w:id="29" w:name="_Hlk507946139"/>
             <w:r>
               <w:t>StockDetails</w:t>
             </w:r>
-            <w:proofErr w:type="spellEnd"/>
+            <w:bookmarkEnd w:id="29"/>
           </w:p>
         </w:tc>
         <w:tc>
@@ -3899,7 +3505,7 @@
                 <w:u w:val="single"/>
               </w:rPr>
             </w:pPr>
-            <w:proofErr w:type="spellStart"/>
+            <w:bookmarkStart w:id="30" w:name="_Hlk507946151"/>
             <w:r>
               <w:rPr>
                 <w:u w:val="single"/>
@@ -3918,7 +3524,7 @@
               </w:rPr>
               <w:t>_id</w:t>
             </w:r>
-            <w:proofErr w:type="spellEnd"/>
+            <w:bookmarkEnd w:id="30"/>
           </w:p>
         </w:tc>
         <w:tc>
@@ -3936,11 +3542,9 @@
             <w:tcW w:w="1425" w:type="dxa"/>
           </w:tcPr>
           <w:p>
-            <w:proofErr w:type="spellStart"/>
             <w:r>
               <w:t>integer</w:t>
             </w:r>
-            <w:proofErr w:type="spellEnd"/>
           </w:p>
         </w:tc>
         <w:tc>
@@ -3986,7 +3590,7 @@
                 <w:u w:val="single"/>
               </w:rPr>
             </w:pPr>
-            <w:proofErr w:type="spellStart"/>
+            <w:bookmarkStart w:id="31" w:name="_Hlk507946160"/>
             <w:r>
               <w:rPr>
                 <w:u w:val="single"/>
@@ -3999,7 +3603,7 @@
               </w:rPr>
               <w:t>_brand</w:t>
             </w:r>
-            <w:proofErr w:type="spellEnd"/>
+            <w:bookmarkEnd w:id="31"/>
           </w:p>
         </w:tc>
         <w:tc>
@@ -4020,26 +3624,8 @@
             <w:tcW w:w="1425" w:type="dxa"/>
           </w:tcPr>
           <w:p>
-            <w:proofErr w:type="spellStart"/>
-            <w:r>
-              <w:t>character</w:t>
-            </w:r>
-            <w:proofErr w:type="spellEnd"/>
-            <w:r>
-              <w:t xml:space="preserve"> </w:t>
-            </w:r>
-            <w:proofErr w:type="spellStart"/>
-            <w:proofErr w:type="gramStart"/>
-            <w:r>
-              <w:t>varying</w:t>
-            </w:r>
-            <w:proofErr w:type="spellEnd"/>
-            <w:r>
-              <w:t>(</w:t>
-            </w:r>
-            <w:proofErr w:type="gramEnd"/>
-            <w:r>
-              <w:t>35)</w:t>
+            <w:r>
+              <w:t>character varying(35)</w:t>
             </w:r>
           </w:p>
         </w:tc>
@@ -4081,14 +3667,14 @@
             <w:tcW w:w="3604" w:type="dxa"/>
           </w:tcPr>
           <w:p>
-            <w:proofErr w:type="spellStart"/>
+            <w:bookmarkStart w:id="32" w:name="_Hlk507946169"/>
             <w:r>
               <w:t>stock</w:t>
             </w:r>
             <w:r>
               <w:t>Details_decription</w:t>
             </w:r>
-            <w:proofErr w:type="spellEnd"/>
+            <w:bookmarkEnd w:id="32"/>
           </w:p>
         </w:tc>
         <w:tc>
@@ -4109,11 +3695,9 @@
             <w:tcW w:w="1425" w:type="dxa"/>
           </w:tcPr>
           <w:p>
-            <w:proofErr w:type="spellStart"/>
             <w:r>
               <w:t>text</w:t>
             </w:r>
-            <w:proofErr w:type="spellEnd"/>
           </w:p>
         </w:tc>
         <w:tc>
@@ -4155,14 +3739,14 @@
                 <w:highlight w:val="yellow"/>
               </w:rPr>
             </w:pPr>
-            <w:proofErr w:type="spellStart"/>
+            <w:bookmarkStart w:id="33" w:name="_Hlk507946205"/>
             <w:r>
               <w:rPr>
                 <w:highlight w:val="yellow"/>
               </w:rPr>
               <w:t>stockDetails_conservationStorage</w:t>
             </w:r>
-            <w:proofErr w:type="spellEnd"/>
+            <w:bookmarkEnd w:id="33"/>
           </w:p>
         </w:tc>
         <w:tc>
@@ -4238,14 +3822,14 @@
             <w:tcW w:w="3604" w:type="dxa"/>
           </w:tcPr>
           <w:p>
-            <w:proofErr w:type="spellStart"/>
+            <w:bookmarkStart w:id="34" w:name="_Hlk507946191"/>
             <w:r>
               <w:t>stock</w:t>
             </w:r>
             <w:r>
               <w:t>Details_useInstructions</w:t>
             </w:r>
-            <w:proofErr w:type="spellEnd"/>
+            <w:bookmarkEnd w:id="34"/>
           </w:p>
         </w:tc>
         <w:tc>
@@ -4266,11 +3850,9 @@
             <w:tcW w:w="1425" w:type="dxa"/>
           </w:tcPr>
           <w:p>
-            <w:proofErr w:type="spellStart"/>
             <w:r>
               <w:t>text</w:t>
             </w:r>
-            <w:proofErr w:type="spellEnd"/>
           </w:p>
         </w:tc>
         <w:tc>
@@ -4307,14 +3889,14 @@
             <w:tcW w:w="3604" w:type="dxa"/>
           </w:tcPr>
           <w:p>
-            <w:proofErr w:type="spellStart"/>
+            <w:bookmarkStart w:id="35" w:name="_Hlk507946230"/>
             <w:r>
               <w:t>stock</w:t>
             </w:r>
             <w:r>
               <w:t>Details_quantityByUnit</w:t>
             </w:r>
-            <w:proofErr w:type="spellEnd"/>
+            <w:bookmarkEnd w:id="35"/>
           </w:p>
         </w:tc>
         <w:tc>
@@ -4332,11 +3914,9 @@
             <w:tcW w:w="1425" w:type="dxa"/>
           </w:tcPr>
           <w:p>
-            <w:proofErr w:type="spellStart"/>
             <w:r>
               <w:t>smallint</w:t>
             </w:r>
-            <w:proofErr w:type="spellEnd"/>
           </w:p>
         </w:tc>
         <w:tc>
@@ -4377,14 +3957,14 @@
             <w:tcW w:w="3604" w:type="dxa"/>
           </w:tcPr>
           <w:p>
-            <w:proofErr w:type="spellStart"/>
+            <w:bookmarkStart w:id="36" w:name="_Hlk507946239"/>
             <w:r>
               <w:t>stock</w:t>
             </w:r>
             <w:r>
               <w:t>Details_unit</w:t>
             </w:r>
-            <w:proofErr w:type="spellEnd"/>
+            <w:bookmarkEnd w:id="36"/>
           </w:p>
         </w:tc>
         <w:tc>
@@ -4405,11 +3985,9 @@
             <w:tcW w:w="1425" w:type="dxa"/>
           </w:tcPr>
           <w:p>
-            <w:proofErr w:type="spellStart"/>
             <w:r>
               <w:t>text</w:t>
             </w:r>
-            <w:proofErr w:type="spellEnd"/>
           </w:p>
         </w:tc>
         <w:tc>
@@ -4417,54 +3995,24 @@
             <w:tcW w:w="1186" w:type="dxa"/>
           </w:tcPr>
           <w:p>
-            <w:proofErr w:type="spellStart"/>
             <w:r>
               <w:rPr>
                 <w:highlight w:val="yellow"/>
               </w:rPr>
-              <w:t>stockDetails_</w:t>
-            </w:r>
-            <w:proofErr w:type="gramStart"/>
+              <w:t xml:space="preserve">stockDetails_unit  in </w:t>
+            </w:r>
             <w:r>
               <w:rPr>
                 <w:highlight w:val="yellow"/>
               </w:rPr>
-              <w:t>unit</w:t>
-            </w:r>
-            <w:proofErr w:type="spellEnd"/>
+              <w:t>[</w:t>
+            </w:r>
             <w:r>
               <w:rPr>
                 <w:highlight w:val="yellow"/>
               </w:rPr>
-              <w:t xml:space="preserve">  in</w:t>
-            </w:r>
-            <w:proofErr w:type="gramEnd"/>
-            <w:r>
-              <w:rPr>
-                <w:highlight w:val="yellow"/>
-              </w:rPr>
-              <w:t xml:space="preserve"> </w:t>
-            </w:r>
-            <w:r>
-              <w:rPr>
-                <w:highlight w:val="yellow"/>
-              </w:rPr>
-              <w:t>[</w:t>
-            </w:r>
-            <w:r>
-              <w:rPr>
-                <w:highlight w:val="yellow"/>
-              </w:rPr>
-              <w:t>‘</w:t>
-            </w:r>
-            <w:proofErr w:type="spellStart"/>
-            <w:r>
-              <w:rPr>
-                <w:highlight w:val="yellow"/>
-              </w:rPr>
-              <w:t>kg’,’g</w:t>
-            </w:r>
-            <w:proofErr w:type="spellEnd"/>
+              <w:t>‘kg’,’g</w:t>
+            </w:r>
             <w:r>
               <w:rPr>
                 <w:highlight w:val="yellow"/>
@@ -4507,14 +4055,14 @@
             <w:tcW w:w="3604" w:type="dxa"/>
           </w:tcPr>
           <w:p>
-            <w:proofErr w:type="spellStart"/>
+            <w:bookmarkStart w:id="37" w:name="_Hlk507946255"/>
             <w:r>
               <w:rPr>
                 <w:highlight w:val="yellow"/>
               </w:rPr>
               <w:t>stockDetails_expirationDate</w:t>
             </w:r>
-            <w:proofErr w:type="spellEnd"/>
+            <w:bookmarkEnd w:id="37"/>
           </w:p>
         </w:tc>
         <w:tc>
@@ -4552,7 +4100,7 @@
               <w:rPr>
                 <w:highlight w:val="yellow"/>
               </w:rPr>
-              <w:t>?</w:t>
+              <w:t>Sim</w:t>
             </w:r>
           </w:p>
         </w:tc>
@@ -4561,7 +4109,7 @@
     <w:p/>
     <w:tbl>
       <w:tblPr>
-        <w:tblStyle w:val="TabelacomGrelha"/>
+        <w:tblStyle w:val="Tabelacomgrade"/>
         <w:tblW w:w="10768" w:type="dxa"/>
         <w:jc w:val="center"/>
         <w:tblLayout w:type="fixed"/>
@@ -4616,15 +4164,7 @@
           </w:tcPr>
           <w:p>
             <w:r>
-              <w:t>Tipo Variável (</w:t>
-            </w:r>
-            <w:proofErr w:type="spellStart"/>
-            <w:r>
-              <w:t>PostgreSQL</w:t>
-            </w:r>
-            <w:proofErr w:type="spellEnd"/>
-            <w:r>
-              <w:t>)</w:t>
+              <w:t>Tipo Variável (PostgreSQL)</w:t>
             </w:r>
           </w:p>
         </w:tc>
@@ -4660,7 +4200,6 @@
             <w:vMerge w:val="restart"/>
           </w:tcPr>
           <w:p>
-            <w:proofErr w:type="spellStart"/>
             <w:r>
               <w:t>S</w:t>
             </w:r>
@@ -4670,7 +4209,6 @@
             <w:r>
               <w:t>Storage</w:t>
             </w:r>
-            <w:proofErr w:type="spellEnd"/>
           </w:p>
         </w:tc>
         <w:tc>
@@ -4683,7 +4221,6 @@
                 <w:u w:val="single"/>
               </w:rPr>
             </w:pPr>
-            <w:proofErr w:type="spellStart"/>
             <w:r>
               <w:rPr>
                 <w:u w:val="single"/>
@@ -4702,7 +4239,6 @@
               </w:rPr>
               <w:t>_id</w:t>
             </w:r>
-            <w:proofErr w:type="spellEnd"/>
           </w:p>
         </w:tc>
         <w:tc>
@@ -4720,11 +4256,9 @@
             <w:tcW w:w="1425" w:type="dxa"/>
           </w:tcPr>
           <w:p>
-            <w:proofErr w:type="spellStart"/>
             <w:r>
               <w:t>integer</w:t>
             </w:r>
-            <w:proofErr w:type="spellEnd"/>
           </w:p>
         </w:tc>
         <w:tc>
@@ -4770,7 +4304,6 @@
                 <w:u w:val="single"/>
               </w:rPr>
             </w:pPr>
-            <w:proofErr w:type="spellStart"/>
             <w:r>
               <w:rPr>
                 <w:u w:val="single"/>
@@ -4783,7 +4316,6 @@
               </w:rPr>
               <w:t>_brand</w:t>
             </w:r>
-            <w:proofErr w:type="spellEnd"/>
           </w:p>
         </w:tc>
         <w:tc>
@@ -4804,26 +4336,8 @@
             <w:tcW w:w="1425" w:type="dxa"/>
           </w:tcPr>
           <w:p>
-            <w:proofErr w:type="spellStart"/>
-            <w:r>
-              <w:t>character</w:t>
-            </w:r>
-            <w:proofErr w:type="spellEnd"/>
-            <w:r>
-              <w:t xml:space="preserve"> </w:t>
-            </w:r>
-            <w:proofErr w:type="spellStart"/>
-            <w:proofErr w:type="gramStart"/>
-            <w:r>
-              <w:t>varying</w:t>
-            </w:r>
-            <w:proofErr w:type="spellEnd"/>
-            <w:r>
-              <w:t>(</w:t>
-            </w:r>
-            <w:proofErr w:type="gramEnd"/>
-            <w:r>
-              <w:t>35)</w:t>
+            <w:r>
+              <w:t>character varying(35)</w:t>
             </w:r>
           </w:p>
         </w:tc>
@@ -4870,14 +4384,12 @@
                 <w:u w:val="single"/>
               </w:rPr>
             </w:pPr>
-            <w:proofErr w:type="spellStart"/>
             <w:r>
               <w:rPr>
                 <w:u w:val="single"/>
               </w:rPr>
               <w:t>storage_id</w:t>
             </w:r>
-            <w:proofErr w:type="spellEnd"/>
           </w:p>
         </w:tc>
         <w:tc>
@@ -4895,11 +4407,9 @@
             <w:tcW w:w="1425" w:type="dxa"/>
           </w:tcPr>
           <w:p>
-            <w:proofErr w:type="spellStart"/>
             <w:r>
               <w:t>smallint</w:t>
             </w:r>
-            <w:proofErr w:type="spellEnd"/>
           </w:p>
         </w:tc>
         <w:tc>
@@ -4940,7 +4450,6 @@
             <w:tcW w:w="3604" w:type="dxa"/>
           </w:tcPr>
           <w:p>
-            <w:proofErr w:type="spellStart"/>
             <w:r>
               <w:t>s</w:t>
             </w:r>
@@ -4950,7 +4459,6 @@
             <w:r>
               <w:t>Storage_units</w:t>
             </w:r>
-            <w:proofErr w:type="spellEnd"/>
           </w:p>
         </w:tc>
         <w:tc>
@@ -4968,11 +4476,9 @@
             <w:tcW w:w="1425" w:type="dxa"/>
           </w:tcPr>
           <w:p>
-            <w:proofErr w:type="spellStart"/>
             <w:r>
               <w:t>smallint</w:t>
             </w:r>
-            <w:proofErr w:type="spellEnd"/>
           </w:p>
         </w:tc>
         <w:tc>
@@ -5000,7 +4506,7 @@
     <w:p/>
     <w:tbl>
       <w:tblPr>
-        <w:tblStyle w:val="TabelacomGrelha"/>
+        <w:tblStyle w:val="Tabelacomgrade"/>
         <w:tblW w:w="10060" w:type="dxa"/>
         <w:jc w:val="center"/>
         <w:tblLayout w:type="fixed"/>
@@ -5055,15 +4561,7 @@
           </w:tcPr>
           <w:p>
             <w:r>
-              <w:t>Tipo Variável (</w:t>
-            </w:r>
-            <w:proofErr w:type="spellStart"/>
-            <w:r>
-              <w:t>PostgreSQL</w:t>
-            </w:r>
-            <w:proofErr w:type="spellEnd"/>
-            <w:r>
-              <w:t>)</w:t>
+              <w:t>Tipo Variável (PostgreSQL)</w:t>
             </w:r>
           </w:p>
         </w:tc>
@@ -5099,11 +4597,11 @@
             <w:vMerge w:val="restart"/>
           </w:tcPr>
           <w:p>
-            <w:proofErr w:type="spellStart"/>
+            <w:bookmarkStart w:id="38" w:name="_Hlk507946509"/>
             <w:r>
               <w:t>StockMovement</w:t>
             </w:r>
-            <w:proofErr w:type="spellEnd"/>
+            <w:bookmarkEnd w:id="38"/>
           </w:p>
         </w:tc>
         <w:tc>
@@ -5116,14 +4614,12 @@
                 <w:u w:val="single"/>
               </w:rPr>
             </w:pPr>
-            <w:proofErr w:type="spellStart"/>
             <w:r>
               <w:rPr>
                 <w:u w:val="single"/>
               </w:rPr>
               <w:t>product_id</w:t>
             </w:r>
-            <w:proofErr w:type="spellEnd"/>
           </w:p>
         </w:tc>
         <w:tc>
@@ -5141,11 +4637,9 @@
             <w:tcW w:w="1518" w:type="dxa"/>
           </w:tcPr>
           <w:p>
-            <w:proofErr w:type="spellStart"/>
             <w:r>
               <w:t>integer</w:t>
             </w:r>
-            <w:proofErr w:type="spellEnd"/>
           </w:p>
         </w:tc>
         <w:tc>
@@ -5191,7 +4685,6 @@
                 <w:u w:val="single"/>
               </w:rPr>
             </w:pPr>
-            <w:proofErr w:type="spellStart"/>
             <w:r>
               <w:rPr>
                 <w:u w:val="single"/>
@@ -5204,7 +4697,6 @@
               </w:rPr>
               <w:t>_brand</w:t>
             </w:r>
-            <w:proofErr w:type="spellEnd"/>
           </w:p>
         </w:tc>
         <w:tc>
@@ -5225,26 +4717,8 @@
             <w:tcW w:w="1518" w:type="dxa"/>
           </w:tcPr>
           <w:p>
-            <w:proofErr w:type="spellStart"/>
-            <w:r>
-              <w:t>character</w:t>
-            </w:r>
-            <w:proofErr w:type="spellEnd"/>
-            <w:r>
-              <w:t xml:space="preserve"> </w:t>
-            </w:r>
-            <w:proofErr w:type="spellStart"/>
-            <w:proofErr w:type="gramStart"/>
-            <w:r>
-              <w:t>varying</w:t>
-            </w:r>
-            <w:proofErr w:type="spellEnd"/>
-            <w:r>
-              <w:t>(</w:t>
-            </w:r>
-            <w:proofErr w:type="gramEnd"/>
-            <w:r>
-              <w:t>35)</w:t>
+            <w:r>
+              <w:t>character varying(35)</w:t>
             </w:r>
           </w:p>
         </w:tc>
@@ -5291,14 +4765,12 @@
                 <w:u w:val="single"/>
               </w:rPr>
             </w:pPr>
-            <w:proofErr w:type="spellStart"/>
             <w:r>
               <w:rPr>
                 <w:u w:val="single"/>
               </w:rPr>
               <w:t>storage_id</w:t>
             </w:r>
-            <w:proofErr w:type="spellEnd"/>
           </w:p>
         </w:tc>
         <w:tc>
@@ -5316,11 +4788,9 @@
             <w:tcW w:w="1518" w:type="dxa"/>
           </w:tcPr>
           <w:p>
-            <w:proofErr w:type="spellStart"/>
             <w:r>
               <w:t>smallint</w:t>
             </w:r>
-            <w:proofErr w:type="spellEnd"/>
           </w:p>
         </w:tc>
         <w:tc>
@@ -5366,14 +4836,12 @@
                 <w:u w:val="single"/>
               </w:rPr>
             </w:pPr>
-            <w:proofErr w:type="spellStart"/>
             <w:r>
               <w:rPr>
                 <w:u w:val="single"/>
               </w:rPr>
               <w:t>movement_type</w:t>
             </w:r>
-            <w:proofErr w:type="spellEnd"/>
           </w:p>
         </w:tc>
         <w:tc>
@@ -5435,14 +4903,12 @@
                 <w:u w:val="single"/>
               </w:rPr>
             </w:pPr>
-            <w:proofErr w:type="spellStart"/>
             <w:r>
               <w:rPr>
                 <w:u w:val="single"/>
               </w:rPr>
               <w:t>movement_dateTime</w:t>
             </w:r>
-            <w:proofErr w:type="spellEnd"/>
           </w:p>
         </w:tc>
         <w:tc>
@@ -5460,11 +4926,9 @@
             <w:tcW w:w="1518" w:type="dxa"/>
           </w:tcPr>
           <w:p>
-            <w:proofErr w:type="spellStart"/>
             <w:r>
               <w:t>timestamp</w:t>
             </w:r>
-            <w:proofErr w:type="spellEnd"/>
           </w:p>
         </w:tc>
         <w:tc>
@@ -5488,7 +4952,7 @@
     <w:p/>
     <w:tbl>
       <w:tblPr>
-        <w:tblStyle w:val="TabelacomGrelha"/>
+        <w:tblStyle w:val="Tabelacomgrade"/>
         <w:tblW w:w="10060" w:type="dxa"/>
         <w:jc w:val="center"/>
         <w:tblLayout w:type="fixed"/>
@@ -5543,15 +5007,7 @@
           </w:tcPr>
           <w:p>
             <w:r>
-              <w:t>Tipo Variável (</w:t>
-            </w:r>
-            <w:proofErr w:type="spellStart"/>
-            <w:r>
-              <w:t>PostgreSQL</w:t>
-            </w:r>
-            <w:proofErr w:type="spellEnd"/>
-            <w:r>
-              <w:t>)</w:t>
+              <w:t>Tipo Variável (PostgreSQL)</w:t>
             </w:r>
           </w:p>
         </w:tc>
@@ -5587,11 +5043,11 @@
             <w:vMerge w:val="restart"/>
           </w:tcPr>
           <w:p>
-            <w:proofErr w:type="spellStart"/>
+            <w:bookmarkStart w:id="39" w:name="_Hlk507946607"/>
             <w:r>
               <w:t>UserRecipe</w:t>
             </w:r>
-            <w:proofErr w:type="spellEnd"/>
+            <w:bookmarkEnd w:id="39"/>
           </w:p>
         </w:tc>
         <w:tc>
@@ -5604,14 +5060,12 @@
                 <w:u w:val="single"/>
               </w:rPr>
             </w:pPr>
-            <w:proofErr w:type="spellStart"/>
-            <w:r>
-              <w:rPr>
-                <w:u w:val="single"/>
-              </w:rPr>
-              <w:t>house_id</w:t>
-            </w:r>
-            <w:proofErr w:type="spellEnd"/>
+            <w:r>
+              <w:rPr>
+                <w:u w:val="single"/>
+              </w:rPr>
+              <w:t>user_username</w:t>
+            </w:r>
           </w:p>
         </w:tc>
         <w:tc>
@@ -5620,7 +5074,10 @@
           </w:tcPr>
           <w:p>
             <w:r>
-              <w:t>Número inteiro</w:t>
+              <w:t>C</w:t>
+            </w:r>
+            <w:r>
+              <w:t>adeia de caracteres de comprimento variável</w:t>
             </w:r>
           </w:p>
         </w:tc>
@@ -5629,11 +5086,9 @@
             <w:tcW w:w="1518" w:type="dxa"/>
           </w:tcPr>
           <w:p>
-            <w:proofErr w:type="spellStart"/>
-            <w:r>
-              <w:t>bigint</w:t>
-            </w:r>
-            <w:proofErr w:type="spellEnd"/>
+            <w:r>
+              <w:t>character varying(30)</w:t>
+            </w:r>
           </w:p>
         </w:tc>
         <w:tc>
@@ -5642,7 +5097,7 @@
           </w:tcPr>
           <w:p>
             <w:r>
-              <w:t>&gt; 0</w:t>
+              <w:t>até 30 carateres (letras, números, pontos, underscores)</w:t>
             </w:r>
           </w:p>
         </w:tc>
@@ -5679,14 +5134,12 @@
                 <w:u w:val="single"/>
               </w:rPr>
             </w:pPr>
-            <w:proofErr w:type="spellStart"/>
-            <w:r>
-              <w:rPr>
-                <w:u w:val="single"/>
-              </w:rPr>
-              <w:t>user_username</w:t>
-            </w:r>
-            <w:proofErr w:type="spellEnd"/>
+            <w:r>
+              <w:rPr>
+                <w:u w:val="single"/>
+              </w:rPr>
+              <w:t>recipe_id</w:t>
+            </w:r>
           </w:p>
         </w:tc>
         <w:tc>
@@ -5695,10 +5148,7 @@
           </w:tcPr>
           <w:p>
             <w:r>
-              <w:t>C</w:t>
-            </w:r>
-            <w:r>
-              <w:t>adeia de caracteres de comprimento variável</w:t>
+              <w:t>Número inteiro</w:t>
             </w:r>
           </w:p>
         </w:tc>
@@ -5707,26 +5157,8 @@
             <w:tcW w:w="1518" w:type="dxa"/>
           </w:tcPr>
           <w:p>
-            <w:proofErr w:type="spellStart"/>
-            <w:r>
-              <w:t>character</w:t>
-            </w:r>
-            <w:proofErr w:type="spellEnd"/>
-            <w:r>
-              <w:t xml:space="preserve"> </w:t>
-            </w:r>
-            <w:proofErr w:type="spellStart"/>
-            <w:proofErr w:type="gramStart"/>
-            <w:r>
-              <w:t>varying</w:t>
-            </w:r>
-            <w:proofErr w:type="spellEnd"/>
-            <w:r>
-              <w:t>(</w:t>
-            </w:r>
-            <w:proofErr w:type="gramEnd"/>
-            <w:r>
-              <w:t>30)</w:t>
+            <w:r>
+              <w:t>integer</w:t>
             </w:r>
           </w:p>
         </w:tc>
@@ -5736,15 +5168,7 @@
           </w:tcPr>
           <w:p>
             <w:r>
-              <w:t xml:space="preserve">até 30 carateres (letras, números, pontos, </w:t>
-            </w:r>
-            <w:proofErr w:type="spellStart"/>
-            <w:r>
-              <w:t>underscores</w:t>
-            </w:r>
-            <w:proofErr w:type="spellEnd"/>
-            <w:r>
-              <w:t>)</w:t>
+              <w:t>&gt; 0</w:t>
             </w:r>
           </w:p>
         </w:tc>
@@ -5776,89 +5200,12 @@
             <w:tcW w:w="2410" w:type="dxa"/>
           </w:tcPr>
           <w:p>
-            <w:pPr>
-              <w:rPr>
-                <w:u w:val="single"/>
-              </w:rPr>
-            </w:pPr>
-            <w:proofErr w:type="spellStart"/>
-            <w:r>
-              <w:rPr>
-                <w:u w:val="single"/>
-              </w:rPr>
-              <w:t>recipe_id</w:t>
-            </w:r>
-            <w:proofErr w:type="spellEnd"/>
-          </w:p>
-        </w:tc>
-        <w:tc>
-          <w:tcPr>
-            <w:tcW w:w="1600" w:type="dxa"/>
-          </w:tcPr>
-          <w:p>
-            <w:r>
-              <w:t>Número inteiro</w:t>
-            </w:r>
-          </w:p>
-        </w:tc>
-        <w:tc>
-          <w:tcPr>
-            <w:tcW w:w="1518" w:type="dxa"/>
-          </w:tcPr>
-          <w:p>
-            <w:proofErr w:type="spellStart"/>
-            <w:r>
-              <w:t>integer</w:t>
-            </w:r>
-            <w:proofErr w:type="spellEnd"/>
-          </w:p>
-        </w:tc>
-        <w:tc>
-          <w:tcPr>
-            <w:tcW w:w="1276" w:type="dxa"/>
-          </w:tcPr>
-          <w:p>
-            <w:r>
-              <w:t>&gt; 0</w:t>
-            </w:r>
-          </w:p>
-        </w:tc>
-        <w:tc>
-          <w:tcPr>
-            <w:tcW w:w="1276" w:type="dxa"/>
-          </w:tcPr>
-          <w:p>
-            <w:r>
-              <w:t>sim</w:t>
-            </w:r>
-          </w:p>
-        </w:tc>
-      </w:tr>
-      <w:tr>
-        <w:trPr>
-          <w:trHeight w:val="261"/>
-          <w:jc w:val="center"/>
-        </w:trPr>
-        <w:tc>
-          <w:tcPr>
-            <w:tcW w:w="1980" w:type="dxa"/>
-            <w:vMerge/>
-          </w:tcPr>
-          <w:p/>
-        </w:tc>
-        <w:tc>
-          <w:tcPr>
-            <w:tcW w:w="2410" w:type="dxa"/>
-          </w:tcPr>
-          <w:p>
-            <w:proofErr w:type="spellStart"/>
             <w:r>
               <w:rPr>
                 <w:highlight w:val="yellow"/>
               </w:rPr>
               <w:t>recipe_private</w:t>
             </w:r>
-            <w:proofErr w:type="spellEnd"/>
           </w:p>
         </w:tc>
         <w:tc>
@@ -5905,7 +5252,7 @@
     <w:p/>
     <w:tbl>
       <w:tblPr>
-        <w:tblStyle w:val="TabelacomGrelha"/>
+        <w:tblStyle w:val="Tabelacomgrade"/>
         <w:tblW w:w="10060" w:type="dxa"/>
         <w:jc w:val="center"/>
         <w:tblLayout w:type="fixed"/>
@@ -5960,15 +5307,7 @@
           </w:tcPr>
           <w:p>
             <w:r>
-              <w:t>Tipo Variável (</w:t>
-            </w:r>
-            <w:proofErr w:type="spellStart"/>
-            <w:r>
-              <w:t>PostgreSQL</w:t>
-            </w:r>
-            <w:proofErr w:type="spellEnd"/>
-            <w:r>
-              <w:t>)</w:t>
+              <w:t>Tipo Variável (PostgreSQL)</w:t>
             </w:r>
           </w:p>
         </w:tc>
@@ -6004,12 +5343,11 @@
             <w:vMerge w:val="restart"/>
           </w:tcPr>
           <w:p>
-            <w:bookmarkStart w:id="0" w:name="_GoBack" w:colFirst="0" w:colLast="0"/>
-            <w:proofErr w:type="spellStart"/>
+            <w:bookmarkStart w:id="40" w:name="_Hlk507946877"/>
             <w:r>
               <w:t>UserList</w:t>
             </w:r>
-            <w:proofErr w:type="spellEnd"/>
+            <w:bookmarkEnd w:id="40"/>
           </w:p>
         </w:tc>
         <w:tc>
@@ -6022,14 +5360,12 @@
                 <w:u w:val="single"/>
               </w:rPr>
             </w:pPr>
-            <w:proofErr w:type="spellStart"/>
-            <w:r>
-              <w:rPr>
-                <w:u w:val="single"/>
-              </w:rPr>
-              <w:t>house_id</w:t>
-            </w:r>
-            <w:proofErr w:type="spellEnd"/>
+            <w:r>
+              <w:rPr>
+                <w:u w:val="single"/>
+              </w:rPr>
+              <w:t>user_username</w:t>
+            </w:r>
           </w:p>
         </w:tc>
         <w:tc>
@@ -6038,7 +5374,10 @@
           </w:tcPr>
           <w:p>
             <w:r>
-              <w:t>Número Inteiro</w:t>
+              <w:t>C</w:t>
+            </w:r>
+            <w:r>
+              <w:t>adeia de caracteres de comprimento variável</w:t>
             </w:r>
           </w:p>
         </w:tc>
@@ -6047,11 +5386,9 @@
             <w:tcW w:w="1518" w:type="dxa"/>
           </w:tcPr>
           <w:p>
-            <w:proofErr w:type="spellStart"/>
-            <w:r>
-              <w:t>bigint</w:t>
-            </w:r>
-            <w:proofErr w:type="spellEnd"/>
+            <w:r>
+              <w:t>character varying(30)</w:t>
+            </w:r>
           </w:p>
         </w:tc>
         <w:tc>
@@ -6060,7 +5397,7 @@
           </w:tcPr>
           <w:p>
             <w:r>
-              <w:t>&gt; 0</w:t>
+              <w:t>até 30 carateres (letras, números, pontos, underscores)</w:t>
             </w:r>
           </w:p>
         </w:tc>
@@ -6075,7 +5412,6 @@
           </w:p>
         </w:tc>
       </w:tr>
-      <w:bookmarkEnd w:id="0"/>
       <w:tr>
         <w:trPr>
           <w:trHeight w:val="261"/>
@@ -6098,14 +5434,12 @@
                 <w:u w:val="single"/>
               </w:rPr>
             </w:pPr>
-            <w:proofErr w:type="spellStart"/>
-            <w:r>
-              <w:rPr>
-                <w:u w:val="single"/>
-              </w:rPr>
-              <w:t>user_username</w:t>
-            </w:r>
-            <w:proofErr w:type="spellEnd"/>
+            <w:r>
+              <w:rPr>
+                <w:u w:val="single"/>
+              </w:rPr>
+              <w:t>list_id</w:t>
+            </w:r>
           </w:p>
         </w:tc>
         <w:tc>
@@ -6114,10 +5448,7 @@
           </w:tcPr>
           <w:p>
             <w:r>
-              <w:t>C</w:t>
-            </w:r>
-            <w:r>
-              <w:t>adeia de caracteres de comprimento variável</w:t>
+              <w:t>Número inteiro</w:t>
             </w:r>
           </w:p>
         </w:tc>
@@ -6126,26 +5457,8 @@
             <w:tcW w:w="1518" w:type="dxa"/>
           </w:tcPr>
           <w:p>
-            <w:proofErr w:type="spellStart"/>
-            <w:r>
-              <w:t>character</w:t>
-            </w:r>
-            <w:proofErr w:type="spellEnd"/>
-            <w:r>
-              <w:t xml:space="preserve"> </w:t>
-            </w:r>
-            <w:proofErr w:type="spellStart"/>
-            <w:proofErr w:type="gramStart"/>
-            <w:r>
-              <w:t>varying</w:t>
-            </w:r>
-            <w:proofErr w:type="spellEnd"/>
-            <w:r>
-              <w:t>(</w:t>
-            </w:r>
-            <w:proofErr w:type="gramEnd"/>
-            <w:r>
-              <w:t>30)</w:t>
+            <w:r>
+              <w:t>integer</w:t>
             </w:r>
           </w:p>
         </w:tc>
@@ -6155,15 +5468,7 @@
           </w:tcPr>
           <w:p>
             <w:r>
-              <w:t xml:space="preserve">até 30 carateres (letras, números, pontos, </w:t>
-            </w:r>
-            <w:proofErr w:type="spellStart"/>
-            <w:r>
-              <w:t>underscores</w:t>
-            </w:r>
-            <w:proofErr w:type="spellEnd"/>
-            <w:r>
-              <w:t>)</w:t>
+              <w:t>&gt; 0</w:t>
             </w:r>
           </w:p>
         </w:tc>
@@ -6195,19 +5500,12 @@
             <w:tcW w:w="2410" w:type="dxa"/>
           </w:tcPr>
           <w:p>
-            <w:pPr>
-              <w:rPr>
-                <w:u w:val="single"/>
-              </w:rPr>
-            </w:pPr>
-            <w:proofErr w:type="spellStart"/>
-            <w:r>
-              <w:rPr>
-                <w:u w:val="single"/>
-              </w:rPr>
-              <w:t>list_id</w:t>
-            </w:r>
-            <w:proofErr w:type="spellEnd"/>
+            <w:r>
+              <w:rPr>
+                <w:highlight w:val="yellow"/>
+              </w:rPr>
+              <w:t>list_private</w:t>
+            </w:r>
           </w:p>
         </w:tc>
         <w:tc>
@@ -6216,80 +5514,8 @@
           </w:tcPr>
           <w:p>
             <w:r>
-              <w:t>Número inteiro</w:t>
-            </w:r>
-          </w:p>
-        </w:tc>
-        <w:tc>
-          <w:tcPr>
-            <w:tcW w:w="1518" w:type="dxa"/>
-          </w:tcPr>
-          <w:p>
-            <w:proofErr w:type="spellStart"/>
-            <w:r>
-              <w:t>integer</w:t>
-            </w:r>
-            <w:proofErr w:type="spellEnd"/>
-          </w:p>
-        </w:tc>
-        <w:tc>
-          <w:tcPr>
-            <w:tcW w:w="1276" w:type="dxa"/>
-          </w:tcPr>
-          <w:p>
-            <w:r>
-              <w:t>&gt; 0</w:t>
-            </w:r>
-          </w:p>
-        </w:tc>
-        <w:tc>
-          <w:tcPr>
-            <w:tcW w:w="1276" w:type="dxa"/>
-          </w:tcPr>
-          <w:p>
-            <w:r>
-              <w:t>sim</w:t>
-            </w:r>
-          </w:p>
-        </w:tc>
-      </w:tr>
-      <w:tr>
-        <w:trPr>
-          <w:trHeight w:val="261"/>
-          <w:jc w:val="center"/>
-        </w:trPr>
-        <w:tc>
-          <w:tcPr>
-            <w:tcW w:w="1980" w:type="dxa"/>
-            <w:vMerge/>
-          </w:tcPr>
-          <w:p/>
-        </w:tc>
-        <w:tc>
-          <w:tcPr>
-            <w:tcW w:w="2410" w:type="dxa"/>
-          </w:tcPr>
-          <w:p>
-            <w:proofErr w:type="spellStart"/>
-            <w:r>
-              <w:rPr>
-                <w:highlight w:val="yellow"/>
-              </w:rPr>
-              <w:t>list_private</w:t>
-            </w:r>
-            <w:proofErr w:type="spellEnd"/>
-          </w:p>
-        </w:tc>
-        <w:tc>
-          <w:tcPr>
-            <w:tcW w:w="1600" w:type="dxa"/>
-          </w:tcPr>
-          <w:p>
-            <w:proofErr w:type="spellStart"/>
-            <w:r>
               <w:t>Boolean</w:t>
             </w:r>
-            <w:proofErr w:type="spellEnd"/>
           </w:p>
         </w:tc>
         <w:tc>
@@ -6331,7 +5557,7 @@
     </w:p>
     <w:tbl>
       <w:tblPr>
-        <w:tblStyle w:val="TabelacomGrelha"/>
+        <w:tblStyle w:val="Tabelacomgrade"/>
         <w:tblW w:w="10060" w:type="dxa"/>
         <w:jc w:val="center"/>
         <w:tblLayout w:type="fixed"/>
@@ -6387,15 +5613,7 @@
           </w:tcPr>
           <w:p>
             <w:r>
-              <w:t>Tipo Variável (</w:t>
-            </w:r>
-            <w:proofErr w:type="spellStart"/>
-            <w:r>
-              <w:t>PostgreSQL</w:t>
-            </w:r>
-            <w:proofErr w:type="spellEnd"/>
-            <w:r>
-              <w:t>)</w:t>
+              <w:t>Tipo Variável (PostgreSQL)</w:t>
             </w:r>
           </w:p>
         </w:tc>
@@ -6431,11 +5649,11 @@
             <w:vMerge w:val="restart"/>
           </w:tcPr>
           <w:p>
-            <w:proofErr w:type="spellStart"/>
+            <w:bookmarkStart w:id="41" w:name="_Hlk507946965"/>
             <w:r>
               <w:t>UserAllergie</w:t>
             </w:r>
-            <w:proofErr w:type="spellEnd"/>
+            <w:bookmarkEnd w:id="41"/>
           </w:p>
         </w:tc>
         <w:tc>
@@ -6448,14 +5666,12 @@
                 <w:u w:val="single"/>
               </w:rPr>
             </w:pPr>
-            <w:proofErr w:type="spellStart"/>
-            <w:r>
-              <w:rPr>
-                <w:u w:val="single"/>
-              </w:rPr>
-              <w:t>house_id</w:t>
-            </w:r>
-            <w:proofErr w:type="spellEnd"/>
+            <w:r>
+              <w:rPr>
+                <w:u w:val="single"/>
+              </w:rPr>
+              <w:t>user_username</w:t>
+            </w:r>
           </w:p>
         </w:tc>
         <w:tc>
@@ -6464,7 +5680,10 @@
           </w:tcPr>
           <w:p>
             <w:r>
-              <w:t>Número Inteiro</w:t>
+              <w:t>C</w:t>
+            </w:r>
+            <w:r>
+              <w:t>adeia de caracteres de comprimento variável</w:t>
             </w:r>
           </w:p>
         </w:tc>
@@ -6473,11 +5692,9 @@
             <w:tcW w:w="1518" w:type="dxa"/>
           </w:tcPr>
           <w:p>
-            <w:proofErr w:type="spellStart"/>
-            <w:r>
-              <w:t>bigint</w:t>
-            </w:r>
-            <w:proofErr w:type="spellEnd"/>
+            <w:r>
+              <w:t>character varying()</w:t>
+            </w:r>
           </w:p>
         </w:tc>
         <w:tc>
@@ -6486,7 +5703,7 @@
           </w:tcPr>
           <w:p>
             <w:r>
-              <w:t>&gt; 0</w:t>
+              <w:t>até 30 carateres (letras, números, pontos, underscores)</w:t>
             </w:r>
           </w:p>
         </w:tc>
@@ -6523,14 +5740,20 @@
                 <w:u w:val="single"/>
               </w:rPr>
             </w:pPr>
-            <w:proofErr w:type="spellStart"/>
-            <w:r>
-              <w:rPr>
-                <w:u w:val="single"/>
-              </w:rPr>
-              <w:t>user_username</w:t>
-            </w:r>
-            <w:proofErr w:type="spellEnd"/>
+            <w:bookmarkStart w:id="42" w:name="_Hlk507947007"/>
+            <w:r>
+              <w:rPr>
+                <w:u w:val="single"/>
+              </w:rPr>
+              <w:t>allergies_</w:t>
+            </w:r>
+            <w:r>
+              <w:rPr>
+                <w:u w:val="single"/>
+              </w:rPr>
+              <w:t>allergen</w:t>
+            </w:r>
+            <w:bookmarkEnd w:id="42"/>
           </w:p>
         </w:tc>
         <w:tc>
@@ -6542,7 +5765,10 @@
               <w:t>C</w:t>
             </w:r>
             <w:r>
-              <w:t>adeia de caracteres de comprimento variável</w:t>
+              <w:t>adeia de caracteres de comprimento variáve</w:t>
+            </w:r>
+            <w:r>
+              <w:t>l</w:t>
             </w:r>
           </w:p>
         </w:tc>
@@ -6551,122 +5777,9 @@
             <w:tcW w:w="1518" w:type="dxa"/>
           </w:tcPr>
           <w:p>
-            <w:proofErr w:type="spellStart"/>
-            <w:r>
-              <w:t>character</w:t>
-            </w:r>
-            <w:proofErr w:type="spellEnd"/>
-            <w:r>
-              <w:t xml:space="preserve"> </w:t>
-            </w:r>
-            <w:proofErr w:type="spellStart"/>
-            <w:proofErr w:type="gramStart"/>
-            <w:r>
-              <w:t>varying</w:t>
-            </w:r>
-            <w:proofErr w:type="spellEnd"/>
-            <w:r>
-              <w:t>(</w:t>
-            </w:r>
-            <w:proofErr w:type="gramEnd"/>
-            <w:r>
-              <w:t>)</w:t>
-            </w:r>
-          </w:p>
-        </w:tc>
-        <w:tc>
-          <w:tcPr>
-            <w:tcW w:w="1276" w:type="dxa"/>
-          </w:tcPr>
-          <w:p>
-            <w:r>
-              <w:t xml:space="preserve">até 30 carateres (letras, números, pontos, </w:t>
-            </w:r>
-            <w:proofErr w:type="spellStart"/>
-            <w:r>
-              <w:t>underscores</w:t>
-            </w:r>
-            <w:proofErr w:type="spellEnd"/>
-            <w:r>
-              <w:t>)</w:t>
-            </w:r>
-          </w:p>
-        </w:tc>
-        <w:tc>
-          <w:tcPr>
-            <w:tcW w:w="1276" w:type="dxa"/>
-          </w:tcPr>
-          <w:p>
-            <w:r>
-              <w:t>sim</w:t>
-            </w:r>
-          </w:p>
-        </w:tc>
-      </w:tr>
-      <w:tr>
-        <w:trPr>
-          <w:trHeight w:val="261"/>
-          <w:jc w:val="center"/>
-        </w:trPr>
-        <w:tc>
-          <w:tcPr>
-            <w:tcW w:w="1980" w:type="dxa"/>
-            <w:vMerge/>
-          </w:tcPr>
-          <w:p/>
-        </w:tc>
-        <w:tc>
-          <w:tcPr>
-            <w:tcW w:w="2410" w:type="dxa"/>
-          </w:tcPr>
-          <w:p>
-            <w:pPr>
-              <w:rPr>
-                <w:u w:val="single"/>
-              </w:rPr>
-            </w:pPr>
-            <w:proofErr w:type="spellStart"/>
-            <w:r>
-              <w:rPr>
-                <w:u w:val="single"/>
-              </w:rPr>
-              <w:t>allergies_</w:t>
-            </w:r>
-            <w:r>
-              <w:rPr>
-                <w:u w:val="single"/>
-              </w:rPr>
-              <w:t>allergen</w:t>
-            </w:r>
-            <w:proofErr w:type="spellEnd"/>
-          </w:p>
-        </w:tc>
-        <w:tc>
-          <w:tcPr>
-            <w:tcW w:w="1600" w:type="dxa"/>
-          </w:tcPr>
-          <w:p>
-            <w:r>
-              <w:t>C</w:t>
-            </w:r>
-            <w:r>
-              <w:t>adeia de caracteres de comprimento variáve</w:t>
-            </w:r>
-            <w:r>
-              <w:t>l</w:t>
-            </w:r>
-          </w:p>
-        </w:tc>
-        <w:tc>
-          <w:tcPr>
-            <w:tcW w:w="1518" w:type="dxa"/>
-          </w:tcPr>
-          <w:p>
-            <w:proofErr w:type="spellStart"/>
             <w:r>
               <w:t>text</w:t>
             </w:r>
-            <w:proofErr w:type="spellEnd"/>
           </w:p>
         </w:tc>
         <w:tc>
@@ -6696,7 +5809,7 @@
     <w:p/>
     <w:tbl>
       <w:tblPr>
-        <w:tblStyle w:val="TabelacomGrelha"/>
+        <w:tblStyle w:val="Tabelacomgrade"/>
         <w:tblW w:w="10060" w:type="dxa"/>
         <w:jc w:val="center"/>
         <w:tblLayout w:type="fixed"/>
@@ -6751,15 +5864,7 @@
           </w:tcPr>
           <w:p>
             <w:r>
-              <w:t>Tipo Variável (</w:t>
-            </w:r>
-            <w:proofErr w:type="spellStart"/>
-            <w:r>
-              <w:t>PostgreSQL</w:t>
-            </w:r>
-            <w:proofErr w:type="spellEnd"/>
-            <w:r>
-              <w:t>)</w:t>
+              <w:t>Tipo Variável (PostgreSQL)</w:t>
             </w:r>
           </w:p>
         </w:tc>
@@ -6795,11 +5900,11 @@
             <w:vMerge w:val="restart"/>
           </w:tcPr>
           <w:p>
-            <w:proofErr w:type="spellStart"/>
+            <w:bookmarkStart w:id="43" w:name="_Hlk507947025"/>
             <w:r>
               <w:t>ListProduct</w:t>
             </w:r>
-            <w:proofErr w:type="spellEnd"/>
+            <w:bookmarkEnd w:id="43"/>
           </w:p>
         </w:tc>
         <w:tc>
@@ -6812,14 +5917,14 @@
                 <w:u w:val="single"/>
               </w:rPr>
             </w:pPr>
-            <w:proofErr w:type="spellStart"/>
+            <w:bookmarkStart w:id="44" w:name="_Hlk507947042"/>
             <w:r>
               <w:rPr>
                 <w:u w:val="single"/>
               </w:rPr>
               <w:t>list_id</w:t>
             </w:r>
-            <w:proofErr w:type="spellEnd"/>
+            <w:bookmarkEnd w:id="44"/>
           </w:p>
         </w:tc>
         <w:tc>
@@ -6837,11 +5942,9 @@
             <w:tcW w:w="1518" w:type="dxa"/>
           </w:tcPr>
           <w:p>
-            <w:proofErr w:type="spellStart"/>
             <w:r>
               <w:t>integer</w:t>
             </w:r>
-            <w:proofErr w:type="spellEnd"/>
           </w:p>
         </w:tc>
         <w:tc>
@@ -6887,7 +5990,7 @@
                 <w:u w:val="single"/>
               </w:rPr>
             </w:pPr>
-            <w:proofErr w:type="spellStart"/>
+            <w:bookmarkStart w:id="45" w:name="_Hlk507947947"/>
             <w:r>
               <w:rPr>
                 <w:u w:val="single"/>
@@ -6906,7 +6009,7 @@
               </w:rPr>
               <w:t>_id</w:t>
             </w:r>
-            <w:proofErr w:type="spellEnd"/>
+            <w:bookmarkEnd w:id="45"/>
           </w:p>
         </w:tc>
         <w:tc>
@@ -6924,11 +6027,9 @@
             <w:tcW w:w="1518" w:type="dxa"/>
           </w:tcPr>
           <w:p>
-            <w:proofErr w:type="spellStart"/>
             <w:r>
               <w:t>integer</w:t>
             </w:r>
-            <w:proofErr w:type="spellEnd"/>
           </w:p>
         </w:tc>
         <w:tc>
@@ -6969,11 +6070,11 @@
             <w:tcW w:w="2410" w:type="dxa"/>
           </w:tcPr>
           <w:p>
-            <w:proofErr w:type="spellStart"/>
+            <w:bookmarkStart w:id="46" w:name="_Hlk507947954"/>
             <w:r>
               <w:t>listProduct_brand</w:t>
             </w:r>
-            <w:proofErr w:type="spellEnd"/>
+            <w:bookmarkEnd w:id="46"/>
           </w:p>
         </w:tc>
         <w:tc>
@@ -6994,26 +6095,8 @@
             <w:tcW w:w="1518" w:type="dxa"/>
           </w:tcPr>
           <w:p>
-            <w:proofErr w:type="spellStart"/>
-            <w:r>
-              <w:t>character</w:t>
-            </w:r>
-            <w:proofErr w:type="spellEnd"/>
-            <w:r>
-              <w:t xml:space="preserve"> </w:t>
-            </w:r>
-            <w:proofErr w:type="spellStart"/>
-            <w:proofErr w:type="gramStart"/>
-            <w:r>
-              <w:t>varying</w:t>
-            </w:r>
-            <w:proofErr w:type="spellEnd"/>
-            <w:r>
-              <w:t>(</w:t>
-            </w:r>
-            <w:proofErr w:type="gramEnd"/>
-            <w:r>
-              <w:t>35)</w:t>
+            <w:r>
+              <w:t>character varying(35)</w:t>
             </w:r>
           </w:p>
         </w:tc>
@@ -7055,14 +6138,14 @@
             <w:tcW w:w="2410" w:type="dxa"/>
           </w:tcPr>
           <w:p>
-            <w:proofErr w:type="spellStart"/>
+            <w:bookmarkStart w:id="47" w:name="_Hlk507947964"/>
             <w:r>
               <w:t>l</w:t>
             </w:r>
             <w:r>
               <w:t>istProduct_units</w:t>
             </w:r>
-            <w:proofErr w:type="spellEnd"/>
+            <w:bookmarkEnd w:id="47"/>
           </w:p>
         </w:tc>
         <w:tc>
@@ -7080,11 +6163,9 @@
             <w:tcW w:w="1518" w:type="dxa"/>
           </w:tcPr>
           <w:p>
-            <w:proofErr w:type="spellStart"/>
             <w:r>
               <w:t>smallint</w:t>
             </w:r>
-            <w:proofErr w:type="spellEnd"/>
           </w:p>
         </w:tc>
         <w:tc>
@@ -7118,7 +6199,7 @@
     <w:p/>
     <w:tbl>
       <w:tblPr>
-        <w:tblStyle w:val="TabelacomGrelha"/>
+        <w:tblStyle w:val="Tabelacomgrade"/>
         <w:tblW w:w="10060" w:type="dxa"/>
         <w:jc w:val="center"/>
         <w:tblLayout w:type="fixed"/>
@@ -7173,15 +6254,7 @@
           </w:tcPr>
           <w:p>
             <w:r>
-              <w:t>Tipo Variável (</w:t>
-            </w:r>
-            <w:proofErr w:type="spellStart"/>
-            <w:r>
-              <w:t>PostgreSQL</w:t>
-            </w:r>
-            <w:proofErr w:type="spellEnd"/>
-            <w:r>
-              <w:t>)</w:t>
+              <w:t>Tipo Variável (PostgreSQL)</w:t>
             </w:r>
           </w:p>
         </w:tc>
@@ -7217,11 +6290,13 @@
             <w:vMerge w:val="restart"/>
           </w:tcPr>
           <w:p>
-            <w:proofErr w:type="spellStart"/>
+            <w:bookmarkStart w:id="48" w:name="_Hlk507947986"/>
             <w:r>
               <w:t>StockAllergens</w:t>
             </w:r>
-            <w:proofErr w:type="spellEnd"/>
+            <w:bookmarkStart w:id="49" w:name="_GoBack"/>
+            <w:bookmarkEnd w:id="48"/>
+            <w:bookmarkEnd w:id="49"/>
           </w:p>
         </w:tc>
         <w:tc>
@@ -7234,7 +6309,7 @@
                 <w:u w:val="single"/>
               </w:rPr>
             </w:pPr>
-            <w:proofErr w:type="spellStart"/>
+            <w:bookmarkStart w:id="50" w:name="_Hlk507948021"/>
             <w:r>
               <w:rPr>
                 <w:u w:val="single"/>
@@ -7253,7 +6328,7 @@
               </w:rPr>
               <w:t>_id</w:t>
             </w:r>
-            <w:proofErr w:type="spellEnd"/>
+            <w:bookmarkEnd w:id="50"/>
           </w:p>
         </w:tc>
         <w:tc>
@@ -7271,11 +6346,9 @@
             <w:tcW w:w="1518" w:type="dxa"/>
           </w:tcPr>
           <w:p>
-            <w:proofErr w:type="spellStart"/>
             <w:r>
               <w:t>integer</w:t>
             </w:r>
-            <w:proofErr w:type="spellEnd"/>
           </w:p>
         </w:tc>
         <w:tc>
@@ -7321,7 +6394,6 @@
                 <w:u w:val="single"/>
               </w:rPr>
             </w:pPr>
-            <w:proofErr w:type="spellStart"/>
             <w:r>
               <w:rPr>
                 <w:u w:val="single"/>
@@ -7334,7 +6406,6 @@
               </w:rPr>
               <w:t>_brand</w:t>
             </w:r>
-            <w:proofErr w:type="spellEnd"/>
           </w:p>
         </w:tc>
         <w:tc>
@@ -7355,26 +6426,8 @@
             <w:tcW w:w="1518" w:type="dxa"/>
           </w:tcPr>
           <w:p>
-            <w:proofErr w:type="spellStart"/>
-            <w:r>
-              <w:t>character</w:t>
-            </w:r>
-            <w:proofErr w:type="spellEnd"/>
-            <w:r>
-              <w:t xml:space="preserve"> </w:t>
-            </w:r>
-            <w:proofErr w:type="spellStart"/>
-            <w:proofErr w:type="gramStart"/>
-            <w:r>
-              <w:t>varying</w:t>
-            </w:r>
-            <w:proofErr w:type="spellEnd"/>
-            <w:r>
-              <w:t>(</w:t>
-            </w:r>
-            <w:proofErr w:type="gramEnd"/>
-            <w:r>
-              <w:t>35)</w:t>
+            <w:r>
+              <w:t>character varying(35)</w:t>
             </w:r>
           </w:p>
         </w:tc>
@@ -7421,14 +6474,20 @@
                 <w:u w:val="single"/>
               </w:rPr>
             </w:pPr>
-            <w:proofErr w:type="spellStart"/>
-            <w:r>
-              <w:rPr>
-                <w:u w:val="single"/>
-              </w:rPr>
-              <w:t>storage_id</w:t>
-            </w:r>
-            <w:proofErr w:type="spellEnd"/>
+            <w:bookmarkStart w:id="51" w:name="_Hlk507948068"/>
+            <w:r>
+              <w:rPr>
+                <w:u w:val="single"/>
+              </w:rPr>
+              <w:t>allergies_</w:t>
+            </w:r>
+            <w:r>
+              <w:rPr>
+                <w:u w:val="single"/>
+              </w:rPr>
+              <w:t>allergen</w:t>
+            </w:r>
+            <w:bookmarkEnd w:id="51"/>
           </w:p>
         </w:tc>
         <w:tc>
@@ -7437,7 +6496,13 @@
           </w:tcPr>
           <w:p>
             <w:r>
-              <w:t>Número inteiro</w:t>
+              <w:t>C</w:t>
+            </w:r>
+            <w:r>
+              <w:t>adeia de caracteres de comprimento variáve</w:t>
+            </w:r>
+            <w:r>
+              <w:t>l</w:t>
             </w:r>
           </w:p>
         </w:tc>
@@ -7446,98 +6511,9 @@
             <w:tcW w:w="1518" w:type="dxa"/>
           </w:tcPr>
           <w:p>
-            <w:proofErr w:type="spellStart"/>
-            <w:r>
-              <w:t>smallint</w:t>
-            </w:r>
-            <w:proofErr w:type="spellEnd"/>
-          </w:p>
-        </w:tc>
-        <w:tc>
-          <w:tcPr>
-            <w:tcW w:w="1276" w:type="dxa"/>
-          </w:tcPr>
-          <w:p>
-            <w:r>
-              <w:t>&gt; 0</w:t>
-            </w:r>
-          </w:p>
-        </w:tc>
-        <w:tc>
-          <w:tcPr>
-            <w:tcW w:w="1276" w:type="dxa"/>
-          </w:tcPr>
-          <w:p>
-            <w:r>
-              <w:t>sim</w:t>
-            </w:r>
-          </w:p>
-        </w:tc>
-      </w:tr>
-      <w:tr>
-        <w:trPr>
-          <w:trHeight w:val="261"/>
-          <w:jc w:val="center"/>
-        </w:trPr>
-        <w:tc>
-          <w:tcPr>
-            <w:tcW w:w="1980" w:type="dxa"/>
-            <w:vMerge/>
-          </w:tcPr>
-          <w:p/>
-        </w:tc>
-        <w:tc>
-          <w:tcPr>
-            <w:tcW w:w="2410" w:type="dxa"/>
-          </w:tcPr>
-          <w:p>
-            <w:pPr>
-              <w:rPr>
-                <w:u w:val="single"/>
-              </w:rPr>
-            </w:pPr>
-            <w:proofErr w:type="spellStart"/>
-            <w:r>
-              <w:rPr>
-                <w:u w:val="single"/>
-              </w:rPr>
-              <w:t>allergies_</w:t>
-            </w:r>
-            <w:r>
-              <w:rPr>
-                <w:u w:val="single"/>
-              </w:rPr>
-              <w:t>allergen</w:t>
-            </w:r>
-            <w:proofErr w:type="spellEnd"/>
-          </w:p>
-        </w:tc>
-        <w:tc>
-          <w:tcPr>
-            <w:tcW w:w="1600" w:type="dxa"/>
-          </w:tcPr>
-          <w:p>
-            <w:r>
-              <w:t>C</w:t>
-            </w:r>
-            <w:r>
-              <w:t>adeia de caracteres de comprimento variáve</w:t>
-            </w:r>
-            <w:r>
-              <w:t>l</w:t>
-            </w:r>
-          </w:p>
-        </w:tc>
-        <w:tc>
-          <w:tcPr>
-            <w:tcW w:w="1518" w:type="dxa"/>
-          </w:tcPr>
-          <w:p>
-            <w:proofErr w:type="spellStart"/>
             <w:r>
               <w:t>text</w:t>
             </w:r>
-            <w:proofErr w:type="spellEnd"/>
           </w:p>
         </w:tc>
         <w:tc>
@@ -8088,10 +7064,9 @@
     <w:name w:val="Normal"/>
     <w:qFormat/>
   </w:style>
-  <w:style w:type="character" w:default="1" w:styleId="Tipodeletrapredefinidodopargrafo">
+  <w:style w:type="character" w:default="1" w:styleId="Fontepargpadro">
     <w:name w:val="Default Paragraph Font"/>
     <w:uiPriority w:val="1"/>
-    <w:semiHidden/>
     <w:unhideWhenUsed/>
   </w:style>
   <w:style w:type="table" w:default="1" w:styleId="Tabelanormal">
@@ -8115,7 +7090,7 @@
     <w:semiHidden/>
     <w:unhideWhenUsed/>
   </w:style>
-  <w:style w:type="table" w:styleId="TabelacomGrelha">
+  <w:style w:type="table" w:styleId="Tabelacomgrade">
     <w:name w:val="Table Grid"/>
     <w:basedOn w:val="Tabelanormal"/>
     <w:uiPriority w:val="39"/>

</xml_diff>